<commit_message>
project report and sketch update
</commit_message>
<xml_diff>
--- a/report/Assignment Report.docx
+++ b/report/Assignment Report.docx
@@ -15,30 +15,7 @@
           <w:lang w:val="en-GB"/>
           <w14:ligatures w14:val="standard"/>
         </w:rPr>
-        <w:t xml:space="preserve">AI-based Event </w:t>
-      </w:r>
-      <w:proofErr w:type="spellStart"/>
-      <w:r>
-        <w:rPr>
-          <w:lang w:val="en-GB"/>
-          <w14:ligatures w14:val="standard"/>
-        </w:rPr>
-        <w:t>Managemen</w:t>
-      </w:r>
-      <w:proofErr w:type="spellEnd"/>
-      <w:r>
-        <w:rPr>
-          <w:lang w:val="en-GB"/>
-          <w14:ligatures w14:val="standard"/>
-        </w:rPr>
-        <w:tab/>
-      </w:r>
-      <w:r>
-        <w:rPr>
-          <w:lang w:val="en-GB"/>
-          <w14:ligatures w14:val="standard"/>
-        </w:rPr>
-        <w:t xml:space="preserve">t </w:t>
+        <w:t xml:space="preserve">AI-based Event Management </w:t>
       </w:r>
       <w:r>
         <w:rPr>
@@ -74,7 +51,7 @@
           </w:endnotePr>
           <w:type w:val="continuous"/>
           <w:pgSz w:w="12240" w:h="15840" w:code="9"/>
-          <w:pgMar w:top="1500" w:right="1080" w:bottom="1600" w:left="1080" w:header="624" w:footer="1080" w:gutter="0"/>
+          <w:pgMar w:top="1500" w:right="1080" w:bottom="1600" w:left="1080" w:header="737" w:footer="624" w:gutter="0"/>
           <w:pgNumType w:start="1"/>
           <w:cols w:space="480"/>
           <w:docGrid w:linePitch="360"/>
@@ -607,10 +584,21 @@
         <w:pStyle w:val="Para"/>
       </w:pPr>
       <w:r>
-        <w:t>Design a pipeline and provide the sketch here</w:t>
-      </w:r>
-      <w:r>
-        <w:t xml:space="preserve"> for each system</w:t>
+        <w:rPr>
+          <w:highlight w:val="yellow"/>
+        </w:rPr>
+        <w:t>Design a pipeline and provide the sketch here for each system</w:t>
+      </w:r>
+    </w:p>
+    <w:p>
+      <w:pPr>
+        <w:pStyle w:val="Para"/>
+      </w:pPr>
+      <w:r>
+        <w:rPr>
+          <w:highlight w:val="yellow"/>
+        </w:rPr>
+        <w:t>Also provide pseudocode for the 2 algorithms proposed</w:t>
       </w:r>
     </w:p>
     <w:p>
@@ -628,7 +616,10 @@
         <w:t> </w:t>
       </w:r>
       <w:r>
-        <w:t>A recommender system</w:t>
+        <w:t>R</w:t>
+      </w:r>
+      <w:r>
+        <w:t>ecommender system</w:t>
       </w:r>
     </w:p>
     <w:p>
@@ -645,7 +636,19 @@
         <w:t xml:space="preserve">k-nearest neighbour approach to fetch and display the </w:t>
       </w:r>
       <w:r>
-        <w:t>k nearest events for a new event. The similarity measure would be the event type/genre in the dataset. The dataset needed for the clustering algorithm would need to be compiled from the internet by using a variety of techniques like scraping and API usage</w:t>
+        <w:t xml:space="preserve">k nearest events for a new event. The similarity measure would </w:t>
+      </w:r>
+      <w:r>
+        <w:t>make use of</w:t>
+      </w:r>
+      <w:r>
+        <w:t xml:space="preserve"> the event type/genre </w:t>
+      </w:r>
+      <w:r>
+        <w:t xml:space="preserve">and time of year </w:t>
+      </w:r>
+      <w:r>
+        <w:t>in the dataset. The dataset needed for the clustering algorithm would need to be compiled from the internet by using a variety of techniques like scraping and API usage</w:t>
       </w:r>
       <w:r>
         <w:t xml:space="preserve"> to gather the required data</w:t>
@@ -654,7 +657,13 @@
         <w:t>.</w:t>
       </w:r>
       <w:r>
-        <w:t xml:space="preserve"> The data would need to be obtained from an event ticketing system like Eventbrite. However, the Activities dataset published by F</w:t>
+        <w:t xml:space="preserve"> The data would need to be obtained from an event ticketing system</w:t>
+      </w:r>
+      <w:r>
+        <w:t xml:space="preserve">, i.e., </w:t>
+      </w:r>
+      <w:r>
+        <w:t>Eventbrite. However, the Activities dataset published by F</w:t>
       </w:r>
       <w:r>
         <w:rPr>
@@ -844,17 +853,17 @@
         <w:t xml:space="preserve">and relationships </w:t>
       </w:r>
       <w:r>
-        <w:t xml:space="preserve">in the data where the dataset could be a compilation of multiple different datasets, </w:t>
+        <w:t xml:space="preserve">in the data where the dataset could be a compilation of multiple </w:t>
+      </w:r>
+      <w:r>
+        <w:lastRenderedPageBreak/>
+        <w:t xml:space="preserve">different datasets, </w:t>
       </w:r>
       <w:r>
         <w:t>e.g.,</w:t>
       </w:r>
       <w:r>
-        <w:t xml:space="preserve"> products’ sales data could be combined </w:t>
-      </w:r>
-      <w:r>
-        <w:lastRenderedPageBreak/>
-        <w:t xml:space="preserve">with the weather data to draw a better picture of the scene. </w:t>
+        <w:t xml:space="preserve"> products’ sales data could be combined with the weather data to draw a better picture of the scene. </w:t>
       </w:r>
       <w:r>
         <w:t>These patterns are derived directly from the historical demand dataset, i.e., seasonality and trend of the products.</w:t>
@@ -868,10 +877,28 @@
         <w:pStyle w:val="Para"/>
       </w:pPr>
       <w:r>
-        <w:t xml:space="preserve">The Random Forest ensemble algorithm can be used for forecasting with the idea being that there is wisdom in crowds. </w:t>
-      </w:r>
-      <w:r>
-        <w:t>Each tree in a random forest is a decision tree capable of learning different patterns and relationships in the data compared to its sibling. Decision trees perform the task of classification or regression by recursively simple true or false questions that split the data into the purest possible subgroups. In this method of ensembling, several decision trees are trained and the output from each individual tree is averaged as the random forest’s output.</w:t>
+        <w:t>The Random Forest ensemble algorithm can be used for forecasting</w:t>
+      </w:r>
+      <w:r>
+        <w:t>,</w:t>
+      </w:r>
+      <w:r>
+        <w:t xml:space="preserve"> with the </w:t>
+      </w:r>
+      <w:r>
+        <w:t xml:space="preserve">core </w:t>
+      </w:r>
+      <w:r>
+        <w:t xml:space="preserve">idea being that there is wisdom in crowds. </w:t>
+      </w:r>
+      <w:r>
+        <w:t xml:space="preserve">Each tree in a random forest is a decision tree capable of learning different patterns and relationships in the data compared to its sibling. Decision trees perform the task of classification or regression by recursively </w:t>
+      </w:r>
+      <w:r>
+        <w:t xml:space="preserve">asking </w:t>
+      </w:r>
+      <w:r>
+        <w:t>simple true or false questions that split the data into the purest possible subgroups. In this method of ensembling, several decision trees are trained and the output from each individual tree is averaged as the random forest’s output.</w:t>
       </w:r>
       <w:r>
         <w:t xml:space="preserve"> The idea being that insights drawn from a large group of models is likely to be more accurate than the prediction from any one model alone.</w:t>
@@ -961,13 +988,25 @@
         <w:t>.</w:t>
       </w:r>
       <w:r>
-        <w:t xml:space="preserve"> The collected would need to be cleaned in compliance with </w:t>
+        <w:t xml:space="preserve"> The collected</w:t>
+      </w:r>
+      <w:r>
+        <w:t xml:space="preserve"> data</w:t>
+      </w:r>
+      <w:r>
+        <w:t xml:space="preserve"> would need to be cleaned in compliance with </w:t>
       </w:r>
       <w:r>
         <w:t>all</w:t>
       </w:r>
       <w:r>
-        <w:t xml:space="preserve"> data protection regulations such as GDPR before storing for analysis.</w:t>
+        <w:t xml:space="preserve"> </w:t>
+      </w:r>
+      <w:r>
+        <w:t xml:space="preserve">required </w:t>
+      </w:r>
+      <w:r>
+        <w:t>data protection regulations such as GDPR before storing for analysis.</w:t>
       </w:r>
     </w:p>
     <w:p>
@@ -977,11 +1016,28 @@
       <w:r>
         <w:t xml:space="preserve">This type of data collections and analysis over </w:t>
       </w:r>
+      <w:proofErr w:type="gramStart"/>
       <w:r>
         <w:t>a period</w:t>
       </w:r>
       <w:r>
-        <w:t xml:space="preserve"> provides valuable insights into what products and services people gravitated to, the most at a specific type of event, enabling future events to cater for the customers’ expectations and demand accurately.</w:t>
+        <w:t xml:space="preserve"> </w:t>
+      </w:r>
+      <w:r>
+        <w:t>of time</w:t>
+      </w:r>
+      <w:proofErr w:type="gramEnd"/>
+      <w:r>
+        <w:t xml:space="preserve"> </w:t>
+      </w:r>
+      <w:r>
+        <w:t>provides valuable insights into what products and services people gravitated to the most at a specific type of event, enabling future events to cater for the customers’ expectations and demand</w:t>
+      </w:r>
+      <w:r>
+        <w:t>s</w:t>
+      </w:r>
+      <w:r>
+        <w:t xml:space="preserve"> accurately.</w:t>
       </w:r>
     </w:p>
     <w:p>
@@ -1005,6 +1061,9 @@
         <w:pStyle w:val="Para"/>
       </w:pPr>
       <w:r>
+        <w:rPr>
+          <w:highlight w:val="yellow"/>
+        </w:rPr>
         <w:t>Pros and cons of random forest – take from video</w:t>
       </w:r>
     </w:p>
@@ -1013,10 +1072,147 @@
         <w:pStyle w:val="Para"/>
       </w:pPr>
       <w:r>
+        <w:t xml:space="preserve">The advantages of using </w:t>
+      </w:r>
+      <w:r>
+        <w:t>the</w:t>
+      </w:r>
+      <w:r>
+        <w:t xml:space="preserve"> random forest algorithm are:</w:t>
+      </w:r>
+    </w:p>
+    <w:p>
+      <w:pPr>
+        <w:pStyle w:val="Para"/>
+        <w:numPr>
+          <w:ilvl w:val="0"/>
+          <w:numId w:val="38"/>
+        </w:numPr>
+      </w:pPr>
+      <w:r>
+        <w:t>It works well with both categorical and numerical data.</w:t>
+      </w:r>
+    </w:p>
+    <w:p>
+      <w:pPr>
+        <w:pStyle w:val="Para"/>
+        <w:numPr>
+          <w:ilvl w:val="0"/>
+          <w:numId w:val="38"/>
+        </w:numPr>
+      </w:pPr>
+      <w:r>
+        <w:t xml:space="preserve">It allows </w:t>
+      </w:r>
+      <w:r>
+        <w:t xml:space="preserve">for </w:t>
+      </w:r>
+      <w:r>
+        <w:t>the application of techniques like bagging and boosting to obtain a good bias-variance balance.</w:t>
+      </w:r>
+      <w:r>
+        <w:t xml:space="preserve"> </w:t>
+      </w:r>
+    </w:p>
+    <w:p>
+      <w:pPr>
+        <w:pStyle w:val="Para"/>
+        <w:numPr>
+          <w:ilvl w:val="0"/>
+          <w:numId w:val="38"/>
+        </w:numPr>
+      </w:pPr>
+      <w:r>
+        <w:t xml:space="preserve">It implicitly performs feature selection and generate uncorrelated decision trees by selecting a </w:t>
+      </w:r>
+      <w:r>
+        <w:t xml:space="preserve">random </w:t>
+      </w:r>
+      <w:r>
+        <w:t xml:space="preserve">subset of the available </w:t>
+      </w:r>
+      <w:r>
+        <w:t>feature set for each decision tree making it a great option for large datasets.</w:t>
+      </w:r>
+      <w:r>
+        <w:t xml:space="preserve"> </w:t>
+      </w:r>
+      <w:r>
+        <w:t xml:space="preserve">It also allows for bootstrapping to randomly sample the dataset for </w:t>
+      </w:r>
+      <w:r>
+        <w:t>each</w:t>
+      </w:r>
+      <w:r>
+        <w:t xml:space="preserve"> tree.</w:t>
+      </w:r>
+    </w:p>
+    <w:p>
+      <w:pPr>
+        <w:pStyle w:val="Para"/>
+      </w:pPr>
+    </w:p>
+    <w:p>
+      <w:pPr>
+        <w:pStyle w:val="Para"/>
+      </w:pPr>
+      <w:r>
+        <w:t>On the other hand</w:t>
+      </w:r>
+      <w:r>
+        <w:t xml:space="preserve">, the disadvantages of </w:t>
+      </w:r>
+      <w:r>
+        <w:t>using the</w:t>
+      </w:r>
+      <w:r>
+        <w:t xml:space="preserve"> random forest algorithm are:</w:t>
+      </w:r>
+    </w:p>
+    <w:p>
+      <w:pPr>
+        <w:pStyle w:val="Para"/>
+        <w:numPr>
+          <w:ilvl w:val="0"/>
+          <w:numId w:val="39"/>
+        </w:numPr>
+      </w:pPr>
+      <w:r>
+        <w:t>It can be hard to interpret the results obtained from a random forest.</w:t>
+      </w:r>
+    </w:p>
+    <w:p>
+      <w:pPr>
+        <w:pStyle w:val="Para"/>
+        <w:numPr>
+          <w:ilvl w:val="0"/>
+          <w:numId w:val="39"/>
+        </w:numPr>
+      </w:pPr>
+      <w:r>
+        <w:t>It is computationally expensive due to the requirement of building and training multiple trees as part of a single model.</w:t>
+      </w:r>
+    </w:p>
+    <w:p>
+      <w:pPr>
+        <w:pStyle w:val="Para"/>
+      </w:pPr>
+    </w:p>
+    <w:p>
+      <w:pPr>
+        <w:pStyle w:val="Para"/>
+      </w:pPr>
+      <w:r>
+        <w:rPr>
+          <w:highlight w:val="yellow"/>
+        </w:rPr>
         <w:t>Pros and cons of clustering</w:t>
       </w:r>
       <w:proofErr w:type="gramStart"/>
       <w:r>
+        <w:rPr>
+          <w:highlight w:val="yellow"/>
+        </w:rPr>
         <w:t>… ?</w:t>
       </w:r>
       <w:proofErr w:type="gramEnd"/>
@@ -1026,21 +1222,324 @@
         <w:pStyle w:val="Para"/>
       </w:pPr>
       <w:r>
-        <w:t>Pros and cons of data gathering phase</w:t>
-      </w:r>
-      <w:proofErr w:type="gramStart"/>
-      <w:r>
-        <w:t>… ?</w:t>
-      </w:r>
-      <w:proofErr w:type="gramEnd"/>
-      <w:r>
-        <w:t xml:space="preserve"> </w:t>
+        <w:t xml:space="preserve">The advantages of using </w:t>
+      </w:r>
+      <w:r>
+        <w:t xml:space="preserve">the </w:t>
+      </w:r>
+      <w:r>
+        <w:rPr>
+          <w:i/>
+          <w:iCs w:val="0"/>
+        </w:rPr>
+        <w:t>k</w:t>
+      </w:r>
+      <w:r>
+        <w:t xml:space="preserve">-means </w:t>
+      </w:r>
+      <w:r>
+        <w:t xml:space="preserve">clustering </w:t>
+      </w:r>
+      <w:r>
+        <w:t>algorithm are:</w:t>
       </w:r>
     </w:p>
     <w:p>
       <w:pPr>
         <w:pStyle w:val="Para"/>
-      </w:pPr>
+        <w:numPr>
+          <w:ilvl w:val="0"/>
+          <w:numId w:val="40"/>
+        </w:numPr>
+      </w:pPr>
+      <w:r>
+        <w:t>It is relatively simple to implement.</w:t>
+      </w:r>
+    </w:p>
+    <w:p>
+      <w:pPr>
+        <w:pStyle w:val="Para"/>
+        <w:numPr>
+          <w:ilvl w:val="0"/>
+          <w:numId w:val="40"/>
+        </w:numPr>
+      </w:pPr>
+      <w:r>
+        <w:t>It works well with large datasets.</w:t>
+      </w:r>
+    </w:p>
+    <w:p>
+      <w:pPr>
+        <w:pStyle w:val="Para"/>
+        <w:numPr>
+          <w:ilvl w:val="0"/>
+          <w:numId w:val="40"/>
+        </w:numPr>
+      </w:pPr>
+      <w:r>
+        <w:t>Generalises to clusters of different shapes and sizes.</w:t>
+      </w:r>
+    </w:p>
+    <w:p>
+      <w:pPr>
+        <w:pStyle w:val="Para"/>
+        <w:numPr>
+          <w:ilvl w:val="0"/>
+          <w:numId w:val="40"/>
+        </w:numPr>
+      </w:pPr>
+      <w:r>
+        <w:t>It is easily interpreted.</w:t>
+      </w:r>
+    </w:p>
+    <w:p>
+      <w:pPr>
+        <w:pStyle w:val="Para"/>
+        <w:numPr>
+          <w:ilvl w:val="0"/>
+          <w:numId w:val="40"/>
+        </w:numPr>
+      </w:pPr>
+      <w:r>
+        <w:t>It is computationally inexpensive</w:t>
+      </w:r>
+    </w:p>
+    <w:p>
+      <w:pPr>
+        <w:pStyle w:val="Para"/>
+        <w:numPr>
+          <w:ilvl w:val="0"/>
+          <w:numId w:val="40"/>
+        </w:numPr>
+      </w:pPr>
+      <w:r>
+        <w:t>It is efficient</w:t>
+      </w:r>
+    </w:p>
+    <w:p>
+      <w:pPr>
+        <w:pStyle w:val="Para"/>
+      </w:pPr>
+    </w:p>
+    <w:p>
+      <w:pPr>
+        <w:pStyle w:val="Para"/>
+      </w:pPr>
+      <w:r>
+        <w:t xml:space="preserve">On the other hand, the disadvantages of using the </w:t>
+      </w:r>
+      <w:r>
+        <w:rPr>
+          <w:i/>
+          <w:iCs w:val="0"/>
+        </w:rPr>
+        <w:t>k</w:t>
+      </w:r>
+      <w:r>
+        <w:t>-means clustering algorithm are:</w:t>
+      </w:r>
+    </w:p>
+    <w:p>
+      <w:pPr>
+        <w:pStyle w:val="Para"/>
+        <w:numPr>
+          <w:ilvl w:val="0"/>
+          <w:numId w:val="41"/>
+        </w:numPr>
+      </w:pPr>
+      <w:r>
+        <w:t xml:space="preserve">The </w:t>
+      </w:r>
+      <w:r>
+        <w:rPr>
+          <w:i/>
+          <w:iCs w:val="0"/>
+        </w:rPr>
+        <w:t>k</w:t>
+      </w:r>
+      <w:r>
+        <w:t xml:space="preserve"> value must be manually selected – not optimal to preselect </w:t>
+      </w:r>
+      <w:r>
+        <w:t>the number of clusters.</w:t>
+      </w:r>
+    </w:p>
+    <w:p>
+      <w:pPr>
+        <w:pStyle w:val="Para"/>
+        <w:numPr>
+          <w:ilvl w:val="0"/>
+          <w:numId w:val="41"/>
+        </w:numPr>
+      </w:pPr>
+      <w:r>
+        <w:t>It can only handle numerical data.</w:t>
+      </w:r>
+    </w:p>
+    <w:p>
+      <w:pPr>
+        <w:pStyle w:val="Para"/>
+        <w:numPr>
+          <w:ilvl w:val="0"/>
+          <w:numId w:val="41"/>
+        </w:numPr>
+      </w:pPr>
+      <w:r>
+        <w:t>It produces clusters with uniform size.</w:t>
+      </w:r>
+    </w:p>
+    <w:p>
+      <w:pPr>
+        <w:pStyle w:val="Para"/>
+        <w:numPr>
+          <w:ilvl w:val="0"/>
+          <w:numId w:val="41"/>
+        </w:numPr>
+      </w:pPr>
+      <w:r>
+        <w:t xml:space="preserve">It is sensitive to data transformations – normalising or standardising will have an impact on the </w:t>
+      </w:r>
+      <w:r>
+        <w:t>outcome</w:t>
+      </w:r>
+      <w:r>
+        <w:t>.</w:t>
+      </w:r>
+    </w:p>
+    <w:p>
+      <w:pPr>
+        <w:pStyle w:val="Para"/>
+      </w:pPr>
+    </w:p>
+    <w:p>
+      <w:pPr>
+        <w:pStyle w:val="Para"/>
+      </w:pPr>
+      <w:r>
+        <w:rPr>
+          <w:highlight w:val="yellow"/>
+        </w:rPr>
+        <w:t>Pros and cons of data gathering phase</w:t>
+      </w:r>
+      <w:proofErr w:type="gramStart"/>
+      <w:r>
+        <w:rPr>
+          <w:highlight w:val="yellow"/>
+        </w:rPr>
+        <w:t>… ?</w:t>
+      </w:r>
+      <w:proofErr w:type="gramEnd"/>
+      <w:r>
+        <w:t xml:space="preserve"> </w:t>
+      </w:r>
+    </w:p>
+    <w:p>
+      <w:pPr>
+        <w:pStyle w:val="Para"/>
+      </w:pPr>
+      <w:r>
+        <w:t xml:space="preserve">The advantages of </w:t>
+      </w:r>
+      <w:r>
+        <w:t>self-gathering</w:t>
+      </w:r>
+      <w:r>
+        <w:t xml:space="preserve"> the required data for the machine learning models are:</w:t>
+      </w:r>
+    </w:p>
+    <w:p>
+      <w:pPr>
+        <w:pStyle w:val="Para"/>
+        <w:numPr>
+          <w:ilvl w:val="0"/>
+          <w:numId w:val="42"/>
+        </w:numPr>
+      </w:pPr>
+      <w:r>
+        <w:t xml:space="preserve">It allows </w:t>
+      </w:r>
+      <w:r>
+        <w:t xml:space="preserve">for </w:t>
+      </w:r>
+      <w:r>
+        <w:t>the collection of quality data required for the models as opposed to using an open dataset which is not always of highest quality and intended for general purpose.</w:t>
+      </w:r>
+    </w:p>
+    <w:p>
+      <w:pPr>
+        <w:pStyle w:val="Para"/>
+        <w:numPr>
+          <w:ilvl w:val="0"/>
+          <w:numId w:val="42"/>
+        </w:numPr>
+      </w:pPr>
+      <w:r>
+        <w:t>It allows for the selection of features to collect.</w:t>
+      </w:r>
+    </w:p>
+    <w:p>
+      <w:pPr>
+        <w:pStyle w:val="Para"/>
+        <w:numPr>
+          <w:ilvl w:val="0"/>
+          <w:numId w:val="42"/>
+        </w:numPr>
+      </w:pPr>
+      <w:r>
+        <w:t>It is proprietary.</w:t>
+      </w:r>
+    </w:p>
+    <w:p>
+      <w:pPr>
+        <w:pStyle w:val="Para"/>
+      </w:pPr>
+    </w:p>
+    <w:p>
+      <w:pPr>
+        <w:pStyle w:val="Para"/>
+      </w:pPr>
+      <w:r>
+        <w:t xml:space="preserve">The disadvantages of </w:t>
+      </w:r>
+      <w:r>
+        <w:t xml:space="preserve">proprietary </w:t>
+      </w:r>
+      <w:r>
+        <w:t>data</w:t>
+      </w:r>
+      <w:r>
+        <w:t xml:space="preserve"> gathering are:</w:t>
+      </w:r>
+    </w:p>
+    <w:p>
+      <w:pPr>
+        <w:pStyle w:val="Para"/>
+        <w:numPr>
+          <w:ilvl w:val="0"/>
+          <w:numId w:val="42"/>
+        </w:numPr>
+      </w:pPr>
+      <w:r>
+        <w:t>It is expensive</w:t>
+      </w:r>
+      <w:r>
+        <w:t>.</w:t>
+      </w:r>
+    </w:p>
+    <w:p>
+      <w:pPr>
+        <w:pStyle w:val="Para"/>
+        <w:numPr>
+          <w:ilvl w:val="0"/>
+          <w:numId w:val="42"/>
+        </w:numPr>
+      </w:pPr>
+      <w:r>
+        <w:t xml:space="preserve">It is </w:t>
+      </w:r>
+      <w:r>
+        <w:t>time consuming.</w:t>
+      </w:r>
     </w:p>
     <w:p>
       <w:pPr>
@@ -1068,6 +1567,707 @@
           <w:highlight w:val="yellow"/>
         </w:rPr>
         <w:t>Explain how the system would be assessed and evaluated.</w:t>
+      </w:r>
+    </w:p>
+    <w:p>
+      <w:pPr>
+        <w:pStyle w:val="Para"/>
+      </w:pPr>
+      <w:r>
+        <w:t>There are a variety of evaluation/performance metrics that can be employed to quantity the quality of the trained models.</w:t>
+      </w:r>
+      <w:r>
+        <w:t xml:space="preserve"> The two proposed systems use different machine learning paradigms: unsupervised learning (recommender system) and supervised learning (supply chain forecasting).</w:t>
+      </w:r>
+      <w:r>
+        <w:t xml:space="preserve"> The </w:t>
+      </w:r>
+      <w:r>
+        <w:rPr>
+          <w:i/>
+          <w:iCs w:val="0"/>
+        </w:rPr>
+        <w:t>k</w:t>
+      </w:r>
+      <w:r>
+        <w:t>-means clustering is an unsupervised learning technique. The random forest is a supervised learning technique. The main difference between unsupervised and supervised learning techniques is the availability of labels. The supervised learning techniques usually require the ground truth labels to be available, whereas the unsupervised learning techniques don’t require ground truth labels to draw insights/patterns from the data.</w:t>
+      </w:r>
+    </w:p>
+    <w:p>
+      <w:pPr>
+        <w:pStyle w:val="Head2"/>
+      </w:pPr>
+      <w:r>
+        <w:lastRenderedPageBreak/>
+        <w:t>4.1</w:t>
+      </w:r>
+      <w:r>
+        <w:rPr>
+          <w:lang w:val="en-GB"/>
+          <w14:ligatures w14:val="standard"/>
+        </w:rPr>
+        <w:t> </w:t>
+      </w:r>
+      <w:r>
+        <w:rPr>
+          <w:i/>
+          <w:iCs/>
+        </w:rPr>
+        <w:t>k</w:t>
+      </w:r>
+      <w:r>
+        <w:t xml:space="preserve">-means </w:t>
+      </w:r>
+      <w:r>
+        <w:t>c</w:t>
+      </w:r>
+      <w:r>
+        <w:t>lustering</w:t>
+      </w:r>
+    </w:p>
+    <w:p>
+      <w:pPr>
+        <w:pStyle w:val="Para"/>
+      </w:pPr>
+      <w:r>
+        <w:t xml:space="preserve">Accurately measuring the performance of a clustering algorithm is vital as it usually requires thorough inspection </w:t>
+      </w:r>
+      <w:r>
+        <w:t xml:space="preserve">and validation. Therefore, </w:t>
+      </w:r>
+      <w:r>
+        <w:t>a few different metrics would be used to determine the model performance:</w:t>
+      </w:r>
+    </w:p>
+    <w:p>
+      <w:pPr>
+        <w:pStyle w:val="Para"/>
+        <w:rPr>
+          <w:rFonts w:eastAsiaTheme="minorEastAsia"/>
+        </w:rPr>
+      </w:pPr>
+      <w:r>
+        <w:rPr>
+          <w:i/>
+          <w:iCs w:val="0"/>
+        </w:rPr>
+        <w:t xml:space="preserve">4.1.1 </w:t>
+      </w:r>
+      <w:r>
+        <w:rPr>
+          <w:i/>
+          <w:iCs w:val="0"/>
+        </w:rPr>
+        <w:t xml:space="preserve">The </w:t>
+      </w:r>
+      <w:r>
+        <w:rPr>
+          <w:i/>
+          <w:iCs w:val="0"/>
+        </w:rPr>
+        <w:t>S</w:t>
+      </w:r>
+      <w:r>
+        <w:rPr>
+          <w:i/>
+          <w:iCs w:val="0"/>
+        </w:rPr>
+        <w:t>ilhouette score</w:t>
+      </w:r>
+      <w:r>
+        <w:t xml:space="preserve"> is used to measure the proximity of a point in a cluster to a neighbouring cluster. The score is in the range of </w:t>
+      </w:r>
+      <m:oMath>
+        <m:r>
+          <w:rPr>
+            <w:rFonts w:ascii="Cambria Math" w:hAnsi="Cambria Math"/>
+          </w:rPr>
+          <m:t>[-1,1]</m:t>
+        </m:r>
+      </m:oMath>
+      <w:r>
+        <w:rPr>
+          <w:rFonts w:eastAsiaTheme="minorEastAsia"/>
+        </w:rPr>
+        <w:t xml:space="preserve">, where </w:t>
+      </w:r>
+      <w:r>
+        <w:rPr>
+          <w:rFonts w:asciiTheme="majorHAnsi" w:eastAsiaTheme="minorEastAsia" w:hAnsiTheme="majorHAnsi"/>
+        </w:rPr>
+        <w:t>0</w:t>
+      </w:r>
+      <w:r>
+        <w:rPr>
+          <w:rFonts w:eastAsiaTheme="minorEastAsia"/>
+        </w:rPr>
+        <w:t xml:space="preserve"> indicates that the sample is on or very close to the decision boundary; the closer the score is to </w:t>
+      </w:r>
+      <w:r>
+        <w:rPr>
+          <w:rFonts w:asciiTheme="majorHAnsi" w:eastAsiaTheme="minorEastAsia" w:hAnsiTheme="majorHAnsi"/>
+        </w:rPr>
+        <w:t>1</w:t>
+      </w:r>
+      <w:r>
+        <w:rPr>
+          <w:rFonts w:eastAsiaTheme="minorEastAsia"/>
+        </w:rPr>
+        <w:t xml:space="preserve"> the further away the sample is to its neighbouring clusters’ sample</w:t>
+      </w:r>
+      <w:r>
+        <w:rPr>
+          <w:rFonts w:eastAsiaTheme="minorEastAsia"/>
+        </w:rPr>
+        <w:t>;</w:t>
+      </w:r>
+      <w:r>
+        <w:rPr>
+          <w:rFonts w:eastAsiaTheme="minorEastAsia"/>
+        </w:rPr>
+        <w:t xml:space="preserve"> </w:t>
+      </w:r>
+      <w:r>
+        <w:rPr>
+          <w:rFonts w:eastAsiaTheme="minorEastAsia"/>
+        </w:rPr>
+        <w:t xml:space="preserve">and values less than </w:t>
+      </w:r>
+      <w:r>
+        <w:rPr>
+          <w:rFonts w:asciiTheme="majorHAnsi" w:eastAsiaTheme="minorEastAsia" w:hAnsiTheme="majorHAnsi"/>
+        </w:rPr>
+        <w:t>0</w:t>
+      </w:r>
+      <w:r>
+        <w:rPr>
+          <w:rFonts w:eastAsiaTheme="minorEastAsia"/>
+        </w:rPr>
+        <w:t xml:space="preserve"> </w:t>
+      </w:r>
+      <w:r>
+        <w:rPr>
+          <w:rFonts w:eastAsiaTheme="minorEastAsia"/>
+        </w:rPr>
+        <w:t xml:space="preserve">indicate that the sample </w:t>
+      </w:r>
+      <w:r>
+        <w:rPr>
+          <w:rFonts w:eastAsiaTheme="minorEastAsia"/>
+        </w:rPr>
+        <w:t xml:space="preserve">is </w:t>
+      </w:r>
+      <w:r>
+        <w:rPr>
+          <w:rFonts w:eastAsiaTheme="minorEastAsia"/>
+        </w:rPr>
+        <w:t>assigned to the wrong cluster.</w:t>
+      </w:r>
+      <w:r>
+        <w:rPr>
+          <w:rFonts w:eastAsiaTheme="minorEastAsia"/>
+        </w:rPr>
+        <w:t xml:space="preserve"> </w:t>
+      </w:r>
+      <w:r>
+        <w:rPr>
+          <w:rFonts w:eastAsiaTheme="minorEastAsia"/>
+        </w:rPr>
+        <w:t xml:space="preserve">The Silhouette score can be used to determine the optimal value for </w:t>
+      </w:r>
+      <w:r>
+        <w:rPr>
+          <w:rFonts w:eastAsiaTheme="minorEastAsia"/>
+          <w:i/>
+          <w:iCs w:val="0"/>
+        </w:rPr>
+        <w:t>k</w:t>
+      </w:r>
+      <w:r>
+        <w:rPr>
+          <w:rFonts w:eastAsiaTheme="minorEastAsia"/>
+        </w:rPr>
+        <w:t xml:space="preserve">. </w:t>
+      </w:r>
+      <w:r>
+        <w:rPr>
+          <w:rFonts w:eastAsiaTheme="minorEastAsia"/>
+        </w:rPr>
+        <w:t>The Silhouette coefficient is defined as follows:</w:t>
+      </w:r>
+    </w:p>
+    <w:p>
+      <w:pPr>
+        <w:pStyle w:val="Para"/>
+        <w:rPr>
+          <w:rFonts w:eastAsiaTheme="minorEastAsia"/>
+        </w:rPr>
+      </w:pPr>
+      <m:oMathPara>
+        <m:oMath>
+          <m:f>
+            <m:fPr>
+              <m:ctrlPr>
+                <w:rPr>
+                  <w:rFonts w:ascii="Cambria Math" w:hAnsi="Cambria Math"/>
+                  <w:i/>
+                </w:rPr>
+              </m:ctrlPr>
+            </m:fPr>
+            <m:num>
+              <m:sSup>
+                <m:sSupPr>
+                  <m:ctrlPr>
+                    <w:rPr>
+                      <w:rFonts w:ascii="Cambria Math" w:hAnsi="Cambria Math"/>
+                      <w:i/>
+                    </w:rPr>
+                  </m:ctrlPr>
+                </m:sSupPr>
+                <m:e>
+                  <m:r>
+                    <w:rPr>
+                      <w:rFonts w:ascii="Cambria Math" w:hAnsi="Cambria Math"/>
+                    </w:rPr>
+                    <m:t>(b</m:t>
+                  </m:r>
+                </m:e>
+                <m:sup>
+                  <m:r>
+                    <w:rPr>
+                      <w:rFonts w:ascii="Cambria Math" w:hAnsi="Cambria Math"/>
+                    </w:rPr>
+                    <m:t>i</m:t>
+                  </m:r>
+                </m:sup>
+              </m:sSup>
+              <m:r>
+                <w:rPr>
+                  <w:rFonts w:ascii="Cambria Math" w:hAnsi="Cambria Math"/>
+                </w:rPr>
+                <m:t>-</m:t>
+              </m:r>
+              <m:sSup>
+                <m:sSupPr>
+                  <m:ctrlPr>
+                    <w:rPr>
+                      <w:rFonts w:ascii="Cambria Math" w:hAnsi="Cambria Math"/>
+                      <w:i/>
+                    </w:rPr>
+                  </m:ctrlPr>
+                </m:sSupPr>
+                <m:e>
+                  <m:r>
+                    <w:rPr>
+                      <w:rFonts w:ascii="Cambria Math" w:hAnsi="Cambria Math"/>
+                    </w:rPr>
+                    <m:t>a</m:t>
+                  </m:r>
+                </m:e>
+                <m:sup>
+                  <m:r>
+                    <w:rPr>
+                      <w:rFonts w:ascii="Cambria Math" w:hAnsi="Cambria Math"/>
+                    </w:rPr>
+                    <m:t>i</m:t>
+                  </m:r>
+                </m:sup>
+              </m:sSup>
+              <m:r>
+                <w:rPr>
+                  <w:rFonts w:ascii="Cambria Math" w:hAnsi="Cambria Math"/>
+                </w:rPr>
+                <m:t>)</m:t>
+              </m:r>
+            </m:num>
+            <m:den>
+              <m:r>
+                <m:rPr>
+                  <m:sty m:val="p"/>
+                </m:rPr>
+                <w:rPr>
+                  <w:rFonts w:ascii="Cambria Math" w:hAnsi="Cambria Math"/>
+                </w:rPr>
+                <m:t>max⁡</m:t>
+              </m:r>
+              <m:r>
+                <w:rPr>
+                  <w:rFonts w:ascii="Cambria Math" w:hAnsi="Cambria Math"/>
+                </w:rPr>
+                <m:t>(</m:t>
+              </m:r>
+              <m:sSup>
+                <m:sSupPr>
+                  <m:ctrlPr>
+                    <w:rPr>
+                      <w:rFonts w:ascii="Cambria Math" w:hAnsi="Cambria Math"/>
+                      <w:i/>
+                    </w:rPr>
+                  </m:ctrlPr>
+                </m:sSupPr>
+                <m:e>
+                  <m:r>
+                    <w:rPr>
+                      <w:rFonts w:ascii="Cambria Math" w:hAnsi="Cambria Math"/>
+                    </w:rPr>
+                    <m:t>a</m:t>
+                  </m:r>
+                </m:e>
+                <m:sup>
+                  <m:r>
+                    <w:rPr>
+                      <w:rFonts w:ascii="Cambria Math" w:hAnsi="Cambria Math"/>
+                    </w:rPr>
+                    <m:t>i</m:t>
+                  </m:r>
+                </m:sup>
+              </m:sSup>
+              <m:r>
+                <w:rPr>
+                  <w:rFonts w:ascii="Cambria Math" w:hAnsi="Cambria Math"/>
+                </w:rPr>
+                <m:t>,</m:t>
+              </m:r>
+              <m:sSup>
+                <m:sSupPr>
+                  <m:ctrlPr>
+                    <w:rPr>
+                      <w:rFonts w:ascii="Cambria Math" w:hAnsi="Cambria Math"/>
+                      <w:i/>
+                    </w:rPr>
+                  </m:ctrlPr>
+                </m:sSupPr>
+                <m:e>
+                  <m:r>
+                    <w:rPr>
+                      <w:rFonts w:ascii="Cambria Math" w:hAnsi="Cambria Math"/>
+                    </w:rPr>
+                    <m:t>b</m:t>
+                  </m:r>
+                </m:e>
+                <m:sup>
+                  <m:r>
+                    <w:rPr>
+                      <w:rFonts w:ascii="Cambria Math" w:hAnsi="Cambria Math"/>
+                    </w:rPr>
+                    <m:t>i</m:t>
+                  </m:r>
+                </m:sup>
+              </m:sSup>
+              <m:r>
+                <w:rPr>
+                  <w:rFonts w:ascii="Cambria Math" w:hAnsi="Cambria Math"/>
+                </w:rPr>
+                <m:t>)</m:t>
+              </m:r>
+            </m:den>
+          </m:f>
+        </m:oMath>
+      </m:oMathPara>
+    </w:p>
+    <w:p>
+      <w:pPr>
+        <w:pStyle w:val="Para"/>
+        <w:rPr>
+          <w:rFonts w:eastAsiaTheme="minorEastAsia"/>
+        </w:rPr>
+      </w:pPr>
+      <w:proofErr w:type="gramStart"/>
+      <w:r>
+        <w:rPr>
+          <w:rFonts w:eastAsiaTheme="minorEastAsia"/>
+        </w:rPr>
+        <w:t>where</w:t>
+      </w:r>
+      <w:proofErr w:type="gramEnd"/>
+      <w:r>
+        <w:rPr>
+          <w:rFonts w:eastAsiaTheme="minorEastAsia"/>
+        </w:rPr>
+        <w:t xml:space="preserve"> </w:t>
+      </w:r>
+    </w:p>
+    <w:p>
+      <w:pPr>
+        <w:pStyle w:val="Para"/>
+        <w:rPr>
+          <w:rFonts w:eastAsiaTheme="minorEastAsia"/>
+        </w:rPr>
+      </w:pPr>
+      <m:oMath>
+        <m:sSup>
+          <m:sSupPr>
+            <m:ctrlPr>
+              <w:rPr>
+                <w:rFonts w:ascii="Cambria Math" w:eastAsiaTheme="minorEastAsia" w:hAnsi="Cambria Math"/>
+                <w:i/>
+              </w:rPr>
+            </m:ctrlPr>
+          </m:sSupPr>
+          <m:e>
+            <m:r>
+              <w:rPr>
+                <w:rFonts w:ascii="Cambria Math" w:eastAsiaTheme="minorEastAsia" w:hAnsi="Cambria Math"/>
+              </w:rPr>
+              <m:t>a</m:t>
+            </m:r>
+          </m:e>
+          <m:sup>
+            <m:r>
+              <w:rPr>
+                <w:rFonts w:ascii="Cambria Math" w:eastAsiaTheme="minorEastAsia" w:hAnsi="Cambria Math"/>
+              </w:rPr>
+              <m:t>i</m:t>
+            </m:r>
+          </m:sup>
+        </m:sSup>
+      </m:oMath>
+      <w:r>
+        <w:rPr>
+          <w:rFonts w:eastAsiaTheme="minorEastAsia"/>
+        </w:rPr>
+        <w:t xml:space="preserve"> is the average distance from all the data points in the same cluster</w:t>
+      </w:r>
+    </w:p>
+    <w:p>
+      <w:pPr>
+        <w:pStyle w:val="Para"/>
+        <w:rPr>
+          <w:rFonts w:eastAsiaTheme="minorEastAsia"/>
+        </w:rPr>
+      </w:pPr>
+      <m:oMath>
+        <m:sSup>
+          <m:sSupPr>
+            <m:ctrlPr>
+              <w:rPr>
+                <w:rFonts w:ascii="Cambria Math" w:eastAsiaTheme="minorEastAsia" w:hAnsi="Cambria Math"/>
+                <w:i/>
+              </w:rPr>
+            </m:ctrlPr>
+          </m:sSupPr>
+          <m:e>
+            <m:r>
+              <w:rPr>
+                <w:rFonts w:ascii="Cambria Math" w:eastAsiaTheme="minorEastAsia" w:hAnsi="Cambria Math"/>
+              </w:rPr>
+              <m:t>b</m:t>
+            </m:r>
+          </m:e>
+          <m:sup>
+            <m:r>
+              <w:rPr>
+                <w:rFonts w:ascii="Cambria Math" w:eastAsiaTheme="minorEastAsia" w:hAnsi="Cambria Math"/>
+              </w:rPr>
+              <m:t>i</m:t>
+            </m:r>
+          </m:sup>
+        </m:sSup>
+      </m:oMath>
+      <w:r>
+        <w:rPr>
+          <w:rFonts w:eastAsiaTheme="minorEastAsia"/>
+        </w:rPr>
+        <w:t xml:space="preserve"> is the average distance from all the data points in the closest cluster</w:t>
+      </w:r>
+    </w:p>
+    <w:p>
+      <w:pPr>
+        <w:pStyle w:val="Para"/>
+      </w:pPr>
+    </w:p>
+    <w:p>
+      <w:pPr>
+        <w:pStyle w:val="Para"/>
+      </w:pPr>
+      <w:r>
+        <w:rPr>
+          <w:i/>
+          <w:iCs w:val="0"/>
+        </w:rPr>
+        <w:t xml:space="preserve">4.1.2 </w:t>
+      </w:r>
+      <w:r>
+        <w:rPr>
+          <w:i/>
+          <w:iCs w:val="0"/>
+        </w:rPr>
+        <w:t xml:space="preserve">The </w:t>
+      </w:r>
+      <w:r>
+        <w:rPr>
+          <w:i/>
+          <w:iCs w:val="0"/>
+        </w:rPr>
+        <w:t>Calinski-Harabasz Index</w:t>
+      </w:r>
+      <w:r>
+        <w:rPr>
+          <w:i/>
+          <w:iCs w:val="0"/>
+        </w:rPr>
+        <w:t xml:space="preserve"> </w:t>
+      </w:r>
+      <w:r>
+        <w:rPr>
+          <w:i/>
+          <w:iCs w:val="0"/>
+        </w:rPr>
+        <w:t xml:space="preserve">(C-H Index) – </w:t>
+      </w:r>
+      <w:r>
+        <w:rPr>
+          <w:i/>
+          <w:iCs w:val="0"/>
+        </w:rPr>
+        <w:t>Variance</w:t>
+      </w:r>
+      <w:r>
+        <w:rPr>
+          <w:i/>
+          <w:iCs w:val="0"/>
+        </w:rPr>
+        <w:t xml:space="preserve"> </w:t>
+      </w:r>
+      <w:r>
+        <w:rPr>
+          <w:i/>
+          <w:iCs w:val="0"/>
+        </w:rPr>
+        <w:t>Ratio Criterion</w:t>
+      </w:r>
+      <w:r>
+        <w:rPr>
+          <w:i/>
+          <w:iCs w:val="0"/>
+        </w:rPr>
+        <w:t xml:space="preserve"> </w:t>
+      </w:r>
+      <w:r>
+        <w:t xml:space="preserve">– </w:t>
+      </w:r>
+      <w:r>
+        <w:t>is used to evaluate the performance of a clustering algorithm without requiring the ground truth labels. The higher the index, the better the performance.</w:t>
+      </w:r>
+    </w:p>
+    <w:p>
+      <w:pPr>
+        <w:pStyle w:val="Head2"/>
+      </w:pPr>
+      <w:r>
+        <w:t>4.2</w:t>
+      </w:r>
+      <w:r>
+        <w:rPr>
+          <w:lang w:val="en-GB"/>
+          <w14:ligatures w14:val="standard"/>
+        </w:rPr>
+        <w:t> </w:t>
+      </w:r>
+      <w:r>
+        <w:t>Random Forest</w:t>
+      </w:r>
+    </w:p>
+    <w:p>
+      <w:pPr>
+        <w:pStyle w:val="Para"/>
+      </w:pPr>
+      <w:r>
+        <w:t>The random forest algor</w:t>
+      </w:r>
+      <w:r>
+        <w:t xml:space="preserve">ithm used for supply chain forecasting is a supervised regression model, which means the ground truth labels are required to train the model. It is important to measure the performance of the model accurately with two metrics that communicate different aspects of the model, an error </w:t>
+      </w:r>
+      <w:r>
+        <w:t>measure,</w:t>
+      </w:r>
+      <w:r>
+        <w:t xml:space="preserve"> and a feature correlation measure. </w:t>
+      </w:r>
+    </w:p>
+    <w:p>
+      <w:pPr>
+        <w:pStyle w:val="Para"/>
+      </w:pPr>
+      <w:r>
+        <w:rPr>
+          <w:i/>
+          <w:iCs w:val="0"/>
+        </w:rPr>
+        <w:t>4.2.</w:t>
+      </w:r>
+      <w:r>
+        <w:rPr>
+          <w:i/>
+          <w:iCs w:val="0"/>
+        </w:rPr>
+        <w:t>1</w:t>
+      </w:r>
+      <w:r>
+        <w:rPr>
+          <w:i/>
+          <w:iCs w:val="0"/>
+        </w:rPr>
+        <w:t xml:space="preserve"> </w:t>
+      </w:r>
+      <w:r>
+        <w:rPr>
+          <w:i/>
+          <w:iCs w:val="0"/>
+        </w:rPr>
+        <w:t>Error measure – Root Mean Squared Error (RMSE)</w:t>
+      </w:r>
+    </w:p>
+    <w:p>
+      <w:pPr>
+        <w:pStyle w:val="Para"/>
+      </w:pPr>
+      <w:r>
+        <w:t xml:space="preserve">4.2.2 </w:t>
+      </w:r>
+      <w:r>
+        <w:rPr>
+          <w:i/>
+          <w:iCs w:val="0"/>
+        </w:rPr>
+        <w:t xml:space="preserve">Feature correlation measure – Adjusted </w:t>
+      </w:r>
+      <m:oMath>
+        <m:sSup>
+          <m:sSupPr>
+            <m:ctrlPr>
+              <w:rPr>
+                <w:rFonts w:ascii="Cambria Math" w:hAnsi="Cambria Math"/>
+                <w:i/>
+                <w:iCs w:val="0"/>
+              </w:rPr>
+            </m:ctrlPr>
+          </m:sSupPr>
+          <m:e>
+            <m:r>
+              <w:rPr>
+                <w:rFonts w:ascii="Cambria Math" w:hAnsi="Cambria Math"/>
+              </w:rPr>
+              <m:t>R</m:t>
+            </m:r>
+          </m:e>
+          <m:sup>
+            <m:r>
+              <w:rPr>
+                <w:rFonts w:ascii="Cambria Math" w:hAnsi="Cambria Math"/>
+              </w:rPr>
+              <m:t>2</m:t>
+            </m:r>
+          </m:sup>
+        </m:sSup>
+      </m:oMath>
+      <w:r>
+        <w:rPr>
+          <w:rFonts w:eastAsiaTheme="minorEastAsia"/>
+          <w:i/>
+          <w:iCs w:val="0"/>
+        </w:rPr>
+        <w:t xml:space="preserve"> </w:t>
       </w:r>
     </w:p>
     <w:p>
@@ -1152,10 +2352,9 @@
       </w:endnotePr>
       <w:type w:val="continuous"/>
       <w:pgSz w:w="12240" w:h="15840" w:code="9"/>
-      <w:pgMar w:top="1500" w:right="1080" w:bottom="1600" w:left="1080" w:header="1080" w:footer="1080" w:gutter="0"/>
+      <w:pgMar w:top="1500" w:right="1080" w:bottom="1600" w:left="1080" w:header="737" w:footer="629" w:gutter="0"/>
       <w:pgNumType w:start="1"/>
       <w:cols w:num="2" w:space="480"/>
-      <w:titlePg/>
       <w:docGrid w:linePitch="360"/>
     </w:sectPr>
   </w:body>
@@ -1209,6 +2408,54 @@
 
 <file path=word/footer2.xml><?xml version="1.0" encoding="utf-8"?>
 <w:ftr xmlns:wpc="http://schemas.microsoft.com/office/word/2010/wordprocessingCanvas" xmlns:cx="http://schemas.microsoft.com/office/drawing/2014/chartex" xmlns:cx1="http://schemas.microsoft.com/office/drawing/2015/9/8/chartex" xmlns:cx2="http://schemas.microsoft.com/office/drawing/2015/10/21/chartex" xmlns:cx3="http://schemas.microsoft.com/office/drawing/2016/5/9/chartex" xmlns:cx4="http://schemas.microsoft.com/office/drawing/2016/5/10/chartex" xmlns:cx5="http://schemas.microsoft.com/office/drawing/2016/5/11/chartex" xmlns:cx6="http://schemas.microsoft.com/office/drawing/2016/5/12/chartex" xmlns:cx7="http://schemas.microsoft.com/office/drawing/2016/5/13/chartex" xmlns:cx8="http://schemas.microsoft.com/office/drawing/2016/5/14/chartex" xmlns:mc="http://schemas.openxmlformats.org/markup-compatibility/2006" xmlns:aink="http://schemas.microsoft.com/office/drawing/2016/ink" xmlns:am3d="http://schemas.microsoft.com/office/drawing/2017/model3d" xmlns:o="urn:schemas-microsoft-com:office:office" xmlns:oel="http://schemas.microsoft.com/office/2019/extlst" xmlns:r="http://schemas.openxmlformats.org/officeDocument/2006/relationships" xmlns:m="http://schemas.openxmlformats.org/officeDocument/2006/math" xmlns:v="urn:schemas-microsoft-com:vml" xmlns:wp14="http://schemas.microsoft.com/office/word/2010/wordprocessingDrawing" xmlns:wp="http://schemas.openxmlformats.org/drawingml/2006/wordprocessingDrawing" xmlns:w10="urn:schemas-microsoft-com:office:word" xmlns:w="http://schemas.openxmlformats.org/wordprocessingml/2006/main" xmlns:w14="http://schemas.microsoft.com/office/word/2010/wordml" xmlns:w15="http://schemas.microsoft.com/office/word/2012/wordml" xmlns:w16cex="http://schemas.microsoft.com/office/word/2018/wordml/cex" xmlns:w16cid="http://schemas.microsoft.com/office/word/2016/wordml/cid" xmlns:w16="http://schemas.microsoft.com/office/word/2018/wordml" xmlns:w16sdtdh="http://schemas.microsoft.com/office/word/2020/wordml/sdtdatahash" xmlns:w16se="http://schemas.microsoft.com/office/word/2015/wordml/symex" xmlns:wpg="http://schemas.microsoft.com/office/word/2010/wordprocessingGroup" xmlns:wpi="http://schemas.microsoft.com/office/word/2010/wordprocessingInk" xmlns:wne="http://schemas.microsoft.com/office/word/2006/wordml" xmlns:wps="http://schemas.microsoft.com/office/word/2010/wordprocessingShape" mc:Ignorable="w14 w15 w16se w16cid w16 w16cex w16sdtdh wp14">
+  <w:p>
+    <w:pPr>
+      <w:pStyle w:val="Footer"/>
+      <w:jc w:val="center"/>
+      <w:rPr>
+        <w:caps/>
+        <w:noProof/>
+        <w:color w:val="4F81BD" w:themeColor="accent1"/>
+      </w:rPr>
+    </w:pPr>
+    <w:r>
+      <w:rPr>
+        <w:caps/>
+        <w:color w:val="4F81BD" w:themeColor="accent1"/>
+      </w:rPr>
+      <w:fldChar w:fldCharType="begin"/>
+    </w:r>
+    <w:r>
+      <w:rPr>
+        <w:caps/>
+        <w:color w:val="4F81BD" w:themeColor="accent1"/>
+      </w:rPr>
+      <w:instrText xml:space="preserve"> PAGE   \* MERGEFORMAT </w:instrText>
+    </w:r>
+    <w:r>
+      <w:rPr>
+        <w:caps/>
+        <w:color w:val="4F81BD" w:themeColor="accent1"/>
+      </w:rPr>
+      <w:fldChar w:fldCharType="separate"/>
+    </w:r>
+    <w:r>
+      <w:rPr>
+        <w:caps/>
+        <w:noProof/>
+        <w:color w:val="4F81BD" w:themeColor="accent1"/>
+      </w:rPr>
+      <w:t>2</w:t>
+    </w:r>
+    <w:r>
+      <w:rPr>
+        <w:caps/>
+        <w:noProof/>
+        <w:color w:val="4F81BD" w:themeColor="accent1"/>
+      </w:rPr>
+      <w:fldChar w:fldCharType="end"/>
+    </w:r>
+  </w:p>
   <w:p>
     <w:pPr>
       <w:pStyle w:val="Footer"/>
@@ -1825,6 +3072,119 @@
     </w:lvl>
   </w:abstractNum>
   <w:abstractNum w:abstractNumId="12" w15:restartNumberingAfterBreak="0">
+    <w:nsid w:val="098D120E"/>
+    <w:multiLevelType w:val="hybridMultilevel"/>
+    <w:tmpl w:val="8AE038C2"/>
+    <w:lvl w:ilvl="0" w:tplc="08090001">
+      <w:start w:val="1"/>
+      <w:numFmt w:val="bullet"/>
+      <w:lvlText w:val=""/>
+      <w:lvlJc w:val="left"/>
+      <w:pPr>
+        <w:ind w:left="960" w:hanging="360"/>
+      </w:pPr>
+      <w:rPr>
+        <w:rFonts w:ascii="Symbol" w:hAnsi="Symbol" w:hint="default"/>
+      </w:rPr>
+    </w:lvl>
+    <w:lvl w:ilvl="1" w:tplc="08090003" w:tentative="1">
+      <w:start w:val="1"/>
+      <w:numFmt w:val="bullet"/>
+      <w:lvlText w:val="o"/>
+      <w:lvlJc w:val="left"/>
+      <w:pPr>
+        <w:ind w:left="1680" w:hanging="360"/>
+      </w:pPr>
+      <w:rPr>
+        <w:rFonts w:ascii="Courier New" w:hAnsi="Courier New" w:cs="Courier New" w:hint="default"/>
+      </w:rPr>
+    </w:lvl>
+    <w:lvl w:ilvl="2" w:tplc="08090005" w:tentative="1">
+      <w:start w:val="1"/>
+      <w:numFmt w:val="bullet"/>
+      <w:lvlText w:val=""/>
+      <w:lvlJc w:val="left"/>
+      <w:pPr>
+        <w:ind w:left="2400" w:hanging="360"/>
+      </w:pPr>
+      <w:rPr>
+        <w:rFonts w:ascii="Wingdings" w:hAnsi="Wingdings" w:hint="default"/>
+      </w:rPr>
+    </w:lvl>
+    <w:lvl w:ilvl="3" w:tplc="08090001" w:tentative="1">
+      <w:start w:val="1"/>
+      <w:numFmt w:val="bullet"/>
+      <w:lvlText w:val=""/>
+      <w:lvlJc w:val="left"/>
+      <w:pPr>
+        <w:ind w:left="3120" w:hanging="360"/>
+      </w:pPr>
+      <w:rPr>
+        <w:rFonts w:ascii="Symbol" w:hAnsi="Symbol" w:hint="default"/>
+      </w:rPr>
+    </w:lvl>
+    <w:lvl w:ilvl="4" w:tplc="08090003" w:tentative="1">
+      <w:start w:val="1"/>
+      <w:numFmt w:val="bullet"/>
+      <w:lvlText w:val="o"/>
+      <w:lvlJc w:val="left"/>
+      <w:pPr>
+        <w:ind w:left="3840" w:hanging="360"/>
+      </w:pPr>
+      <w:rPr>
+        <w:rFonts w:ascii="Courier New" w:hAnsi="Courier New" w:cs="Courier New" w:hint="default"/>
+      </w:rPr>
+    </w:lvl>
+    <w:lvl w:ilvl="5" w:tplc="08090005" w:tentative="1">
+      <w:start w:val="1"/>
+      <w:numFmt w:val="bullet"/>
+      <w:lvlText w:val=""/>
+      <w:lvlJc w:val="left"/>
+      <w:pPr>
+        <w:ind w:left="4560" w:hanging="360"/>
+      </w:pPr>
+      <w:rPr>
+        <w:rFonts w:ascii="Wingdings" w:hAnsi="Wingdings" w:hint="default"/>
+      </w:rPr>
+    </w:lvl>
+    <w:lvl w:ilvl="6" w:tplc="08090001" w:tentative="1">
+      <w:start w:val="1"/>
+      <w:numFmt w:val="bullet"/>
+      <w:lvlText w:val=""/>
+      <w:lvlJc w:val="left"/>
+      <w:pPr>
+        <w:ind w:left="5280" w:hanging="360"/>
+      </w:pPr>
+      <w:rPr>
+        <w:rFonts w:ascii="Symbol" w:hAnsi="Symbol" w:hint="default"/>
+      </w:rPr>
+    </w:lvl>
+    <w:lvl w:ilvl="7" w:tplc="08090003" w:tentative="1">
+      <w:start w:val="1"/>
+      <w:numFmt w:val="bullet"/>
+      <w:lvlText w:val="o"/>
+      <w:lvlJc w:val="left"/>
+      <w:pPr>
+        <w:ind w:left="6000" w:hanging="360"/>
+      </w:pPr>
+      <w:rPr>
+        <w:rFonts w:ascii="Courier New" w:hAnsi="Courier New" w:cs="Courier New" w:hint="default"/>
+      </w:rPr>
+    </w:lvl>
+    <w:lvl w:ilvl="8" w:tplc="08090005" w:tentative="1">
+      <w:start w:val="1"/>
+      <w:numFmt w:val="bullet"/>
+      <w:lvlText w:val=""/>
+      <w:lvlJc w:val="left"/>
+      <w:pPr>
+        <w:ind w:left="6720" w:hanging="360"/>
+      </w:pPr>
+      <w:rPr>
+        <w:rFonts w:ascii="Wingdings" w:hAnsi="Wingdings" w:hint="default"/>
+      </w:rPr>
+    </w:lvl>
+  </w:abstractNum>
+  <w:abstractNum w:abstractNumId="13" w15:restartNumberingAfterBreak="0">
     <w:nsid w:val="0C7E5D2E"/>
     <w:multiLevelType w:val="hybridMultilevel"/>
     <w:tmpl w:val="E920FF82"/>
@@ -1941,7 +3301,233 @@
       </w:pPr>
     </w:lvl>
   </w:abstractNum>
-  <w:abstractNum w:abstractNumId="13" w15:restartNumberingAfterBreak="0">
+  <w:abstractNum w:abstractNumId="14" w15:restartNumberingAfterBreak="0">
+    <w:nsid w:val="103F66B7"/>
+    <w:multiLevelType w:val="hybridMultilevel"/>
+    <w:tmpl w:val="9DCAB4E8"/>
+    <w:lvl w:ilvl="0" w:tplc="08090001">
+      <w:start w:val="1"/>
+      <w:numFmt w:val="bullet"/>
+      <w:lvlText w:val=""/>
+      <w:lvlJc w:val="left"/>
+      <w:pPr>
+        <w:ind w:left="960" w:hanging="360"/>
+      </w:pPr>
+      <w:rPr>
+        <w:rFonts w:ascii="Symbol" w:hAnsi="Symbol" w:hint="default"/>
+      </w:rPr>
+    </w:lvl>
+    <w:lvl w:ilvl="1" w:tplc="08090003" w:tentative="1">
+      <w:start w:val="1"/>
+      <w:numFmt w:val="bullet"/>
+      <w:lvlText w:val="o"/>
+      <w:lvlJc w:val="left"/>
+      <w:pPr>
+        <w:ind w:left="1680" w:hanging="360"/>
+      </w:pPr>
+      <w:rPr>
+        <w:rFonts w:ascii="Courier New" w:hAnsi="Courier New" w:cs="Courier New" w:hint="default"/>
+      </w:rPr>
+    </w:lvl>
+    <w:lvl w:ilvl="2" w:tplc="08090005" w:tentative="1">
+      <w:start w:val="1"/>
+      <w:numFmt w:val="bullet"/>
+      <w:lvlText w:val=""/>
+      <w:lvlJc w:val="left"/>
+      <w:pPr>
+        <w:ind w:left="2400" w:hanging="360"/>
+      </w:pPr>
+      <w:rPr>
+        <w:rFonts w:ascii="Wingdings" w:hAnsi="Wingdings" w:hint="default"/>
+      </w:rPr>
+    </w:lvl>
+    <w:lvl w:ilvl="3" w:tplc="08090001" w:tentative="1">
+      <w:start w:val="1"/>
+      <w:numFmt w:val="bullet"/>
+      <w:lvlText w:val=""/>
+      <w:lvlJc w:val="left"/>
+      <w:pPr>
+        <w:ind w:left="3120" w:hanging="360"/>
+      </w:pPr>
+      <w:rPr>
+        <w:rFonts w:ascii="Symbol" w:hAnsi="Symbol" w:hint="default"/>
+      </w:rPr>
+    </w:lvl>
+    <w:lvl w:ilvl="4" w:tplc="08090003" w:tentative="1">
+      <w:start w:val="1"/>
+      <w:numFmt w:val="bullet"/>
+      <w:lvlText w:val="o"/>
+      <w:lvlJc w:val="left"/>
+      <w:pPr>
+        <w:ind w:left="3840" w:hanging="360"/>
+      </w:pPr>
+      <w:rPr>
+        <w:rFonts w:ascii="Courier New" w:hAnsi="Courier New" w:cs="Courier New" w:hint="default"/>
+      </w:rPr>
+    </w:lvl>
+    <w:lvl w:ilvl="5" w:tplc="08090005" w:tentative="1">
+      <w:start w:val="1"/>
+      <w:numFmt w:val="bullet"/>
+      <w:lvlText w:val=""/>
+      <w:lvlJc w:val="left"/>
+      <w:pPr>
+        <w:ind w:left="4560" w:hanging="360"/>
+      </w:pPr>
+      <w:rPr>
+        <w:rFonts w:ascii="Wingdings" w:hAnsi="Wingdings" w:hint="default"/>
+      </w:rPr>
+    </w:lvl>
+    <w:lvl w:ilvl="6" w:tplc="08090001" w:tentative="1">
+      <w:start w:val="1"/>
+      <w:numFmt w:val="bullet"/>
+      <w:lvlText w:val=""/>
+      <w:lvlJc w:val="left"/>
+      <w:pPr>
+        <w:ind w:left="5280" w:hanging="360"/>
+      </w:pPr>
+      <w:rPr>
+        <w:rFonts w:ascii="Symbol" w:hAnsi="Symbol" w:hint="default"/>
+      </w:rPr>
+    </w:lvl>
+    <w:lvl w:ilvl="7" w:tplc="08090003" w:tentative="1">
+      <w:start w:val="1"/>
+      <w:numFmt w:val="bullet"/>
+      <w:lvlText w:val="o"/>
+      <w:lvlJc w:val="left"/>
+      <w:pPr>
+        <w:ind w:left="6000" w:hanging="360"/>
+      </w:pPr>
+      <w:rPr>
+        <w:rFonts w:ascii="Courier New" w:hAnsi="Courier New" w:cs="Courier New" w:hint="default"/>
+      </w:rPr>
+    </w:lvl>
+    <w:lvl w:ilvl="8" w:tplc="08090005" w:tentative="1">
+      <w:start w:val="1"/>
+      <w:numFmt w:val="bullet"/>
+      <w:lvlText w:val=""/>
+      <w:lvlJc w:val="left"/>
+      <w:pPr>
+        <w:ind w:left="6720" w:hanging="360"/>
+      </w:pPr>
+      <w:rPr>
+        <w:rFonts w:ascii="Wingdings" w:hAnsi="Wingdings" w:hint="default"/>
+      </w:rPr>
+    </w:lvl>
+  </w:abstractNum>
+  <w:abstractNum w:abstractNumId="15" w15:restartNumberingAfterBreak="0">
+    <w:nsid w:val="17FD09D6"/>
+    <w:multiLevelType w:val="hybridMultilevel"/>
+    <w:tmpl w:val="09B01B2A"/>
+    <w:lvl w:ilvl="0" w:tplc="08090001">
+      <w:start w:val="1"/>
+      <w:numFmt w:val="bullet"/>
+      <w:lvlText w:val=""/>
+      <w:lvlJc w:val="left"/>
+      <w:pPr>
+        <w:ind w:left="960" w:hanging="360"/>
+      </w:pPr>
+      <w:rPr>
+        <w:rFonts w:ascii="Symbol" w:hAnsi="Symbol" w:hint="default"/>
+      </w:rPr>
+    </w:lvl>
+    <w:lvl w:ilvl="1" w:tplc="08090003" w:tentative="1">
+      <w:start w:val="1"/>
+      <w:numFmt w:val="bullet"/>
+      <w:lvlText w:val="o"/>
+      <w:lvlJc w:val="left"/>
+      <w:pPr>
+        <w:ind w:left="1680" w:hanging="360"/>
+      </w:pPr>
+      <w:rPr>
+        <w:rFonts w:ascii="Courier New" w:hAnsi="Courier New" w:cs="Courier New" w:hint="default"/>
+      </w:rPr>
+    </w:lvl>
+    <w:lvl w:ilvl="2" w:tplc="08090005" w:tentative="1">
+      <w:start w:val="1"/>
+      <w:numFmt w:val="bullet"/>
+      <w:lvlText w:val=""/>
+      <w:lvlJc w:val="left"/>
+      <w:pPr>
+        <w:ind w:left="2400" w:hanging="360"/>
+      </w:pPr>
+      <w:rPr>
+        <w:rFonts w:ascii="Wingdings" w:hAnsi="Wingdings" w:hint="default"/>
+      </w:rPr>
+    </w:lvl>
+    <w:lvl w:ilvl="3" w:tplc="08090001" w:tentative="1">
+      <w:start w:val="1"/>
+      <w:numFmt w:val="bullet"/>
+      <w:lvlText w:val=""/>
+      <w:lvlJc w:val="left"/>
+      <w:pPr>
+        <w:ind w:left="3120" w:hanging="360"/>
+      </w:pPr>
+      <w:rPr>
+        <w:rFonts w:ascii="Symbol" w:hAnsi="Symbol" w:hint="default"/>
+      </w:rPr>
+    </w:lvl>
+    <w:lvl w:ilvl="4" w:tplc="08090003" w:tentative="1">
+      <w:start w:val="1"/>
+      <w:numFmt w:val="bullet"/>
+      <w:lvlText w:val="o"/>
+      <w:lvlJc w:val="left"/>
+      <w:pPr>
+        <w:ind w:left="3840" w:hanging="360"/>
+      </w:pPr>
+      <w:rPr>
+        <w:rFonts w:ascii="Courier New" w:hAnsi="Courier New" w:cs="Courier New" w:hint="default"/>
+      </w:rPr>
+    </w:lvl>
+    <w:lvl w:ilvl="5" w:tplc="08090005" w:tentative="1">
+      <w:start w:val="1"/>
+      <w:numFmt w:val="bullet"/>
+      <w:lvlText w:val=""/>
+      <w:lvlJc w:val="left"/>
+      <w:pPr>
+        <w:ind w:left="4560" w:hanging="360"/>
+      </w:pPr>
+      <w:rPr>
+        <w:rFonts w:ascii="Wingdings" w:hAnsi="Wingdings" w:hint="default"/>
+      </w:rPr>
+    </w:lvl>
+    <w:lvl w:ilvl="6" w:tplc="08090001" w:tentative="1">
+      <w:start w:val="1"/>
+      <w:numFmt w:val="bullet"/>
+      <w:lvlText w:val=""/>
+      <w:lvlJc w:val="left"/>
+      <w:pPr>
+        <w:ind w:left="5280" w:hanging="360"/>
+      </w:pPr>
+      <w:rPr>
+        <w:rFonts w:ascii="Symbol" w:hAnsi="Symbol" w:hint="default"/>
+      </w:rPr>
+    </w:lvl>
+    <w:lvl w:ilvl="7" w:tplc="08090003" w:tentative="1">
+      <w:start w:val="1"/>
+      <w:numFmt w:val="bullet"/>
+      <w:lvlText w:val="o"/>
+      <w:lvlJc w:val="left"/>
+      <w:pPr>
+        <w:ind w:left="6000" w:hanging="360"/>
+      </w:pPr>
+      <w:rPr>
+        <w:rFonts w:ascii="Courier New" w:hAnsi="Courier New" w:cs="Courier New" w:hint="default"/>
+      </w:rPr>
+    </w:lvl>
+    <w:lvl w:ilvl="8" w:tplc="08090005" w:tentative="1">
+      <w:start w:val="1"/>
+      <w:numFmt w:val="bullet"/>
+      <w:lvlText w:val=""/>
+      <w:lvlJc w:val="left"/>
+      <w:pPr>
+        <w:ind w:left="6720" w:hanging="360"/>
+      </w:pPr>
+      <w:rPr>
+        <w:rFonts w:ascii="Wingdings" w:hAnsi="Wingdings" w:hint="default"/>
+      </w:rPr>
+    </w:lvl>
+  </w:abstractNum>
+  <w:abstractNum w:abstractNumId="16" w15:restartNumberingAfterBreak="0">
     <w:nsid w:val="1FBB11D1"/>
     <w:multiLevelType w:val="hybridMultilevel"/>
     <w:tmpl w:val="422E5A4A"/>
@@ -2027,7 +3613,7 @@
       </w:pPr>
     </w:lvl>
   </w:abstractNum>
-  <w:abstractNum w:abstractNumId="14" w15:restartNumberingAfterBreak="0">
+  <w:abstractNum w:abstractNumId="17" w15:restartNumberingAfterBreak="0">
     <w:nsid w:val="22637326"/>
     <w:multiLevelType w:val="hybridMultilevel"/>
     <w:tmpl w:val="EB70DCB4"/>
@@ -2116,7 +3702,7 @@
       </w:pPr>
     </w:lvl>
   </w:abstractNum>
-  <w:abstractNum w:abstractNumId="15" w15:restartNumberingAfterBreak="0">
+  <w:abstractNum w:abstractNumId="18" w15:restartNumberingAfterBreak="0">
     <w:nsid w:val="22A25917"/>
     <w:multiLevelType w:val="hybridMultilevel"/>
     <w:tmpl w:val="422E5A4A"/>
@@ -2202,7 +3788,96 @@
       </w:pPr>
     </w:lvl>
   </w:abstractNum>
-  <w:abstractNum w:abstractNumId="16" w15:restartNumberingAfterBreak="0">
+  <w:abstractNum w:abstractNumId="19" w15:restartNumberingAfterBreak="0">
+    <w:nsid w:val="263442B5"/>
+    <w:multiLevelType w:val="hybridMultilevel"/>
+    <w:tmpl w:val="F2D6AD52"/>
+    <w:lvl w:ilvl="0" w:tplc="42F07A58">
+      <w:start w:val="1"/>
+      <w:numFmt w:val="decimal"/>
+      <w:lvlText w:val="%1."/>
+      <w:lvlJc w:val="left"/>
+      <w:pPr>
+        <w:ind w:left="600" w:hanging="360"/>
+      </w:pPr>
+      <w:rPr>
+        <w:rFonts w:hint="default"/>
+      </w:rPr>
+    </w:lvl>
+    <w:lvl w:ilvl="1" w:tplc="08090019" w:tentative="1">
+      <w:start w:val="1"/>
+      <w:numFmt w:val="lowerLetter"/>
+      <w:lvlText w:val="%2."/>
+      <w:lvlJc w:val="left"/>
+      <w:pPr>
+        <w:ind w:left="1320" w:hanging="360"/>
+      </w:pPr>
+    </w:lvl>
+    <w:lvl w:ilvl="2" w:tplc="0809001B" w:tentative="1">
+      <w:start w:val="1"/>
+      <w:numFmt w:val="lowerRoman"/>
+      <w:lvlText w:val="%3."/>
+      <w:lvlJc w:val="right"/>
+      <w:pPr>
+        <w:ind w:left="2040" w:hanging="180"/>
+      </w:pPr>
+    </w:lvl>
+    <w:lvl w:ilvl="3" w:tplc="0809000F" w:tentative="1">
+      <w:start w:val="1"/>
+      <w:numFmt w:val="decimal"/>
+      <w:lvlText w:val="%4."/>
+      <w:lvlJc w:val="left"/>
+      <w:pPr>
+        <w:ind w:left="2760" w:hanging="360"/>
+      </w:pPr>
+    </w:lvl>
+    <w:lvl w:ilvl="4" w:tplc="08090019" w:tentative="1">
+      <w:start w:val="1"/>
+      <w:numFmt w:val="lowerLetter"/>
+      <w:lvlText w:val="%5."/>
+      <w:lvlJc w:val="left"/>
+      <w:pPr>
+        <w:ind w:left="3480" w:hanging="360"/>
+      </w:pPr>
+    </w:lvl>
+    <w:lvl w:ilvl="5" w:tplc="0809001B" w:tentative="1">
+      <w:start w:val="1"/>
+      <w:numFmt w:val="lowerRoman"/>
+      <w:lvlText w:val="%6."/>
+      <w:lvlJc w:val="right"/>
+      <w:pPr>
+        <w:ind w:left="4200" w:hanging="180"/>
+      </w:pPr>
+    </w:lvl>
+    <w:lvl w:ilvl="6" w:tplc="0809000F" w:tentative="1">
+      <w:start w:val="1"/>
+      <w:numFmt w:val="decimal"/>
+      <w:lvlText w:val="%7."/>
+      <w:lvlJc w:val="left"/>
+      <w:pPr>
+        <w:ind w:left="4920" w:hanging="360"/>
+      </w:pPr>
+    </w:lvl>
+    <w:lvl w:ilvl="7" w:tplc="08090019" w:tentative="1">
+      <w:start w:val="1"/>
+      <w:numFmt w:val="lowerLetter"/>
+      <w:lvlText w:val="%8."/>
+      <w:lvlJc w:val="left"/>
+      <w:pPr>
+        <w:ind w:left="5640" w:hanging="360"/>
+      </w:pPr>
+    </w:lvl>
+    <w:lvl w:ilvl="8" w:tplc="0809001B" w:tentative="1">
+      <w:start w:val="1"/>
+      <w:numFmt w:val="lowerRoman"/>
+      <w:lvlText w:val="%9."/>
+      <w:lvlJc w:val="right"/>
+      <w:pPr>
+        <w:ind w:left="6360" w:hanging="180"/>
+      </w:pPr>
+    </w:lvl>
+  </w:abstractNum>
+  <w:abstractNum w:abstractNumId="20" w15:restartNumberingAfterBreak="0">
     <w:nsid w:val="266A7A59"/>
     <w:multiLevelType w:val="multilevel"/>
     <w:tmpl w:val="0409001D"/>
@@ -2288,7 +3963,7 @@
       </w:pPr>
     </w:lvl>
   </w:abstractNum>
-  <w:abstractNum w:abstractNumId="17" w15:restartNumberingAfterBreak="0">
+  <w:abstractNum w:abstractNumId="21" w15:restartNumberingAfterBreak="0">
     <w:nsid w:val="2BDF4C14"/>
     <w:multiLevelType w:val="hybridMultilevel"/>
     <w:tmpl w:val="B8646928"/>
@@ -2377,7 +4052,7 @@
       </w:pPr>
     </w:lvl>
   </w:abstractNum>
-  <w:abstractNum w:abstractNumId="18" w15:restartNumberingAfterBreak="0">
+  <w:abstractNum w:abstractNumId="22" w15:restartNumberingAfterBreak="0">
     <w:nsid w:val="2D170EA7"/>
     <w:multiLevelType w:val="multilevel"/>
     <w:tmpl w:val="09B48B1C"/>
@@ -2512,7 +4187,96 @@
       </w:rPr>
     </w:lvl>
   </w:abstractNum>
-  <w:abstractNum w:abstractNumId="19" w15:restartNumberingAfterBreak="0">
+  <w:abstractNum w:abstractNumId="23" w15:restartNumberingAfterBreak="0">
+    <w:nsid w:val="2E245C90"/>
+    <w:multiLevelType w:val="hybridMultilevel"/>
+    <w:tmpl w:val="30440E1C"/>
+    <w:lvl w:ilvl="0" w:tplc="42F07A58">
+      <w:start w:val="1"/>
+      <w:numFmt w:val="decimal"/>
+      <w:lvlText w:val="%1."/>
+      <w:lvlJc w:val="left"/>
+      <w:pPr>
+        <w:ind w:left="600" w:hanging="360"/>
+      </w:pPr>
+      <w:rPr>
+        <w:rFonts w:hint="default"/>
+      </w:rPr>
+    </w:lvl>
+    <w:lvl w:ilvl="1" w:tplc="08090019" w:tentative="1">
+      <w:start w:val="1"/>
+      <w:numFmt w:val="lowerLetter"/>
+      <w:lvlText w:val="%2."/>
+      <w:lvlJc w:val="left"/>
+      <w:pPr>
+        <w:ind w:left="1320" w:hanging="360"/>
+      </w:pPr>
+    </w:lvl>
+    <w:lvl w:ilvl="2" w:tplc="0809001B" w:tentative="1">
+      <w:start w:val="1"/>
+      <w:numFmt w:val="lowerRoman"/>
+      <w:lvlText w:val="%3."/>
+      <w:lvlJc w:val="right"/>
+      <w:pPr>
+        <w:ind w:left="2040" w:hanging="180"/>
+      </w:pPr>
+    </w:lvl>
+    <w:lvl w:ilvl="3" w:tplc="0809000F" w:tentative="1">
+      <w:start w:val="1"/>
+      <w:numFmt w:val="decimal"/>
+      <w:lvlText w:val="%4."/>
+      <w:lvlJc w:val="left"/>
+      <w:pPr>
+        <w:ind w:left="2760" w:hanging="360"/>
+      </w:pPr>
+    </w:lvl>
+    <w:lvl w:ilvl="4" w:tplc="08090019" w:tentative="1">
+      <w:start w:val="1"/>
+      <w:numFmt w:val="lowerLetter"/>
+      <w:lvlText w:val="%5."/>
+      <w:lvlJc w:val="left"/>
+      <w:pPr>
+        <w:ind w:left="3480" w:hanging="360"/>
+      </w:pPr>
+    </w:lvl>
+    <w:lvl w:ilvl="5" w:tplc="0809001B" w:tentative="1">
+      <w:start w:val="1"/>
+      <w:numFmt w:val="lowerRoman"/>
+      <w:lvlText w:val="%6."/>
+      <w:lvlJc w:val="right"/>
+      <w:pPr>
+        <w:ind w:left="4200" w:hanging="180"/>
+      </w:pPr>
+    </w:lvl>
+    <w:lvl w:ilvl="6" w:tplc="0809000F" w:tentative="1">
+      <w:start w:val="1"/>
+      <w:numFmt w:val="decimal"/>
+      <w:lvlText w:val="%7."/>
+      <w:lvlJc w:val="left"/>
+      <w:pPr>
+        <w:ind w:left="4920" w:hanging="360"/>
+      </w:pPr>
+    </w:lvl>
+    <w:lvl w:ilvl="7" w:tplc="08090019" w:tentative="1">
+      <w:start w:val="1"/>
+      <w:numFmt w:val="lowerLetter"/>
+      <w:lvlText w:val="%8."/>
+      <w:lvlJc w:val="left"/>
+      <w:pPr>
+        <w:ind w:left="5640" w:hanging="360"/>
+      </w:pPr>
+    </w:lvl>
+    <w:lvl w:ilvl="8" w:tplc="0809001B" w:tentative="1">
+      <w:start w:val="1"/>
+      <w:numFmt w:val="lowerRoman"/>
+      <w:lvlText w:val="%9."/>
+      <w:lvlJc w:val="right"/>
+      <w:pPr>
+        <w:ind w:left="6360" w:hanging="180"/>
+      </w:pPr>
+    </w:lvl>
+  </w:abstractNum>
+  <w:abstractNum w:abstractNumId="24" w15:restartNumberingAfterBreak="0">
     <w:nsid w:val="330D2671"/>
     <w:multiLevelType w:val="hybridMultilevel"/>
     <w:tmpl w:val="3A1E0C44"/>
@@ -2601,7 +4365,7 @@
       </w:pPr>
     </w:lvl>
   </w:abstractNum>
-  <w:abstractNum w:abstractNumId="20" w15:restartNumberingAfterBreak="0">
+  <w:abstractNum w:abstractNumId="25" w15:restartNumberingAfterBreak="0">
     <w:nsid w:val="34BF3E54"/>
     <w:multiLevelType w:val="multilevel"/>
     <w:tmpl w:val="BAFE31E0"/>
@@ -2742,7 +4506,7 @@
       </w:rPr>
     </w:lvl>
   </w:abstractNum>
-  <w:abstractNum w:abstractNumId="21" w15:restartNumberingAfterBreak="0">
+  <w:abstractNum w:abstractNumId="26" w15:restartNumberingAfterBreak="0">
     <w:nsid w:val="3939095C"/>
     <w:multiLevelType w:val="hybridMultilevel"/>
     <w:tmpl w:val="3B0C83F2"/>
@@ -2831,7 +4595,7 @@
       </w:pPr>
     </w:lvl>
   </w:abstractNum>
-  <w:abstractNum w:abstractNumId="22" w15:restartNumberingAfterBreak="0">
+  <w:abstractNum w:abstractNumId="27" w15:restartNumberingAfterBreak="0">
     <w:nsid w:val="3E35302A"/>
     <w:multiLevelType w:val="multilevel"/>
     <w:tmpl w:val="D2D257EA"/>
@@ -2944,7 +4708,7 @@
       </w:pPr>
     </w:lvl>
   </w:abstractNum>
-  <w:abstractNum w:abstractNumId="23" w15:restartNumberingAfterBreak="0">
+  <w:abstractNum w:abstractNumId="28" w15:restartNumberingAfterBreak="0">
     <w:nsid w:val="3F044F20"/>
     <w:multiLevelType w:val="hybridMultilevel"/>
     <w:tmpl w:val="443870A4"/>
@@ -3033,7 +4797,7 @@
       </w:pPr>
     </w:lvl>
   </w:abstractNum>
-  <w:abstractNum w:abstractNumId="24" w15:restartNumberingAfterBreak="0">
+  <w:abstractNum w:abstractNumId="29" w15:restartNumberingAfterBreak="0">
     <w:nsid w:val="40733874"/>
     <w:multiLevelType w:val="hybridMultilevel"/>
     <w:tmpl w:val="F8B865E2"/>
@@ -3119,7 +4883,7 @@
       </w:pPr>
     </w:lvl>
   </w:abstractNum>
-  <w:abstractNum w:abstractNumId="25" w15:restartNumberingAfterBreak="0">
+  <w:abstractNum w:abstractNumId="30" w15:restartNumberingAfterBreak="0">
     <w:nsid w:val="46876897"/>
     <w:multiLevelType w:val="hybridMultilevel"/>
     <w:tmpl w:val="9284396A"/>
@@ -3236,7 +5000,7 @@
       </w:pPr>
     </w:lvl>
   </w:abstractNum>
-  <w:abstractNum w:abstractNumId="26" w15:restartNumberingAfterBreak="0">
+  <w:abstractNum w:abstractNumId="31" w15:restartNumberingAfterBreak="0">
     <w:nsid w:val="52CA544A"/>
     <w:multiLevelType w:val="singleLevel"/>
     <w:tmpl w:val="AED6D67E"/>
@@ -3263,7 +5027,93 @@
       </w:rPr>
     </w:lvl>
   </w:abstractNum>
-  <w:abstractNum w:abstractNumId="27" w15:restartNumberingAfterBreak="0">
+  <w:abstractNum w:abstractNumId="32" w15:restartNumberingAfterBreak="0">
+    <w:nsid w:val="539D07A3"/>
+    <w:multiLevelType w:val="hybridMultilevel"/>
+    <w:tmpl w:val="49244454"/>
+    <w:lvl w:ilvl="0" w:tplc="0809000F">
+      <w:start w:val="1"/>
+      <w:numFmt w:val="decimal"/>
+      <w:lvlText w:val="%1."/>
+      <w:lvlJc w:val="left"/>
+      <w:pPr>
+        <w:ind w:left="960" w:hanging="360"/>
+      </w:pPr>
+    </w:lvl>
+    <w:lvl w:ilvl="1" w:tplc="08090019" w:tentative="1">
+      <w:start w:val="1"/>
+      <w:numFmt w:val="lowerLetter"/>
+      <w:lvlText w:val="%2."/>
+      <w:lvlJc w:val="left"/>
+      <w:pPr>
+        <w:ind w:left="1680" w:hanging="360"/>
+      </w:pPr>
+    </w:lvl>
+    <w:lvl w:ilvl="2" w:tplc="0809001B" w:tentative="1">
+      <w:start w:val="1"/>
+      <w:numFmt w:val="lowerRoman"/>
+      <w:lvlText w:val="%3."/>
+      <w:lvlJc w:val="right"/>
+      <w:pPr>
+        <w:ind w:left="2400" w:hanging="180"/>
+      </w:pPr>
+    </w:lvl>
+    <w:lvl w:ilvl="3" w:tplc="0809000F" w:tentative="1">
+      <w:start w:val="1"/>
+      <w:numFmt w:val="decimal"/>
+      <w:lvlText w:val="%4."/>
+      <w:lvlJc w:val="left"/>
+      <w:pPr>
+        <w:ind w:left="3120" w:hanging="360"/>
+      </w:pPr>
+    </w:lvl>
+    <w:lvl w:ilvl="4" w:tplc="08090019" w:tentative="1">
+      <w:start w:val="1"/>
+      <w:numFmt w:val="lowerLetter"/>
+      <w:lvlText w:val="%5."/>
+      <w:lvlJc w:val="left"/>
+      <w:pPr>
+        <w:ind w:left="3840" w:hanging="360"/>
+      </w:pPr>
+    </w:lvl>
+    <w:lvl w:ilvl="5" w:tplc="0809001B" w:tentative="1">
+      <w:start w:val="1"/>
+      <w:numFmt w:val="lowerRoman"/>
+      <w:lvlText w:val="%6."/>
+      <w:lvlJc w:val="right"/>
+      <w:pPr>
+        <w:ind w:left="4560" w:hanging="180"/>
+      </w:pPr>
+    </w:lvl>
+    <w:lvl w:ilvl="6" w:tplc="0809000F" w:tentative="1">
+      <w:start w:val="1"/>
+      <w:numFmt w:val="decimal"/>
+      <w:lvlText w:val="%7."/>
+      <w:lvlJc w:val="left"/>
+      <w:pPr>
+        <w:ind w:left="5280" w:hanging="360"/>
+      </w:pPr>
+    </w:lvl>
+    <w:lvl w:ilvl="7" w:tplc="08090019" w:tentative="1">
+      <w:start w:val="1"/>
+      <w:numFmt w:val="lowerLetter"/>
+      <w:lvlText w:val="%8."/>
+      <w:lvlJc w:val="left"/>
+      <w:pPr>
+        <w:ind w:left="6000" w:hanging="360"/>
+      </w:pPr>
+    </w:lvl>
+    <w:lvl w:ilvl="8" w:tplc="0809001B" w:tentative="1">
+      <w:start w:val="1"/>
+      <w:numFmt w:val="lowerRoman"/>
+      <w:lvlText w:val="%9."/>
+      <w:lvlJc w:val="right"/>
+      <w:pPr>
+        <w:ind w:left="6720" w:hanging="180"/>
+      </w:pPr>
+    </w:lvl>
+  </w:abstractNum>
+  <w:abstractNum w:abstractNumId="33" w15:restartNumberingAfterBreak="0">
     <w:nsid w:val="554B53A5"/>
     <w:multiLevelType w:val="multilevel"/>
     <w:tmpl w:val="1A2C5E10"/>
@@ -3404,7 +5254,209 @@
       </w:rPr>
     </w:lvl>
   </w:abstractNum>
-  <w:abstractNum w:abstractNumId="28" w15:restartNumberingAfterBreak="0">
+  <w:abstractNum w:abstractNumId="34" w15:restartNumberingAfterBreak="0">
+    <w:nsid w:val="5A5671AA"/>
+    <w:multiLevelType w:val="hybridMultilevel"/>
+    <w:tmpl w:val="52D8BA4C"/>
+    <w:lvl w:ilvl="0" w:tplc="42F07A58">
+      <w:start w:val="1"/>
+      <w:numFmt w:val="decimal"/>
+      <w:lvlText w:val="%1."/>
+      <w:lvlJc w:val="left"/>
+      <w:pPr>
+        <w:ind w:left="600" w:hanging="360"/>
+      </w:pPr>
+      <w:rPr>
+        <w:rFonts w:hint="default"/>
+      </w:rPr>
+    </w:lvl>
+    <w:lvl w:ilvl="1" w:tplc="08090019" w:tentative="1">
+      <w:start w:val="1"/>
+      <w:numFmt w:val="lowerLetter"/>
+      <w:lvlText w:val="%2."/>
+      <w:lvlJc w:val="left"/>
+      <w:pPr>
+        <w:ind w:left="1320" w:hanging="360"/>
+      </w:pPr>
+    </w:lvl>
+    <w:lvl w:ilvl="2" w:tplc="0809001B" w:tentative="1">
+      <w:start w:val="1"/>
+      <w:numFmt w:val="lowerRoman"/>
+      <w:lvlText w:val="%3."/>
+      <w:lvlJc w:val="right"/>
+      <w:pPr>
+        <w:ind w:left="2040" w:hanging="180"/>
+      </w:pPr>
+    </w:lvl>
+    <w:lvl w:ilvl="3" w:tplc="0809000F" w:tentative="1">
+      <w:start w:val="1"/>
+      <w:numFmt w:val="decimal"/>
+      <w:lvlText w:val="%4."/>
+      <w:lvlJc w:val="left"/>
+      <w:pPr>
+        <w:ind w:left="2760" w:hanging="360"/>
+      </w:pPr>
+    </w:lvl>
+    <w:lvl w:ilvl="4" w:tplc="08090019" w:tentative="1">
+      <w:start w:val="1"/>
+      <w:numFmt w:val="lowerLetter"/>
+      <w:lvlText w:val="%5."/>
+      <w:lvlJc w:val="left"/>
+      <w:pPr>
+        <w:ind w:left="3480" w:hanging="360"/>
+      </w:pPr>
+    </w:lvl>
+    <w:lvl w:ilvl="5" w:tplc="0809001B" w:tentative="1">
+      <w:start w:val="1"/>
+      <w:numFmt w:val="lowerRoman"/>
+      <w:lvlText w:val="%6."/>
+      <w:lvlJc w:val="right"/>
+      <w:pPr>
+        <w:ind w:left="4200" w:hanging="180"/>
+      </w:pPr>
+    </w:lvl>
+    <w:lvl w:ilvl="6" w:tplc="0809000F" w:tentative="1">
+      <w:start w:val="1"/>
+      <w:numFmt w:val="decimal"/>
+      <w:lvlText w:val="%7."/>
+      <w:lvlJc w:val="left"/>
+      <w:pPr>
+        <w:ind w:left="4920" w:hanging="360"/>
+      </w:pPr>
+    </w:lvl>
+    <w:lvl w:ilvl="7" w:tplc="08090019" w:tentative="1">
+      <w:start w:val="1"/>
+      <w:numFmt w:val="lowerLetter"/>
+      <w:lvlText w:val="%8."/>
+      <w:lvlJc w:val="left"/>
+      <w:pPr>
+        <w:ind w:left="5640" w:hanging="360"/>
+      </w:pPr>
+    </w:lvl>
+    <w:lvl w:ilvl="8" w:tplc="0809001B" w:tentative="1">
+      <w:start w:val="1"/>
+      <w:numFmt w:val="lowerRoman"/>
+      <w:lvlText w:val="%9."/>
+      <w:lvlJc w:val="right"/>
+      <w:pPr>
+        <w:ind w:left="6360" w:hanging="180"/>
+      </w:pPr>
+    </w:lvl>
+  </w:abstractNum>
+  <w:abstractNum w:abstractNumId="35" w15:restartNumberingAfterBreak="0">
+    <w:nsid w:val="5D4F7A3C"/>
+    <w:multiLevelType w:val="hybridMultilevel"/>
+    <w:tmpl w:val="518A6A3E"/>
+    <w:lvl w:ilvl="0" w:tplc="08090001">
+      <w:start w:val="1"/>
+      <w:numFmt w:val="bullet"/>
+      <w:lvlText w:val=""/>
+      <w:lvlJc w:val="left"/>
+      <w:pPr>
+        <w:ind w:left="960" w:hanging="360"/>
+      </w:pPr>
+      <w:rPr>
+        <w:rFonts w:ascii="Symbol" w:hAnsi="Symbol" w:hint="default"/>
+      </w:rPr>
+    </w:lvl>
+    <w:lvl w:ilvl="1" w:tplc="08090003" w:tentative="1">
+      <w:start w:val="1"/>
+      <w:numFmt w:val="bullet"/>
+      <w:lvlText w:val="o"/>
+      <w:lvlJc w:val="left"/>
+      <w:pPr>
+        <w:ind w:left="1680" w:hanging="360"/>
+      </w:pPr>
+      <w:rPr>
+        <w:rFonts w:ascii="Courier New" w:hAnsi="Courier New" w:cs="Courier New" w:hint="default"/>
+      </w:rPr>
+    </w:lvl>
+    <w:lvl w:ilvl="2" w:tplc="08090005" w:tentative="1">
+      <w:start w:val="1"/>
+      <w:numFmt w:val="bullet"/>
+      <w:lvlText w:val=""/>
+      <w:lvlJc w:val="left"/>
+      <w:pPr>
+        <w:ind w:left="2400" w:hanging="360"/>
+      </w:pPr>
+      <w:rPr>
+        <w:rFonts w:ascii="Wingdings" w:hAnsi="Wingdings" w:hint="default"/>
+      </w:rPr>
+    </w:lvl>
+    <w:lvl w:ilvl="3" w:tplc="08090001" w:tentative="1">
+      <w:start w:val="1"/>
+      <w:numFmt w:val="bullet"/>
+      <w:lvlText w:val=""/>
+      <w:lvlJc w:val="left"/>
+      <w:pPr>
+        <w:ind w:left="3120" w:hanging="360"/>
+      </w:pPr>
+      <w:rPr>
+        <w:rFonts w:ascii="Symbol" w:hAnsi="Symbol" w:hint="default"/>
+      </w:rPr>
+    </w:lvl>
+    <w:lvl w:ilvl="4" w:tplc="08090003" w:tentative="1">
+      <w:start w:val="1"/>
+      <w:numFmt w:val="bullet"/>
+      <w:lvlText w:val="o"/>
+      <w:lvlJc w:val="left"/>
+      <w:pPr>
+        <w:ind w:left="3840" w:hanging="360"/>
+      </w:pPr>
+      <w:rPr>
+        <w:rFonts w:ascii="Courier New" w:hAnsi="Courier New" w:cs="Courier New" w:hint="default"/>
+      </w:rPr>
+    </w:lvl>
+    <w:lvl w:ilvl="5" w:tplc="08090005" w:tentative="1">
+      <w:start w:val="1"/>
+      <w:numFmt w:val="bullet"/>
+      <w:lvlText w:val=""/>
+      <w:lvlJc w:val="left"/>
+      <w:pPr>
+        <w:ind w:left="4560" w:hanging="360"/>
+      </w:pPr>
+      <w:rPr>
+        <w:rFonts w:ascii="Wingdings" w:hAnsi="Wingdings" w:hint="default"/>
+      </w:rPr>
+    </w:lvl>
+    <w:lvl w:ilvl="6" w:tplc="08090001" w:tentative="1">
+      <w:start w:val="1"/>
+      <w:numFmt w:val="bullet"/>
+      <w:lvlText w:val=""/>
+      <w:lvlJc w:val="left"/>
+      <w:pPr>
+        <w:ind w:left="5280" w:hanging="360"/>
+      </w:pPr>
+      <w:rPr>
+        <w:rFonts w:ascii="Symbol" w:hAnsi="Symbol" w:hint="default"/>
+      </w:rPr>
+    </w:lvl>
+    <w:lvl w:ilvl="7" w:tplc="08090003" w:tentative="1">
+      <w:start w:val="1"/>
+      <w:numFmt w:val="bullet"/>
+      <w:lvlText w:val="o"/>
+      <w:lvlJc w:val="left"/>
+      <w:pPr>
+        <w:ind w:left="6000" w:hanging="360"/>
+      </w:pPr>
+      <w:rPr>
+        <w:rFonts w:ascii="Courier New" w:hAnsi="Courier New" w:cs="Courier New" w:hint="default"/>
+      </w:rPr>
+    </w:lvl>
+    <w:lvl w:ilvl="8" w:tplc="08090005" w:tentative="1">
+      <w:start w:val="1"/>
+      <w:numFmt w:val="bullet"/>
+      <w:lvlText w:val=""/>
+      <w:lvlJc w:val="left"/>
+      <w:pPr>
+        <w:ind w:left="6720" w:hanging="360"/>
+      </w:pPr>
+      <w:rPr>
+        <w:rFonts w:ascii="Wingdings" w:hAnsi="Wingdings" w:hint="default"/>
+      </w:rPr>
+    </w:lvl>
+  </w:abstractNum>
+  <w:abstractNum w:abstractNumId="36" w15:restartNumberingAfterBreak="0">
     <w:nsid w:val="60560767"/>
     <w:multiLevelType w:val="multilevel"/>
     <w:tmpl w:val="0409001D"/>
@@ -3490,7 +5542,93 @@
       </w:pPr>
     </w:lvl>
   </w:abstractNum>
-  <w:abstractNum w:abstractNumId="29" w15:restartNumberingAfterBreak="0">
+  <w:abstractNum w:abstractNumId="37" w15:restartNumberingAfterBreak="0">
+    <w:nsid w:val="60DA5A95"/>
+    <w:multiLevelType w:val="hybridMultilevel"/>
+    <w:tmpl w:val="D108B47E"/>
+    <w:lvl w:ilvl="0" w:tplc="0809000F">
+      <w:start w:val="1"/>
+      <w:numFmt w:val="decimal"/>
+      <w:lvlText w:val="%1."/>
+      <w:lvlJc w:val="left"/>
+      <w:pPr>
+        <w:ind w:left="960" w:hanging="360"/>
+      </w:pPr>
+    </w:lvl>
+    <w:lvl w:ilvl="1" w:tplc="08090019">
+      <w:start w:val="1"/>
+      <w:numFmt w:val="lowerLetter"/>
+      <w:lvlText w:val="%2."/>
+      <w:lvlJc w:val="left"/>
+      <w:pPr>
+        <w:ind w:left="1680" w:hanging="360"/>
+      </w:pPr>
+    </w:lvl>
+    <w:lvl w:ilvl="2" w:tplc="0809001B" w:tentative="1">
+      <w:start w:val="1"/>
+      <w:numFmt w:val="lowerRoman"/>
+      <w:lvlText w:val="%3."/>
+      <w:lvlJc w:val="right"/>
+      <w:pPr>
+        <w:ind w:left="2400" w:hanging="180"/>
+      </w:pPr>
+    </w:lvl>
+    <w:lvl w:ilvl="3" w:tplc="0809000F" w:tentative="1">
+      <w:start w:val="1"/>
+      <w:numFmt w:val="decimal"/>
+      <w:lvlText w:val="%4."/>
+      <w:lvlJc w:val="left"/>
+      <w:pPr>
+        <w:ind w:left="3120" w:hanging="360"/>
+      </w:pPr>
+    </w:lvl>
+    <w:lvl w:ilvl="4" w:tplc="08090019" w:tentative="1">
+      <w:start w:val="1"/>
+      <w:numFmt w:val="lowerLetter"/>
+      <w:lvlText w:val="%5."/>
+      <w:lvlJc w:val="left"/>
+      <w:pPr>
+        <w:ind w:left="3840" w:hanging="360"/>
+      </w:pPr>
+    </w:lvl>
+    <w:lvl w:ilvl="5" w:tplc="0809001B" w:tentative="1">
+      <w:start w:val="1"/>
+      <w:numFmt w:val="lowerRoman"/>
+      <w:lvlText w:val="%6."/>
+      <w:lvlJc w:val="right"/>
+      <w:pPr>
+        <w:ind w:left="4560" w:hanging="180"/>
+      </w:pPr>
+    </w:lvl>
+    <w:lvl w:ilvl="6" w:tplc="0809000F" w:tentative="1">
+      <w:start w:val="1"/>
+      <w:numFmt w:val="decimal"/>
+      <w:lvlText w:val="%7."/>
+      <w:lvlJc w:val="left"/>
+      <w:pPr>
+        <w:ind w:left="5280" w:hanging="360"/>
+      </w:pPr>
+    </w:lvl>
+    <w:lvl w:ilvl="7" w:tplc="08090019" w:tentative="1">
+      <w:start w:val="1"/>
+      <w:numFmt w:val="lowerLetter"/>
+      <w:lvlText w:val="%8."/>
+      <w:lvlJc w:val="left"/>
+      <w:pPr>
+        <w:ind w:left="6000" w:hanging="360"/>
+      </w:pPr>
+    </w:lvl>
+    <w:lvl w:ilvl="8" w:tplc="0809001B" w:tentative="1">
+      <w:start w:val="1"/>
+      <w:numFmt w:val="lowerRoman"/>
+      <w:lvlText w:val="%9."/>
+      <w:lvlJc w:val="right"/>
+      <w:pPr>
+        <w:ind w:left="6720" w:hanging="180"/>
+      </w:pPr>
+    </w:lvl>
+  </w:abstractNum>
+  <w:abstractNum w:abstractNumId="38" w15:restartNumberingAfterBreak="0">
     <w:nsid w:val="612D4DC5"/>
     <w:multiLevelType w:val="hybridMultilevel"/>
     <w:tmpl w:val="C13A82DE"/>
@@ -3604,7 +5742,7 @@
       </w:rPr>
     </w:lvl>
   </w:abstractNum>
-  <w:abstractNum w:abstractNumId="30" w15:restartNumberingAfterBreak="0">
+  <w:abstractNum w:abstractNumId="39" w15:restartNumberingAfterBreak="0">
     <w:nsid w:val="6204797A"/>
     <w:multiLevelType w:val="hybridMultilevel"/>
     <w:tmpl w:val="E97A8A70"/>
@@ -3721,7 +5859,7 @@
       </w:pPr>
     </w:lvl>
   </w:abstractNum>
-  <w:abstractNum w:abstractNumId="31" w15:restartNumberingAfterBreak="0">
+  <w:abstractNum w:abstractNumId="40" w15:restartNumberingAfterBreak="0">
     <w:nsid w:val="67445E99"/>
     <w:multiLevelType w:val="multilevel"/>
     <w:tmpl w:val="9F46EC34"/>
@@ -3862,7 +6000,7 @@
       </w:rPr>
     </w:lvl>
   </w:abstractNum>
-  <w:abstractNum w:abstractNumId="32" w15:restartNumberingAfterBreak="0">
+  <w:abstractNum w:abstractNumId="41" w15:restartNumberingAfterBreak="0">
     <w:nsid w:val="6B415F8A"/>
     <w:multiLevelType w:val="multilevel"/>
     <w:tmpl w:val="0409001D"/>
@@ -3948,7 +6086,7 @@
       </w:pPr>
     </w:lvl>
   </w:abstractNum>
-  <w:abstractNum w:abstractNumId="33" w15:restartNumberingAfterBreak="0">
+  <w:abstractNum w:abstractNumId="42" w15:restartNumberingAfterBreak="0">
     <w:nsid w:val="6B8E7CF9"/>
     <w:multiLevelType w:val="hybridMultilevel"/>
     <w:tmpl w:val="4E7C556E"/>
@@ -4065,7 +6203,120 @@
       </w:pPr>
     </w:lvl>
   </w:abstractNum>
-  <w:abstractNum w:abstractNumId="34" w15:restartNumberingAfterBreak="0">
+  <w:abstractNum w:abstractNumId="43" w15:restartNumberingAfterBreak="0">
+    <w:nsid w:val="78E364D1"/>
+    <w:multiLevelType w:val="hybridMultilevel"/>
+    <w:tmpl w:val="E8B85892"/>
+    <w:lvl w:ilvl="0" w:tplc="08090001">
+      <w:start w:val="1"/>
+      <w:numFmt w:val="bullet"/>
+      <w:lvlText w:val=""/>
+      <w:lvlJc w:val="left"/>
+      <w:pPr>
+        <w:ind w:left="960" w:hanging="360"/>
+      </w:pPr>
+      <w:rPr>
+        <w:rFonts w:ascii="Symbol" w:hAnsi="Symbol" w:hint="default"/>
+      </w:rPr>
+    </w:lvl>
+    <w:lvl w:ilvl="1" w:tplc="08090003" w:tentative="1">
+      <w:start w:val="1"/>
+      <w:numFmt w:val="bullet"/>
+      <w:lvlText w:val="o"/>
+      <w:lvlJc w:val="left"/>
+      <w:pPr>
+        <w:ind w:left="1680" w:hanging="360"/>
+      </w:pPr>
+      <w:rPr>
+        <w:rFonts w:ascii="Courier New" w:hAnsi="Courier New" w:cs="Courier New" w:hint="default"/>
+      </w:rPr>
+    </w:lvl>
+    <w:lvl w:ilvl="2" w:tplc="08090005" w:tentative="1">
+      <w:start w:val="1"/>
+      <w:numFmt w:val="bullet"/>
+      <w:lvlText w:val=""/>
+      <w:lvlJc w:val="left"/>
+      <w:pPr>
+        <w:ind w:left="2400" w:hanging="360"/>
+      </w:pPr>
+      <w:rPr>
+        <w:rFonts w:ascii="Wingdings" w:hAnsi="Wingdings" w:hint="default"/>
+      </w:rPr>
+    </w:lvl>
+    <w:lvl w:ilvl="3" w:tplc="08090001" w:tentative="1">
+      <w:start w:val="1"/>
+      <w:numFmt w:val="bullet"/>
+      <w:lvlText w:val=""/>
+      <w:lvlJc w:val="left"/>
+      <w:pPr>
+        <w:ind w:left="3120" w:hanging="360"/>
+      </w:pPr>
+      <w:rPr>
+        <w:rFonts w:ascii="Symbol" w:hAnsi="Symbol" w:hint="default"/>
+      </w:rPr>
+    </w:lvl>
+    <w:lvl w:ilvl="4" w:tplc="08090003" w:tentative="1">
+      <w:start w:val="1"/>
+      <w:numFmt w:val="bullet"/>
+      <w:lvlText w:val="o"/>
+      <w:lvlJc w:val="left"/>
+      <w:pPr>
+        <w:ind w:left="3840" w:hanging="360"/>
+      </w:pPr>
+      <w:rPr>
+        <w:rFonts w:ascii="Courier New" w:hAnsi="Courier New" w:cs="Courier New" w:hint="default"/>
+      </w:rPr>
+    </w:lvl>
+    <w:lvl w:ilvl="5" w:tplc="08090005" w:tentative="1">
+      <w:start w:val="1"/>
+      <w:numFmt w:val="bullet"/>
+      <w:lvlText w:val=""/>
+      <w:lvlJc w:val="left"/>
+      <w:pPr>
+        <w:ind w:left="4560" w:hanging="360"/>
+      </w:pPr>
+      <w:rPr>
+        <w:rFonts w:ascii="Wingdings" w:hAnsi="Wingdings" w:hint="default"/>
+      </w:rPr>
+    </w:lvl>
+    <w:lvl w:ilvl="6" w:tplc="08090001" w:tentative="1">
+      <w:start w:val="1"/>
+      <w:numFmt w:val="bullet"/>
+      <w:lvlText w:val=""/>
+      <w:lvlJc w:val="left"/>
+      <w:pPr>
+        <w:ind w:left="5280" w:hanging="360"/>
+      </w:pPr>
+      <w:rPr>
+        <w:rFonts w:ascii="Symbol" w:hAnsi="Symbol" w:hint="default"/>
+      </w:rPr>
+    </w:lvl>
+    <w:lvl w:ilvl="7" w:tplc="08090003" w:tentative="1">
+      <w:start w:val="1"/>
+      <w:numFmt w:val="bullet"/>
+      <w:lvlText w:val="o"/>
+      <w:lvlJc w:val="left"/>
+      <w:pPr>
+        <w:ind w:left="6000" w:hanging="360"/>
+      </w:pPr>
+      <w:rPr>
+        <w:rFonts w:ascii="Courier New" w:hAnsi="Courier New" w:cs="Courier New" w:hint="default"/>
+      </w:rPr>
+    </w:lvl>
+    <w:lvl w:ilvl="8" w:tplc="08090005" w:tentative="1">
+      <w:start w:val="1"/>
+      <w:numFmt w:val="bullet"/>
+      <w:lvlText w:val=""/>
+      <w:lvlJc w:val="left"/>
+      <w:pPr>
+        <w:ind w:left="6720" w:hanging="360"/>
+      </w:pPr>
+      <w:rPr>
+        <w:rFonts w:ascii="Wingdings" w:hAnsi="Wingdings" w:hint="default"/>
+      </w:rPr>
+    </w:lvl>
+  </w:abstractNum>
+  <w:abstractNum w:abstractNumId="44" w15:restartNumberingAfterBreak="0">
     <w:nsid w:val="799051AC"/>
     <w:multiLevelType w:val="multilevel"/>
     <w:tmpl w:val="04090023"/>
@@ -4156,7 +6407,7 @@
       </w:pPr>
     </w:lvl>
   </w:abstractNum>
-  <w:abstractNum w:abstractNumId="35" w15:restartNumberingAfterBreak="0">
+  <w:abstractNum w:abstractNumId="45" w15:restartNumberingAfterBreak="0">
     <w:nsid w:val="7E7B01F4"/>
     <w:multiLevelType w:val="hybridMultilevel"/>
     <w:tmpl w:val="4EF20644"/>
@@ -4269,31 +6520,31 @@
     </w:lvl>
   </w:abstractNum>
   <w:num w:numId="1" w16cid:durableId="2022782234">
-    <w:abstractNumId w:val="34"/>
+    <w:abstractNumId w:val="44"/>
   </w:num>
   <w:num w:numId="2" w16cid:durableId="2080859904">
-    <w:abstractNumId w:val="18"/>
+    <w:abstractNumId w:val="22"/>
   </w:num>
   <w:num w:numId="3" w16cid:durableId="892350026">
-    <w:abstractNumId w:val="12"/>
+    <w:abstractNumId w:val="13"/>
   </w:num>
   <w:num w:numId="4" w16cid:durableId="997073771">
+    <w:abstractNumId w:val="42"/>
+  </w:num>
+  <w:num w:numId="5" w16cid:durableId="1078940792">
+    <w:abstractNumId w:val="30"/>
+  </w:num>
+  <w:num w:numId="6" w16cid:durableId="426271885">
+    <w:abstractNumId w:val="25"/>
+  </w:num>
+  <w:num w:numId="7" w16cid:durableId="735517764">
+    <w:abstractNumId w:val="40"/>
+  </w:num>
+  <w:num w:numId="8" w16cid:durableId="1379205174">
     <w:abstractNumId w:val="33"/>
   </w:num>
-  <w:num w:numId="5" w16cid:durableId="1078940792">
-    <w:abstractNumId w:val="25"/>
-  </w:num>
-  <w:num w:numId="6" w16cid:durableId="426271885">
-    <w:abstractNumId w:val="20"/>
-  </w:num>
-  <w:num w:numId="7" w16cid:durableId="735517764">
-    <w:abstractNumId w:val="31"/>
-  </w:num>
-  <w:num w:numId="8" w16cid:durableId="1379205174">
-    <w:abstractNumId w:val="27"/>
-  </w:num>
   <w:num w:numId="9" w16cid:durableId="900360002">
-    <w:abstractNumId w:val="30"/>
+    <w:abstractNumId w:val="39"/>
   </w:num>
   <w:num w:numId="10" w16cid:durableId="2023893594">
     <w:abstractNumId w:val="9"/>
@@ -4326,28 +6577,28 @@
     <w:abstractNumId w:val="0"/>
   </w:num>
   <w:num w:numId="20" w16cid:durableId="707532753">
+    <w:abstractNumId w:val="31"/>
+  </w:num>
+  <w:num w:numId="21" w16cid:durableId="938677704">
+    <w:abstractNumId w:val="38"/>
+  </w:num>
+  <w:num w:numId="22" w16cid:durableId="1721902005">
+    <w:abstractNumId w:val="45"/>
+  </w:num>
+  <w:num w:numId="23" w16cid:durableId="355664175">
+    <w:abstractNumId w:val="20"/>
+  </w:num>
+  <w:num w:numId="24" w16cid:durableId="984504560">
+    <w:abstractNumId w:val="41"/>
+  </w:num>
+  <w:num w:numId="25" w16cid:durableId="1268468940">
+    <w:abstractNumId w:val="36"/>
+  </w:num>
+  <w:num w:numId="26" w16cid:durableId="809130060">
     <w:abstractNumId w:val="26"/>
   </w:num>
-  <w:num w:numId="21" w16cid:durableId="938677704">
+  <w:num w:numId="27" w16cid:durableId="1986856959">
     <w:abstractNumId w:val="29"/>
-  </w:num>
-  <w:num w:numId="22" w16cid:durableId="1721902005">
-    <w:abstractNumId w:val="35"/>
-  </w:num>
-  <w:num w:numId="23" w16cid:durableId="355664175">
-    <w:abstractNumId w:val="16"/>
-  </w:num>
-  <w:num w:numId="24" w16cid:durableId="984504560">
-    <w:abstractNumId w:val="32"/>
-  </w:num>
-  <w:num w:numId="25" w16cid:durableId="1268468940">
-    <w:abstractNumId w:val="28"/>
-  </w:num>
-  <w:num w:numId="26" w16cid:durableId="809130060">
-    <w:abstractNumId w:val="21"/>
-  </w:num>
-  <w:num w:numId="27" w16cid:durableId="1986856959">
-    <w:abstractNumId w:val="24"/>
     <w:lvlOverride w:ilvl="0">
       <w:startOverride w:val="1"/>
     </w:lvlOverride>
@@ -4377,7 +6628,7 @@
     </w:lvlOverride>
   </w:num>
   <w:num w:numId="28" w16cid:durableId="1247837294">
-    <w:abstractNumId w:val="21"/>
+    <w:abstractNumId w:val="26"/>
     <w:lvlOverride w:ilvl="0">
       <w:startOverride w:val="1"/>
     </w:lvlOverride>
@@ -4405,19 +6656,19 @@
     </w:lvlOverride>
   </w:num>
   <w:num w:numId="29" w16cid:durableId="36859808">
-    <w:abstractNumId w:val="22"/>
+    <w:abstractNumId w:val="27"/>
   </w:num>
   <w:num w:numId="30" w16cid:durableId="674576484">
-    <w:abstractNumId w:val="15"/>
+    <w:abstractNumId w:val="18"/>
   </w:num>
   <w:num w:numId="31" w16cid:durableId="402975">
-    <w:abstractNumId w:val="13"/>
+    <w:abstractNumId w:val="16"/>
   </w:num>
   <w:num w:numId="32" w16cid:durableId="1497529740">
-    <w:abstractNumId w:val="14"/>
+    <w:abstractNumId w:val="17"/>
   </w:num>
   <w:num w:numId="33" w16cid:durableId="90974568">
-    <w:abstractNumId w:val="23"/>
+    <w:abstractNumId w:val="28"/>
   </w:num>
   <w:num w:numId="34" w16cid:durableId="843516092">
     <w:abstractNumId w:val="10"/>
@@ -4426,10 +6677,40 @@
     <w:abstractNumId w:val="11"/>
   </w:num>
   <w:num w:numId="36" w16cid:durableId="862285758">
-    <w:abstractNumId w:val="17"/>
+    <w:abstractNumId w:val="21"/>
   </w:num>
   <w:num w:numId="37" w16cid:durableId="2106025993">
+    <w:abstractNumId w:val="24"/>
+  </w:num>
+  <w:num w:numId="38" w16cid:durableId="688336335">
+    <w:abstractNumId w:val="15"/>
+  </w:num>
+  <w:num w:numId="39" w16cid:durableId="610665911">
+    <w:abstractNumId w:val="35"/>
+  </w:num>
+  <w:num w:numId="40" w16cid:durableId="1391079113">
+    <w:abstractNumId w:val="12"/>
+  </w:num>
+  <w:num w:numId="41" w16cid:durableId="222721765">
+    <w:abstractNumId w:val="43"/>
+  </w:num>
+  <w:num w:numId="42" w16cid:durableId="1033726843">
+    <w:abstractNumId w:val="14"/>
+  </w:num>
+  <w:num w:numId="43" w16cid:durableId="1858763475">
+    <w:abstractNumId w:val="32"/>
+  </w:num>
+  <w:num w:numId="44" w16cid:durableId="362293649">
+    <w:abstractNumId w:val="37"/>
+  </w:num>
+  <w:num w:numId="45" w16cid:durableId="223030662">
     <w:abstractNumId w:val="19"/>
+  </w:num>
+  <w:num w:numId="46" w16cid:durableId="2093698777">
+    <w:abstractNumId w:val="23"/>
+  </w:num>
+  <w:num w:numId="47" w16cid:durableId="1354768103">
+    <w:abstractNumId w:val="34"/>
   </w:num>
   <w:numIdMacAtCleanup w:val="22"/>
 </w:numbering>
@@ -4479,7 +6760,7 @@
     <w:lsdException w:name="footnote text" w:semiHidden="1" w:unhideWhenUsed="1"/>
     <w:lsdException w:name="annotation text" w:semiHidden="1" w:unhideWhenUsed="1"/>
     <w:lsdException w:name="header" w:semiHidden="1" w:uiPriority="99" w:unhideWhenUsed="1"/>
-    <w:lsdException w:name="footer" w:semiHidden="1" w:unhideWhenUsed="1"/>
+    <w:lsdException w:name="footer" w:semiHidden="1" w:uiPriority="99" w:unhideWhenUsed="1"/>
     <w:lsdException w:name="index heading" w:semiHidden="1" w:unhideWhenUsed="1"/>
     <w:lsdException w:name="caption" w:locked="1" w:semiHidden="1" w:uiPriority="35" w:unhideWhenUsed="1" w:qFormat="1"/>
     <w:lsdException w:name="table of figures" w:semiHidden="1" w:unhideWhenUsed="1"/>
@@ -5059,7 +7340,6 @@
   <w:style w:type="character" w:default="1" w:styleId="DefaultParagraphFont">
     <w:name w:val="Default Paragraph Font"/>
     <w:uiPriority w:val="1"/>
-    <w:semiHidden/>
     <w:unhideWhenUsed/>
   </w:style>
   <w:style w:type="table" w:default="1" w:styleId="TableNormal">
@@ -5140,6 +7420,7 @@
     <w:name w:val="footer"/>
     <w:basedOn w:val="Normal"/>
     <w:link w:val="FooterChar"/>
+    <w:uiPriority w:val="99"/>
     <w:rsid w:val="00586A35"/>
     <w:pPr>
       <w:tabs>
@@ -5152,6 +7433,7 @@
     <w:name w:val="Footer Char"/>
     <w:basedOn w:val="DefaultParagraphFont"/>
     <w:link w:val="Footer"/>
+    <w:uiPriority w:val="99"/>
     <w:locked/>
     <w:rsid w:val="00586A35"/>
     <w:rPr>
@@ -6464,7 +8746,7 @@
     <w:name w:val="Para"/>
     <w:autoRedefine/>
     <w:qFormat/>
-    <w:rsid w:val="00CA363E"/>
+    <w:rsid w:val="00CE079F"/>
     <w:pPr>
       <w:spacing w:line="264" w:lineRule="auto"/>
       <w:ind w:firstLine="240"/>

</xml_diff>

<commit_message>
project report update - draft done for Functional Description, Evaluation and Discussion sections
</commit_message>
<xml_diff>
--- a/report/Assignment Report.docx
+++ b/report/Assignment Report.docx
@@ -175,8 +175,16 @@
     <w:p>
       <w:pPr>
         <w:pStyle w:val="Para"/>
-      </w:pPr>
-      <w:r>
+        <w:rPr>
+          <w:i/>
+          <w:iCs w:val="0"/>
+        </w:rPr>
+      </w:pPr>
+      <w:r>
+        <w:rPr>
+          <w:i/>
+          <w:iCs w:val="0"/>
+        </w:rPr>
         <w:t>A report submitted to Dublin City University, School of Computing for module CA699I: Topics of AI 2022-2023. I hereby certify that the work presented, and the material contained herein is my own excerpt where explicitly stated references to other material are made.</w:t>
       </w:r>
     </w:p>
@@ -603,6 +611,113 @@
     </w:p>
     <w:p>
       <w:pPr>
+        <w:pStyle w:val="Para"/>
+      </w:pPr>
+      <w:r>
+        <w:t xml:space="preserve">The overall workflow of a machine learning model is illustrated in </w:t>
+      </w:r>
+      <w:r>
+        <w:fldChar w:fldCharType="begin"/>
+      </w:r>
+      <w:r>
+        <w:instrText xml:space="preserve"> REF _Ref119286265 \h </w:instrText>
+      </w:r>
+      <w:r>
+        <w:fldChar w:fldCharType="separate"/>
+      </w:r>
+      <w:r>
+        <w:t xml:space="preserve">Figure </w:t>
+      </w:r>
+      <w:r>
+        <w:rPr>
+          <w:noProof/>
+        </w:rPr>
+        <w:t>1</w:t>
+      </w:r>
+      <w:r>
+        <w:fldChar w:fldCharType="end"/>
+      </w:r>
+      <w:r>
+        <w:t>.</w:t>
+      </w:r>
+    </w:p>
+    <w:p>
+      <w:pPr>
+        <w:pStyle w:val="Para"/>
+        <w:keepNext/>
+        <w:jc w:val="center"/>
+      </w:pPr>
+      <w:r>
+        <w:drawing>
+          <wp:inline distT="0" distB="0" distL="0" distR="0" wp14:anchorId="049F1583" wp14:editId="29B1B1C1">
+            <wp:extent cx="3048000" cy="1177925"/>
+            <wp:effectExtent l="0" t="0" r="0" b="3175"/>
+            <wp:docPr id="1" name="Picture 1" descr="Diagram&#10;&#10;Description automatically generated"/>
+            <wp:cNvGraphicFramePr>
+              <a:graphicFrameLocks xmlns:a="http://schemas.openxmlformats.org/drawingml/2006/main" noChangeAspect="1"/>
+            </wp:cNvGraphicFramePr>
+            <a:graphic xmlns:a="http://schemas.openxmlformats.org/drawingml/2006/main">
+              <a:graphicData uri="http://schemas.openxmlformats.org/drawingml/2006/picture">
+                <pic:pic xmlns:pic="http://schemas.openxmlformats.org/drawingml/2006/picture">
+                  <pic:nvPicPr>
+                    <pic:cNvPr id="1" name="Picture 1" descr="Diagram&#10;&#10;Description automatically generated"/>
+                    <pic:cNvPicPr/>
+                  </pic:nvPicPr>
+                  <pic:blipFill>
+                    <a:blip r:embed="rId15"/>
+                    <a:stretch>
+                      <a:fillRect/>
+                    </a:stretch>
+                  </pic:blipFill>
+                  <pic:spPr>
+                    <a:xfrm>
+                      <a:off x="0" y="0"/>
+                      <a:ext cx="3048000" cy="1177925"/>
+                    </a:xfrm>
+                    <a:prstGeom prst="rect">
+                      <a:avLst/>
+                    </a:prstGeom>
+                  </pic:spPr>
+                </pic:pic>
+              </a:graphicData>
+            </a:graphic>
+          </wp:inline>
+        </w:drawing>
+      </w:r>
+    </w:p>
+    <w:p>
+      <w:pPr>
+        <w:pStyle w:val="Caption"/>
+      </w:pPr>
+      <w:bookmarkStart w:id="0" w:name="_Ref119286265"/>
+      <w:r>
+        <w:t xml:space="preserve">Figure </w:t>
+      </w:r>
+      <w:r>
+        <w:fldChar w:fldCharType="begin"/>
+      </w:r>
+      <w:r>
+        <w:instrText xml:space="preserve"> SEQ Figure \* ARABIC </w:instrText>
+      </w:r>
+      <w:r>
+        <w:fldChar w:fldCharType="separate"/>
+      </w:r>
+      <w:r>
+        <w:rPr>
+          <w:noProof/>
+        </w:rPr>
+        <w:t>1</w:t>
+      </w:r>
+      <w:r>
+        <w:fldChar w:fldCharType="end"/>
+      </w:r>
+      <w:bookmarkEnd w:id="0"/>
+      <w:r>
+        <w:t>: Machine Learning Workflow</w:t>
+      </w:r>
+    </w:p>
+    <w:p>
+      <w:pPr>
         <w:pStyle w:val="Head2"/>
       </w:pPr>
       <w:r>
@@ -619,7 +734,13 @@
         <w:t>R</w:t>
       </w:r>
       <w:r>
-        <w:t>ecommender system</w:t>
+        <w:t xml:space="preserve">ecommender </w:t>
+      </w:r>
+      <w:r>
+        <w:t>S</w:t>
+      </w:r>
+      <w:r>
+        <w:t>ystem</w:t>
       </w:r>
     </w:p>
     <w:p>
@@ -792,6 +913,7 @@
         <w:pStyle w:val="Para"/>
       </w:pPr>
       <w:r>
+        <w:lastRenderedPageBreak/>
         <w:t xml:space="preserve">Upon successfully training the model, it can be used to output a </w:t>
       </w:r>
       <w:r>
@@ -839,7 +961,35 @@
           <w:lang w:val="en-GB"/>
           <w14:ligatures w14:val="standard"/>
         </w:rPr>
-        <w:t>Supply chain forecasting</w:t>
+        <w:t xml:space="preserve">Supply </w:t>
+      </w:r>
+      <w:r>
+        <w:rPr>
+          <w:lang w:val="en-GB"/>
+          <w14:ligatures w14:val="standard"/>
+        </w:rPr>
+        <w:t>C</w:t>
+      </w:r>
+      <w:r>
+        <w:rPr>
+          <w:lang w:val="en-GB"/>
+          <w14:ligatures w14:val="standard"/>
+        </w:rPr>
+        <w:t xml:space="preserve">hain </w:t>
+      </w:r>
+      <w:r>
+        <w:rPr>
+          <w:lang w:val="en-GB"/>
+          <w14:ligatures w14:val="standard"/>
+        </w:rPr>
+        <w:t>F</w:t>
+      </w:r>
+      <w:r>
+        <w:rPr>
+          <w:lang w:val="en-GB"/>
+          <w14:ligatures w14:val="standard"/>
+        </w:rPr>
+        <w:t>orecasting</w:t>
       </w:r>
     </w:p>
     <w:p>
@@ -853,11 +1003,7 @@
         <w:t xml:space="preserve">and relationships </w:t>
       </w:r>
       <w:r>
-        <w:t xml:space="preserve">in the data where the dataset could be a compilation of multiple </w:t>
-      </w:r>
-      <w:r>
-        <w:lastRenderedPageBreak/>
-        <w:t xml:space="preserve">different datasets, </w:t>
+        <w:t xml:space="preserve">in the data where the dataset could be a compilation of multiple different datasets, </w:t>
       </w:r>
       <w:r>
         <w:t>e.g.,</w:t>
@@ -935,6 +1081,9 @@
       <w:r>
         <w:t>in an event</w:t>
       </w:r>
+      <w:r>
+        <w:t>.</w:t>
+      </w:r>
     </w:p>
     <w:p>
       <w:pPr>
@@ -945,7 +1094,10 @@
         </w:numPr>
       </w:pPr>
       <w:r>
-        <w:t xml:space="preserve">Products and services purchased at an event </w:t>
+        <w:t>Products and services purchased at an event</w:t>
+      </w:r>
+      <w:r>
+        <w:t>.</w:t>
       </w:r>
     </w:p>
     <w:p>
@@ -959,6 +1111,9 @@
       <w:r>
         <w:t>Real-time location data within the event premises – consented collection</w:t>
       </w:r>
+      <w:r>
+        <w:t>.</w:t>
+      </w:r>
     </w:p>
     <w:p>
       <w:pPr>
@@ -1135,16 +1290,7 @@
         <w:t>feature set for each decision tree making it a great option for large datasets.</w:t>
       </w:r>
       <w:r>
-        <w:t xml:space="preserve"> </w:t>
-      </w:r>
-      <w:r>
-        <w:t xml:space="preserve">It also allows for bootstrapping to randomly sample the dataset for </w:t>
-      </w:r>
-      <w:r>
-        <w:t>each</w:t>
-      </w:r>
-      <w:r>
-        <w:t xml:space="preserve"> tree.</w:t>
+        <w:t xml:space="preserve"> It also allows for bootstrapping to randomly sample the dataset for each tree.</w:t>
       </w:r>
     </w:p>
     <w:p>
@@ -1238,10 +1384,7 @@
         <w:t xml:space="preserve">-means </w:t>
       </w:r>
       <w:r>
-        <w:t xml:space="preserve">clustering </w:t>
-      </w:r>
-      <w:r>
-        <w:t>algorithm are:</w:t>
+        <w:t>clustering algorithm are:</w:t>
       </w:r>
     </w:p>
     <w:p>
@@ -1303,6 +1446,9 @@
       <w:r>
         <w:t>It is computationally inexpensive</w:t>
       </w:r>
+      <w:r>
+        <w:t>.</w:t>
+      </w:r>
     </w:p>
     <w:p>
       <w:pPr>
@@ -1315,6 +1461,9 @@
       <w:r>
         <w:t>It is efficient</w:t>
       </w:r>
+      <w:r>
+        <w:t>.</w:t>
+      </w:r>
     </w:p>
     <w:p>
       <w:pPr>
@@ -1574,6 +1723,7 @@
         <w:pStyle w:val="Para"/>
       </w:pPr>
       <w:r>
+        <w:lastRenderedPageBreak/>
         <w:t>There are a variety of evaluation/performance metrics that can be employed to quantity the quality of the trained models.</w:t>
       </w:r>
       <w:r>
@@ -1598,7 +1748,6 @@
         <w:pStyle w:val="Head2"/>
       </w:pPr>
       <w:r>
-        <w:lastRenderedPageBreak/>
         <w:t>4.1</w:t>
       </w:r>
       <w:r>
@@ -1619,7 +1768,7 @@
         <w:t xml:space="preserve">-means </w:t>
       </w:r>
       <w:r>
-        <w:t>c</w:t>
+        <w:t>C</w:t>
       </w:r>
       <w:r>
         <w:t>lustering</w:t>
@@ -2116,25 +2265,86 @@
         <w:t xml:space="preserve">(C-H Index) – </w:t>
       </w:r>
       <w:r>
+        <w:t>Variance</w:t>
+      </w:r>
+      <w:r>
+        <w:t xml:space="preserve"> </w:t>
+      </w:r>
+      <w:r>
+        <w:t>Ratio Criterion</w:t>
+      </w:r>
+      <w:r>
         <w:rPr>
           <w:i/>
           <w:iCs w:val="0"/>
         </w:rPr>
-        <w:t>Variance</w:t>
-      </w:r>
+        <w:t xml:space="preserve"> </w:t>
+      </w:r>
+      <w:r>
+        <w:t xml:space="preserve">– </w:t>
+      </w:r>
+      <w:r>
+        <w:t>is used to evaluate the performance of a clustering algorithm without requiring the ground truth labels. The higher the index, the better the performance.</w:t>
+      </w:r>
+    </w:p>
+    <w:p>
+      <w:pPr>
+        <w:pStyle w:val="Head2"/>
+      </w:pPr>
+      <w:r>
+        <w:t>4.2</w:t>
+      </w:r>
+      <w:r>
+        <w:rPr>
+          <w:lang w:val="en-GB"/>
+          <w14:ligatures w14:val="standard"/>
+        </w:rPr>
+        <w:t> </w:t>
+      </w:r>
+      <w:r>
+        <w:t>Random Forest</w:t>
+      </w:r>
+    </w:p>
+    <w:p>
+      <w:pPr>
+        <w:pStyle w:val="Para"/>
+      </w:pPr>
+      <w:r>
+        <w:t>The random forest algor</w:t>
+      </w:r>
+      <w:r>
+        <w:t>ithm used for supply chain forecasting is a supervised regression model, which means the ground truth labels are required to train the model. It is important to measure the performance of the model accurately with two metrics that communicate different aspects of the model</w:t>
+      </w:r>
+      <w:r>
+        <w:t>:</w:t>
+      </w:r>
+      <w:r>
+        <w:t xml:space="preserve"> an error </w:t>
+      </w:r>
+      <w:r>
+        <w:t>measure,</w:t>
+      </w:r>
+      <w:r>
+        <w:t xml:space="preserve"> and a feature correlation measure. </w:t>
+      </w:r>
+    </w:p>
+    <w:p>
+      <w:pPr>
+        <w:pStyle w:val="Para"/>
+      </w:pPr>
       <w:r>
         <w:rPr>
           <w:i/>
           <w:iCs w:val="0"/>
         </w:rPr>
-        <w:t xml:space="preserve"> </w:t>
+        <w:t>4.2.</w:t>
       </w:r>
       <w:r>
         <w:rPr>
           <w:i/>
           <w:iCs w:val="0"/>
         </w:rPr>
-        <w:t>Ratio Criterion</w:t>
+        <w:t>1</w:t>
       </w:r>
       <w:r>
         <w:rPr>
@@ -2144,93 +2354,249 @@
         <w:t xml:space="preserve"> </w:t>
       </w:r>
       <w:r>
-        <w:t xml:space="preserve">– </w:t>
-      </w:r>
-      <w:r>
-        <w:t>is used to evaluate the performance of a clustering algorithm without requiring the ground truth labels. The higher the index, the better the performance.</w:t>
+        <w:rPr>
+          <w:i/>
+          <w:iCs w:val="0"/>
+        </w:rPr>
+        <w:t>Error measure – Root Mean Squared Error (RMSE</w:t>
+      </w:r>
+      <w:r>
+        <w:rPr>
+          <w:i/>
+          <w:iCs w:val="0"/>
+        </w:rPr>
+        <w:t xml:space="preserve">) </w:t>
+      </w:r>
+      <w:r>
+        <w:t xml:space="preserve">calculates the square root of the average of the squared error across all samples. </w:t>
+      </w:r>
+      <w:r>
+        <w:t xml:space="preserve">This measurement reflects how spread apart the data points are to the regression fit. </w:t>
+      </w:r>
+      <w:r>
+        <w:t>This representation of error has a major advantage of being in the same scale as the target variable – easily interpretable</w:t>
+      </w:r>
+      <w:r>
+        <w:t xml:space="preserve"> compared to other error measures</w:t>
+      </w:r>
+      <w:r>
+        <w:t>.</w:t>
       </w:r>
     </w:p>
     <w:p>
       <w:pPr>
-        <w:pStyle w:val="Head2"/>
-      </w:pPr>
-      <w:r>
-        <w:t>4.2</w:t>
-      </w:r>
-      <w:r>
-        <w:rPr>
-          <w:lang w:val="en-GB"/>
-          <w14:ligatures w14:val="standard"/>
-        </w:rPr>
-        <w:t> </w:t>
-      </w:r>
-      <w:r>
-        <w:t>Random Forest</w:t>
-      </w:r>
+        <w:pStyle w:val="Para"/>
+      </w:pPr>
+      <m:oMathPara>
+        <m:oMath>
+          <m:r>
+            <w:rPr>
+              <w:rFonts w:ascii="Cambria Math" w:hAnsi="Cambria Math"/>
+            </w:rPr>
+            <m:t>RMSE=</m:t>
+          </m:r>
+          <m:rad>
+            <m:radPr>
+              <m:degHide m:val="1"/>
+              <m:ctrlPr>
+                <w:rPr>
+                  <w:rFonts w:ascii="Cambria Math" w:hAnsi="Cambria Math"/>
+                  <w:i/>
+                </w:rPr>
+              </m:ctrlPr>
+            </m:radPr>
+            <m:deg/>
+            <m:e>
+              <m:f>
+                <m:fPr>
+                  <m:ctrlPr>
+                    <w:rPr>
+                      <w:rFonts w:ascii="Cambria Math" w:hAnsi="Cambria Math"/>
+                      <w:i/>
+                    </w:rPr>
+                  </m:ctrlPr>
+                </m:fPr>
+                <m:num>
+                  <m:nary>
+                    <m:naryPr>
+                      <m:chr m:val="∑"/>
+                      <m:limLoc m:val="undOvr"/>
+                      <m:ctrlPr>
+                        <w:rPr>
+                          <w:rFonts w:ascii="Cambria Math" w:hAnsi="Cambria Math"/>
+                          <w:i/>
+                        </w:rPr>
+                      </m:ctrlPr>
+                    </m:naryPr>
+                    <m:sub>
+                      <m:r>
+                        <w:rPr>
+                          <w:rFonts w:ascii="Cambria Math" w:hAnsi="Cambria Math"/>
+                        </w:rPr>
+                        <m:t>i=1</m:t>
+                      </m:r>
+                    </m:sub>
+                    <m:sup>
+                      <m:r>
+                        <w:rPr>
+                          <w:rFonts w:ascii="Cambria Math" w:hAnsi="Cambria Math"/>
+                        </w:rPr>
+                        <m:t>N</m:t>
+                      </m:r>
+                    </m:sup>
+                    <m:e>
+                      <m:sSup>
+                        <m:sSupPr>
+                          <m:ctrlPr>
+                            <w:rPr>
+                              <w:rFonts w:ascii="Cambria Math" w:hAnsi="Cambria Math"/>
+                              <w:i/>
+                            </w:rPr>
+                          </m:ctrlPr>
+                        </m:sSupPr>
+                        <m:e>
+                          <m:d>
+                            <m:dPr>
+                              <m:ctrlPr>
+                                <w:rPr>
+                                  <w:rFonts w:ascii="Cambria Math" w:hAnsi="Cambria Math"/>
+                                  <w:i/>
+                                </w:rPr>
+                              </m:ctrlPr>
+                            </m:dPr>
+                            <m:e>
+                              <m:sSub>
+                                <m:sSubPr>
+                                  <m:ctrlPr>
+                                    <w:rPr>
+                                      <w:rFonts w:ascii="Cambria Math" w:hAnsi="Cambria Math"/>
+                                      <w:i/>
+                                    </w:rPr>
+                                  </m:ctrlPr>
+                                </m:sSubPr>
+                                <m:e>
+                                  <m:r>
+                                    <w:rPr>
+                                      <w:rFonts w:ascii="Cambria Math" w:hAnsi="Cambria Math"/>
+                                    </w:rPr>
+                                    <m:t>x</m:t>
+                                  </m:r>
+                                </m:e>
+                                <m:sub>
+                                  <m:r>
+                                    <w:rPr>
+                                      <w:rFonts w:ascii="Cambria Math" w:hAnsi="Cambria Math"/>
+                                    </w:rPr>
+                                    <m:t>i</m:t>
+                                  </m:r>
+                                </m:sub>
+                              </m:sSub>
+                              <m:r>
+                                <w:rPr>
+                                  <w:rFonts w:ascii="Cambria Math" w:hAnsi="Cambria Math"/>
+                                </w:rPr>
+                                <m:t>-</m:t>
+                              </m:r>
+                              <m:sSub>
+                                <m:sSubPr>
+                                  <m:ctrlPr>
+                                    <w:rPr>
+                                      <w:rFonts w:ascii="Cambria Math" w:hAnsi="Cambria Math"/>
+                                      <w:i/>
+                                    </w:rPr>
+                                  </m:ctrlPr>
+                                </m:sSubPr>
+                                <m:e>
+                                  <m:acc>
+                                    <m:accPr>
+                                      <m:ctrlPr>
+                                        <w:rPr>
+                                          <w:rFonts w:ascii="Cambria Math" w:hAnsi="Cambria Math"/>
+                                          <w:i/>
+                                        </w:rPr>
+                                      </m:ctrlPr>
+                                    </m:accPr>
+                                    <m:e>
+                                      <m:r>
+                                        <w:rPr>
+                                          <w:rFonts w:ascii="Cambria Math" w:hAnsi="Cambria Math"/>
+                                        </w:rPr>
+                                        <m:t>x</m:t>
+                                      </m:r>
+                                    </m:e>
+                                  </m:acc>
+                                </m:e>
+                                <m:sub>
+                                  <m:r>
+                                    <w:rPr>
+                                      <w:rFonts w:ascii="Cambria Math" w:hAnsi="Cambria Math"/>
+                                    </w:rPr>
+                                    <m:t>i</m:t>
+                                  </m:r>
+                                </m:sub>
+                              </m:sSub>
+                            </m:e>
+                          </m:d>
+                        </m:e>
+                        <m:sup>
+                          <m:r>
+                            <w:rPr>
+                              <w:rFonts w:ascii="Cambria Math" w:hAnsi="Cambria Math"/>
+                            </w:rPr>
+                            <m:t>2</m:t>
+                          </m:r>
+                        </m:sup>
+                      </m:sSup>
+                    </m:e>
+                  </m:nary>
+                </m:num>
+                <m:den>
+                  <m:r>
+                    <w:rPr>
+                      <w:rFonts w:ascii="Cambria Math" w:hAnsi="Cambria Math"/>
+                    </w:rPr>
+                    <m:t>N</m:t>
+                  </m:r>
+                </m:den>
+              </m:f>
+            </m:e>
+          </m:rad>
+          <m:r>
+            <w:rPr>
+              <w:rFonts w:ascii="Cambria Math" w:hAnsi="Cambria Math"/>
+            </w:rPr>
+            <m:t xml:space="preserve"> </m:t>
+          </m:r>
+        </m:oMath>
+      </m:oMathPara>
     </w:p>
     <w:p>
       <w:pPr>
         <w:pStyle w:val="Para"/>
-      </w:pPr>
-      <w:r>
-        <w:t>The random forest algor</w:t>
-      </w:r>
-      <w:r>
-        <w:t xml:space="preserve">ithm used for supply chain forecasting is a supervised regression model, which means the ground truth labels are required to train the model. It is important to measure the performance of the model accurately with two metrics that communicate different aspects of the model, an error </w:t>
-      </w:r>
-      <w:r>
-        <w:t>measure,</w:t>
-      </w:r>
-      <w:r>
-        <w:t xml:space="preserve"> and a feature correlation measure. </w:t>
-      </w:r>
-    </w:p>
-    <w:p>
-      <w:pPr>
-        <w:pStyle w:val="Para"/>
+        <w:rPr>
+          <w:rFonts w:eastAsiaTheme="minorEastAsia"/>
+        </w:rPr>
       </w:pPr>
       <w:r>
         <w:rPr>
           <w:i/>
           <w:iCs w:val="0"/>
         </w:rPr>
-        <w:t>4.2.</w:t>
+        <w:t xml:space="preserve">4.2.2 </w:t>
       </w:r>
       <w:r>
         <w:rPr>
           <w:i/>
           <w:iCs w:val="0"/>
         </w:rPr>
-        <w:t>1</w:t>
+        <w:t>C</w:t>
       </w:r>
       <w:r>
         <w:rPr>
           <w:i/>
           <w:iCs w:val="0"/>
         </w:rPr>
-        <w:t xml:space="preserve"> </w:t>
-      </w:r>
-      <w:r>
-        <w:rPr>
-          <w:i/>
-          <w:iCs w:val="0"/>
-        </w:rPr>
-        <w:t>Error measure – Root Mean Squared Error (RMSE)</w:t>
-      </w:r>
-    </w:p>
-    <w:p>
-      <w:pPr>
-        <w:pStyle w:val="Para"/>
-      </w:pPr>
-      <w:r>
-        <w:t xml:space="preserve">4.2.2 </w:t>
-      </w:r>
-      <w:r>
-        <w:rPr>
-          <w:i/>
-          <w:iCs w:val="0"/>
-        </w:rPr>
-        <w:t xml:space="preserve">Feature correlation measure – Adjusted </w:t>
+        <w:t xml:space="preserve">orrelation measure – Adjusted </w:t>
       </w:r>
       <m:oMath>
         <m:sSup>
@@ -2267,56 +2633,512 @@
           <w:i/>
           <w:iCs w:val="0"/>
         </w:rPr>
+        <w:t>(Coefficient of Determination)</w:t>
+      </w:r>
+      <w:r>
+        <w:rPr>
+          <w:rFonts w:eastAsiaTheme="minorEastAsia"/>
+        </w:rPr>
+        <w:t xml:space="preserve"> measures the relationship between two different variables</w:t>
+      </w:r>
+      <w:r>
+        <w:rPr>
+          <w:rFonts w:eastAsiaTheme="minorEastAsia"/>
+        </w:rPr>
+        <w:t xml:space="preserve"> in the model</w:t>
+      </w:r>
+      <w:r>
+        <w:rPr>
+          <w:rFonts w:eastAsiaTheme="minorEastAsia"/>
+        </w:rPr>
+        <w:t xml:space="preserve">. This measurement gives the variation of the dependent variable that’s directly related to the independent variable. The closer the value of </w:t>
+      </w:r>
+      <m:oMath>
+        <m:sSup>
+          <m:sSupPr>
+            <m:ctrlPr>
+              <w:rPr>
+                <w:rFonts w:ascii="Cambria Math" w:hAnsi="Cambria Math"/>
+                <w:i/>
+                <w:iCs w:val="0"/>
+              </w:rPr>
+            </m:ctrlPr>
+          </m:sSupPr>
+          <m:e>
+            <m:r>
+              <w:rPr>
+                <w:rFonts w:ascii="Cambria Math" w:hAnsi="Cambria Math"/>
+              </w:rPr>
+              <m:t>R</m:t>
+            </m:r>
+          </m:e>
+          <m:sup>
+            <m:r>
+              <w:rPr>
+                <w:rFonts w:ascii="Cambria Math" w:hAnsi="Cambria Math"/>
+              </w:rPr>
+              <m:t>2</m:t>
+            </m:r>
+          </m:sup>
+        </m:sSup>
+      </m:oMath>
+      <w:r>
+        <w:rPr>
+          <w:rFonts w:eastAsiaTheme="minorEastAsia"/>
+        </w:rPr>
+        <w:t xml:space="preserve"> is to </w:t>
+      </w:r>
+      <w:r>
+        <w:rPr>
+          <w:rFonts w:asciiTheme="majorHAnsi" w:eastAsiaTheme="minorEastAsia" w:hAnsiTheme="majorHAnsi"/>
+        </w:rPr>
+        <w:t>1</w:t>
+      </w:r>
+      <w:r>
+        <w:rPr>
+          <w:rFonts w:eastAsiaTheme="minorEastAsia"/>
+        </w:rPr>
+        <w:t>, the stronger the correlation between the variables.</w:t>
+      </w:r>
+      <w:r>
+        <w:rPr>
+          <w:rFonts w:eastAsiaTheme="minorEastAsia"/>
+        </w:rPr>
+        <w:t xml:space="preserve"> The </w:t>
+      </w:r>
+      <w:r>
+        <w:rPr>
+          <w:rFonts w:eastAsiaTheme="minorEastAsia"/>
+          <w:i/>
+          <w:iCs w:val="0"/>
+        </w:rPr>
+        <w:t>Adjusted</w:t>
+      </w:r>
+      <w:r>
+        <w:rPr>
+          <w:rFonts w:eastAsiaTheme="minorEastAsia"/>
+          <w:i/>
+          <w:iCs w:val="0"/>
+        </w:rPr>
         <w:t xml:space="preserve"> </w:t>
+      </w:r>
+      <w:r>
+        <w:rPr>
+          <w:rFonts w:eastAsiaTheme="minorEastAsia"/>
+        </w:rPr>
+        <w:t xml:space="preserve">part of the formula </w:t>
+      </w:r>
+      <w:proofErr w:type="gramStart"/>
+      <w:r>
+        <w:rPr>
+          <w:rFonts w:eastAsiaTheme="minorEastAsia"/>
+        </w:rPr>
+        <w:t>takes into account</w:t>
+      </w:r>
+      <w:proofErr w:type="gramEnd"/>
+      <w:r>
+        <w:rPr>
+          <w:rFonts w:eastAsiaTheme="minorEastAsia"/>
+        </w:rPr>
+        <w:t xml:space="preserve"> the </w:t>
+      </w:r>
+      <w:r>
+        <w:rPr>
+          <w:rFonts w:eastAsiaTheme="minorEastAsia"/>
+        </w:rPr>
+        <w:t xml:space="preserve">more </w:t>
+      </w:r>
+      <w:r>
+        <w:rPr>
+          <w:rFonts w:eastAsiaTheme="minorEastAsia"/>
+        </w:rPr>
+        <w:t xml:space="preserve">predictive features and </w:t>
+      </w:r>
+      <w:r>
+        <w:rPr>
+          <w:rFonts w:eastAsiaTheme="minorEastAsia"/>
+        </w:rPr>
+        <w:t>gives it</w:t>
+      </w:r>
+      <w:r>
+        <w:rPr>
+          <w:rFonts w:eastAsiaTheme="minorEastAsia"/>
+        </w:rPr>
+        <w:t xml:space="preserve"> more</w:t>
+      </w:r>
+      <w:r>
+        <w:rPr>
+          <w:rFonts w:eastAsiaTheme="minorEastAsia"/>
+        </w:rPr>
+        <w:t xml:space="preserve"> weighting</w:t>
+      </w:r>
+      <w:r>
+        <w:rPr>
+          <w:rFonts w:eastAsiaTheme="minorEastAsia"/>
+        </w:rPr>
+        <w:t xml:space="preserve"> compared to the less predictive features</w:t>
+      </w:r>
+      <w:r>
+        <w:rPr>
+          <w:rFonts w:eastAsiaTheme="minorEastAsia"/>
+        </w:rPr>
+        <w:t>.</w:t>
       </w:r>
     </w:p>
     <w:p>
       <w:pPr>
-        <w:pStyle w:val="Head1"/>
-      </w:pPr>
-      <w:r>
-        <w:rPr>
-          <w:rStyle w:val="Label"/>
-        </w:rPr>
-        <w:t>5</w:t>
-      </w:r>
-      <w:r>
+        <w:pStyle w:val="Head2"/>
+      </w:pPr>
+      <w:r>
+        <w:t>4.3</w:t>
+      </w:r>
+      <w:r>
+        <w:rPr>
+          <w:lang w:val="en-GB"/>
+          <w14:ligatures w14:val="standard"/>
+        </w:rPr>
         <w:t> </w:t>
       </w:r>
       <w:r>
-        <w:t>DISCUSSION</w:t>
+        <w:rPr>
+          <w:lang w:val="en-GB"/>
+          <w14:ligatures w14:val="standard"/>
+        </w:rPr>
+        <w:t>Production Evaluation</w:t>
+      </w:r>
+      <w:r>
+        <w:t xml:space="preserve"> </w:t>
       </w:r>
     </w:p>
     <w:p>
       <w:pPr>
         <w:pStyle w:val="Para"/>
-      </w:pPr>
-      <w:r>
-        <w:rPr>
-          <w:highlight w:val="yellow"/>
-        </w:rPr>
-        <w:t>How the system could form the basis of a successful business – or – a discussion of the architectural and system design aspects.</w:t>
-      </w:r>
+        <w:rPr>
+          <w:rFonts w:eastAsiaTheme="minorEastAsia"/>
+        </w:rPr>
+      </w:pPr>
     </w:p>
     <w:p>
       <w:pPr>
-        <w:pStyle w:val="Head1"/>
-      </w:pPr>
-      <w:r>
-        <w:rPr>
-          <w:rStyle w:val="Label"/>
-        </w:rPr>
-        <w:t>6</w:t>
-      </w:r>
-      <w:r>
-        <w:t> </w:t>
-      </w:r>
-      <w:r>
-        <w:t>CONCLUSION</w:t>
+        <w:pStyle w:val="Para"/>
+        <w:rPr>
+          <w:rFonts w:eastAsiaTheme="minorEastAsia"/>
+        </w:rPr>
+      </w:pPr>
+      <w:r>
+        <w:rPr>
+          <w:rFonts w:eastAsiaTheme="minorEastAsia"/>
+        </w:rPr>
+        <w:t>Apart from the above evaluation metrics which are carried out during training, production evaluation plays a</w:t>
+      </w:r>
+      <w:r>
+        <w:rPr>
+          <w:rFonts w:eastAsiaTheme="minorEastAsia"/>
+        </w:rPr>
+        <w:t xml:space="preserve"> critical</w:t>
+      </w:r>
+      <w:r>
+        <w:rPr>
+          <w:rFonts w:eastAsiaTheme="minorEastAsia"/>
+        </w:rPr>
+        <w:t xml:space="preserve"> role in user engagement</w:t>
+      </w:r>
+      <w:r>
+        <w:rPr>
+          <w:rFonts w:eastAsiaTheme="minorEastAsia"/>
+        </w:rPr>
+        <w:t xml:space="preserve"> and experience</w:t>
+      </w:r>
+      <w:r>
+        <w:rPr>
+          <w:rFonts w:eastAsiaTheme="minorEastAsia"/>
+        </w:rPr>
+        <w:t xml:space="preserve">, which in turn drives value. Evaluating the results in production can be done in two ways: </w:t>
       </w:r>
     </w:p>
     <w:p>
       <w:pPr>
+        <w:pStyle w:val="Para"/>
+        <w:numPr>
+          <w:ilvl w:val="0"/>
+          <w:numId w:val="48"/>
+        </w:numPr>
+        <w:rPr>
+          <w:rFonts w:eastAsiaTheme="minorEastAsia"/>
+        </w:rPr>
+      </w:pPr>
+      <w:r>
+        <w:rPr>
+          <w:rFonts w:eastAsiaTheme="minorEastAsia"/>
+        </w:rPr>
+        <w:t>Collect click-through rates</w:t>
+      </w:r>
+      <w:r>
+        <w:rPr>
+          <w:rFonts w:eastAsiaTheme="minorEastAsia"/>
+        </w:rPr>
+        <w:t>.</w:t>
+      </w:r>
+    </w:p>
+    <w:p>
+      <w:pPr>
+        <w:pStyle w:val="Para"/>
+        <w:numPr>
+          <w:ilvl w:val="0"/>
+          <w:numId w:val="48"/>
+        </w:numPr>
+        <w:rPr>
+          <w:rFonts w:eastAsiaTheme="minorEastAsia"/>
+        </w:rPr>
+      </w:pPr>
+      <w:r>
+        <w:rPr>
+          <w:rFonts w:eastAsiaTheme="minorEastAsia"/>
+        </w:rPr>
+        <w:t>Ask user for feedback on the relevancy of the results</w:t>
+      </w:r>
+      <w:r>
+        <w:rPr>
+          <w:rFonts w:eastAsiaTheme="minorEastAsia"/>
+        </w:rPr>
+        <w:t>.</w:t>
+      </w:r>
+    </w:p>
+    <w:p>
+      <w:pPr>
+        <w:pStyle w:val="Head1"/>
+      </w:pPr>
+      <w:r>
+        <w:rPr>
+          <w:rStyle w:val="Label"/>
+        </w:rPr>
+        <w:t>5</w:t>
+      </w:r>
+      <w:r>
+        <w:t> </w:t>
+      </w:r>
+      <w:r>
+        <w:t>DISCUSSION</w:t>
+      </w:r>
+    </w:p>
+    <w:p>
+      <w:pPr>
+        <w:pStyle w:val="Para"/>
+      </w:pPr>
+      <w:r>
+        <w:rPr>
+          <w:highlight w:val="yellow"/>
+        </w:rPr>
+        <w:t>How the system could form the basis of a successful business – or – a discussion of the architectural and system design aspects.</w:t>
+      </w:r>
+    </w:p>
+    <w:p>
+      <w:pPr>
+        <w:pStyle w:val="Para"/>
+      </w:pPr>
+      <w:r>
+        <w:rPr>
+          <w:highlight w:val="yellow"/>
+        </w:rPr>
+        <w:t>System design diagram</w:t>
+      </w:r>
+    </w:p>
+    <w:p>
+      <w:pPr>
+        <w:pStyle w:val="Para"/>
+      </w:pPr>
+      <w:r>
+        <w:t xml:space="preserve">The system </w:t>
+      </w:r>
+      <w:r>
+        <w:t xml:space="preserve">would have the </w:t>
+      </w:r>
+      <w:r>
+        <w:t xml:space="preserve">user flow as illustrated in </w:t>
+      </w:r>
+      <w:r>
+        <w:fldChar w:fldCharType="begin"/>
+      </w:r>
+      <w:r>
+        <w:instrText xml:space="preserve"> REF _Ref119283340 \h </w:instrText>
+      </w:r>
+      <w:r>
+        <w:fldChar w:fldCharType="separate"/>
+      </w:r>
+      <w:r>
+        <w:t xml:space="preserve">Figure </w:t>
+      </w:r>
+      <w:r>
+        <w:rPr>
+          <w:noProof/>
+        </w:rPr>
+        <w:t>1</w:t>
+      </w:r>
+      <w:r>
+        <w:fldChar w:fldCharType="end"/>
+      </w:r>
+      <w:r>
+        <w:t xml:space="preserve">. The home page of the service would have a few basic filters, i.e., event type and date/time of event, the recommender system can then be queried using the entered filter values </w:t>
+      </w:r>
+      <w:r>
+        <w:t>to fetch the nearest neighbours from the model. Subsequently, when the user clicks on a result, the details page would display all the relevant details regarding that event, e.g., the products and services sold at the location. Alongside the event details, the forecasting tool would be displayed where the user would be able to provide the number of attendees for their event and expect an estimate of the required products and services at the event as an output.</w:t>
+      </w:r>
+      <w:r>
+        <w:t xml:space="preserve"> </w:t>
+      </w:r>
+    </w:p>
+    <w:p>
+      <w:pPr>
+        <w:pStyle w:val="Para"/>
+        <w:keepNext/>
+        <w:jc w:val="center"/>
+      </w:pPr>
+      <w:r>
+        <w:rPr>
+          <w:noProof/>
+        </w:rPr>
+        <w:lastRenderedPageBreak/>
+        <w:drawing>
+          <wp:inline distT="0" distB="0" distL="0" distR="0" wp14:anchorId="1F65D241" wp14:editId="1D868629">
+            <wp:extent cx="2717966" cy="4541268"/>
+            <wp:effectExtent l="0" t="0" r="0" b="5715"/>
+            <wp:docPr id="2" name="Picture 2" descr="A picture containing shape&#10;&#10;Description automatically generated"/>
+            <wp:cNvGraphicFramePr>
+              <a:graphicFrameLocks xmlns:a="http://schemas.openxmlformats.org/drawingml/2006/main" noChangeAspect="1"/>
+            </wp:cNvGraphicFramePr>
+            <a:graphic xmlns:a="http://schemas.openxmlformats.org/drawingml/2006/main">
+              <a:graphicData uri="http://schemas.openxmlformats.org/drawingml/2006/picture">
+                <pic:pic xmlns:pic="http://schemas.openxmlformats.org/drawingml/2006/picture">
+                  <pic:nvPicPr>
+                    <pic:cNvPr id="2" name="Picture 2" descr="A picture containing shape&#10;&#10;Description automatically generated"/>
+                    <pic:cNvPicPr/>
+                  </pic:nvPicPr>
+                  <pic:blipFill>
+                    <a:blip r:embed="rId16"/>
+                    <a:stretch>
+                      <a:fillRect/>
+                    </a:stretch>
+                  </pic:blipFill>
+                  <pic:spPr>
+                    <a:xfrm>
+                      <a:off x="0" y="0"/>
+                      <a:ext cx="2743144" cy="4583336"/>
+                    </a:xfrm>
+                    <a:prstGeom prst="rect">
+                      <a:avLst/>
+                    </a:prstGeom>
+                  </pic:spPr>
+                </pic:pic>
+              </a:graphicData>
+            </a:graphic>
+          </wp:inline>
+        </w:drawing>
+      </w:r>
+    </w:p>
+    <w:p>
+      <w:pPr>
+        <w:pStyle w:val="Caption"/>
+      </w:pPr>
+      <w:bookmarkStart w:id="1" w:name="_Ref119283340"/>
+      <w:r>
+        <w:t xml:space="preserve">Figure </w:t>
+      </w:r>
+      <w:r>
+        <w:fldChar w:fldCharType="begin"/>
+      </w:r>
+      <w:r>
+        <w:instrText xml:space="preserve"> SEQ Figure \* ARABIC </w:instrText>
+      </w:r>
+      <w:r>
+        <w:fldChar w:fldCharType="separate"/>
+      </w:r>
+      <w:r>
+        <w:rPr>
+          <w:noProof/>
+        </w:rPr>
+        <w:t>2</w:t>
+      </w:r>
+      <w:r>
+        <w:fldChar w:fldCharType="end"/>
+      </w:r>
+      <w:bookmarkEnd w:id="1"/>
+      <w:r>
+        <w:t>: User flow diagram</w:t>
+      </w:r>
+    </w:p>
+    <w:p>
+      <w:pPr>
+        <w:pStyle w:val="Para"/>
+      </w:pPr>
+      <w:r>
+        <w:t xml:space="preserve">This feature is not provided by any existing event management systems. Therefore, this service can be </w:t>
+      </w:r>
+      <w:r>
+        <w:t>offered</w:t>
+      </w:r>
+      <w:r>
+        <w:t xml:space="preserve"> to event management systems as it complements their existing services well and provides an end-end experience for their customers, i.e., event organisers.</w:t>
+      </w:r>
+      <w:r>
+        <w:t xml:space="preserve"> The pricing would be a subscription model according to usage as this service will be hosted in the cloud with API endpoints to query the required models. </w:t>
+      </w:r>
+    </w:p>
+    <w:p>
+      <w:pPr>
+        <w:pStyle w:val="Para"/>
+      </w:pPr>
+      <w:r>
+        <w:t>This proposed service is better pitched to existing businesses in the event management space as they have already established their business. On the other hand, competing against existing big players would require a</w:t>
+      </w:r>
+      <w:r>
+        <w:t xml:space="preserve"> custom</w:t>
+      </w:r>
+      <w:r>
+        <w:t xml:space="preserve"> implementation of </w:t>
+      </w:r>
+      <w:r>
+        <w:t>all</w:t>
+      </w:r>
+      <w:r>
+        <w:t xml:space="preserve"> the services provided by the competition</w:t>
+      </w:r>
+      <w:r>
+        <w:t>, which in turn requires additional time and money upfront</w:t>
+      </w:r>
+      <w:r>
+        <w:t>.</w:t>
+      </w:r>
+      <w:r>
+        <w:t xml:space="preserve"> Hence, taking a B2B approach for a start in the industry.</w:t>
+      </w:r>
+    </w:p>
+    <w:p>
+      <w:pPr>
+        <w:pStyle w:val="Para"/>
+      </w:pPr>
+      <w:r>
+        <w:t xml:space="preserve">Once the service reaches the maturity point, other potential venues can be explored to expand the business and provide more value to existing systems. </w:t>
+      </w:r>
+    </w:p>
+    <w:p>
+      <w:pPr>
+        <w:pStyle w:val="Head1"/>
+      </w:pPr>
+      <w:r>
+        <w:rPr>
+          <w:rStyle w:val="Label"/>
+        </w:rPr>
+        <w:t>6</w:t>
+      </w:r>
+      <w:r>
+        <w:t> </w:t>
+      </w:r>
+      <w:r>
+        <w:t>CONCLUSION</w:t>
+      </w:r>
+    </w:p>
+    <w:p>
+      <w:pPr>
         <w:pStyle w:val="ReferenceHead"/>
         <w:rPr>
           <w:lang w:val="en-GB"/>
@@ -2330,8 +3152,8 @@
         </w:rPr>
         <w:t>REFERENCES</w:t>
       </w:r>
-      <w:bookmarkStart w:id="0" w:name="intm"/>
-      <w:bookmarkEnd w:id="0"/>
+      <w:bookmarkStart w:id="2" w:name="intm"/>
+      <w:bookmarkEnd w:id="2"/>
     </w:p>
     <w:p>
       <w:pPr>
@@ -2408,54 +3230,6 @@
 
 <file path=word/footer2.xml><?xml version="1.0" encoding="utf-8"?>
 <w:ftr xmlns:wpc="http://schemas.microsoft.com/office/word/2010/wordprocessingCanvas" xmlns:cx="http://schemas.microsoft.com/office/drawing/2014/chartex" xmlns:cx1="http://schemas.microsoft.com/office/drawing/2015/9/8/chartex" xmlns:cx2="http://schemas.microsoft.com/office/drawing/2015/10/21/chartex" xmlns:cx3="http://schemas.microsoft.com/office/drawing/2016/5/9/chartex" xmlns:cx4="http://schemas.microsoft.com/office/drawing/2016/5/10/chartex" xmlns:cx5="http://schemas.microsoft.com/office/drawing/2016/5/11/chartex" xmlns:cx6="http://schemas.microsoft.com/office/drawing/2016/5/12/chartex" xmlns:cx7="http://schemas.microsoft.com/office/drawing/2016/5/13/chartex" xmlns:cx8="http://schemas.microsoft.com/office/drawing/2016/5/14/chartex" xmlns:mc="http://schemas.openxmlformats.org/markup-compatibility/2006" xmlns:aink="http://schemas.microsoft.com/office/drawing/2016/ink" xmlns:am3d="http://schemas.microsoft.com/office/drawing/2017/model3d" xmlns:o="urn:schemas-microsoft-com:office:office" xmlns:oel="http://schemas.microsoft.com/office/2019/extlst" xmlns:r="http://schemas.openxmlformats.org/officeDocument/2006/relationships" xmlns:m="http://schemas.openxmlformats.org/officeDocument/2006/math" xmlns:v="urn:schemas-microsoft-com:vml" xmlns:wp14="http://schemas.microsoft.com/office/word/2010/wordprocessingDrawing" xmlns:wp="http://schemas.openxmlformats.org/drawingml/2006/wordprocessingDrawing" xmlns:w10="urn:schemas-microsoft-com:office:word" xmlns:w="http://schemas.openxmlformats.org/wordprocessingml/2006/main" xmlns:w14="http://schemas.microsoft.com/office/word/2010/wordml" xmlns:w15="http://schemas.microsoft.com/office/word/2012/wordml" xmlns:w16cex="http://schemas.microsoft.com/office/word/2018/wordml/cex" xmlns:w16cid="http://schemas.microsoft.com/office/word/2016/wordml/cid" xmlns:w16="http://schemas.microsoft.com/office/word/2018/wordml" xmlns:w16sdtdh="http://schemas.microsoft.com/office/word/2020/wordml/sdtdatahash" xmlns:w16se="http://schemas.microsoft.com/office/word/2015/wordml/symex" xmlns:wpg="http://schemas.microsoft.com/office/word/2010/wordprocessingGroup" xmlns:wpi="http://schemas.microsoft.com/office/word/2010/wordprocessingInk" xmlns:wne="http://schemas.microsoft.com/office/word/2006/wordml" xmlns:wps="http://schemas.microsoft.com/office/word/2010/wordprocessingShape" mc:Ignorable="w14 w15 w16se w16cid w16 w16cex w16sdtdh wp14">
-  <w:p>
-    <w:pPr>
-      <w:pStyle w:val="Footer"/>
-      <w:jc w:val="center"/>
-      <w:rPr>
-        <w:caps/>
-        <w:noProof/>
-        <w:color w:val="4F81BD" w:themeColor="accent1"/>
-      </w:rPr>
-    </w:pPr>
-    <w:r>
-      <w:rPr>
-        <w:caps/>
-        <w:color w:val="4F81BD" w:themeColor="accent1"/>
-      </w:rPr>
-      <w:fldChar w:fldCharType="begin"/>
-    </w:r>
-    <w:r>
-      <w:rPr>
-        <w:caps/>
-        <w:color w:val="4F81BD" w:themeColor="accent1"/>
-      </w:rPr>
-      <w:instrText xml:space="preserve"> PAGE   \* MERGEFORMAT </w:instrText>
-    </w:r>
-    <w:r>
-      <w:rPr>
-        <w:caps/>
-        <w:color w:val="4F81BD" w:themeColor="accent1"/>
-      </w:rPr>
-      <w:fldChar w:fldCharType="separate"/>
-    </w:r>
-    <w:r>
-      <w:rPr>
-        <w:caps/>
-        <w:noProof/>
-        <w:color w:val="4F81BD" w:themeColor="accent1"/>
-      </w:rPr>
-      <w:t>2</w:t>
-    </w:r>
-    <w:r>
-      <w:rPr>
-        <w:caps/>
-        <w:noProof/>
-        <w:color w:val="4F81BD" w:themeColor="accent1"/>
-      </w:rPr>
-      <w:fldChar w:fldCharType="end"/>
-    </w:r>
-  </w:p>
   <w:p>
     <w:pPr>
       <w:pStyle w:val="Footer"/>
@@ -3528,6 +4302,95 @@
     </w:lvl>
   </w:abstractNum>
   <w:abstractNum w:abstractNumId="16" w15:restartNumberingAfterBreak="0">
+    <w:nsid w:val="1D5E4F9B"/>
+    <w:multiLevelType w:val="hybridMultilevel"/>
+    <w:tmpl w:val="98326444"/>
+    <w:lvl w:ilvl="0" w:tplc="42F07A58">
+      <w:start w:val="1"/>
+      <w:numFmt w:val="decimal"/>
+      <w:lvlText w:val="%1."/>
+      <w:lvlJc w:val="left"/>
+      <w:pPr>
+        <w:ind w:left="600" w:hanging="360"/>
+      </w:pPr>
+      <w:rPr>
+        <w:rFonts w:hint="default"/>
+      </w:rPr>
+    </w:lvl>
+    <w:lvl w:ilvl="1" w:tplc="08090019" w:tentative="1">
+      <w:start w:val="1"/>
+      <w:numFmt w:val="lowerLetter"/>
+      <w:lvlText w:val="%2."/>
+      <w:lvlJc w:val="left"/>
+      <w:pPr>
+        <w:ind w:left="1320" w:hanging="360"/>
+      </w:pPr>
+    </w:lvl>
+    <w:lvl w:ilvl="2" w:tplc="0809001B" w:tentative="1">
+      <w:start w:val="1"/>
+      <w:numFmt w:val="lowerRoman"/>
+      <w:lvlText w:val="%3."/>
+      <w:lvlJc w:val="right"/>
+      <w:pPr>
+        <w:ind w:left="2040" w:hanging="180"/>
+      </w:pPr>
+    </w:lvl>
+    <w:lvl w:ilvl="3" w:tplc="0809000F" w:tentative="1">
+      <w:start w:val="1"/>
+      <w:numFmt w:val="decimal"/>
+      <w:lvlText w:val="%4."/>
+      <w:lvlJc w:val="left"/>
+      <w:pPr>
+        <w:ind w:left="2760" w:hanging="360"/>
+      </w:pPr>
+    </w:lvl>
+    <w:lvl w:ilvl="4" w:tplc="08090019" w:tentative="1">
+      <w:start w:val="1"/>
+      <w:numFmt w:val="lowerLetter"/>
+      <w:lvlText w:val="%5."/>
+      <w:lvlJc w:val="left"/>
+      <w:pPr>
+        <w:ind w:left="3480" w:hanging="360"/>
+      </w:pPr>
+    </w:lvl>
+    <w:lvl w:ilvl="5" w:tplc="0809001B" w:tentative="1">
+      <w:start w:val="1"/>
+      <w:numFmt w:val="lowerRoman"/>
+      <w:lvlText w:val="%6."/>
+      <w:lvlJc w:val="right"/>
+      <w:pPr>
+        <w:ind w:left="4200" w:hanging="180"/>
+      </w:pPr>
+    </w:lvl>
+    <w:lvl w:ilvl="6" w:tplc="0809000F" w:tentative="1">
+      <w:start w:val="1"/>
+      <w:numFmt w:val="decimal"/>
+      <w:lvlText w:val="%7."/>
+      <w:lvlJc w:val="left"/>
+      <w:pPr>
+        <w:ind w:left="4920" w:hanging="360"/>
+      </w:pPr>
+    </w:lvl>
+    <w:lvl w:ilvl="7" w:tplc="08090019" w:tentative="1">
+      <w:start w:val="1"/>
+      <w:numFmt w:val="lowerLetter"/>
+      <w:lvlText w:val="%8."/>
+      <w:lvlJc w:val="left"/>
+      <w:pPr>
+        <w:ind w:left="5640" w:hanging="360"/>
+      </w:pPr>
+    </w:lvl>
+    <w:lvl w:ilvl="8" w:tplc="0809001B" w:tentative="1">
+      <w:start w:val="1"/>
+      <w:numFmt w:val="lowerRoman"/>
+      <w:lvlText w:val="%9."/>
+      <w:lvlJc w:val="right"/>
+      <w:pPr>
+        <w:ind w:left="6360" w:hanging="180"/>
+      </w:pPr>
+    </w:lvl>
+  </w:abstractNum>
+  <w:abstractNum w:abstractNumId="17" w15:restartNumberingAfterBreak="0">
     <w:nsid w:val="1FBB11D1"/>
     <w:multiLevelType w:val="hybridMultilevel"/>
     <w:tmpl w:val="422E5A4A"/>
@@ -3613,7 +4476,7 @@
       </w:pPr>
     </w:lvl>
   </w:abstractNum>
-  <w:abstractNum w:abstractNumId="17" w15:restartNumberingAfterBreak="0">
+  <w:abstractNum w:abstractNumId="18" w15:restartNumberingAfterBreak="0">
     <w:nsid w:val="22637326"/>
     <w:multiLevelType w:val="hybridMultilevel"/>
     <w:tmpl w:val="EB70DCB4"/>
@@ -3702,7 +4565,7 @@
       </w:pPr>
     </w:lvl>
   </w:abstractNum>
-  <w:abstractNum w:abstractNumId="18" w15:restartNumberingAfterBreak="0">
+  <w:abstractNum w:abstractNumId="19" w15:restartNumberingAfterBreak="0">
     <w:nsid w:val="22A25917"/>
     <w:multiLevelType w:val="hybridMultilevel"/>
     <w:tmpl w:val="422E5A4A"/>
@@ -3788,7 +4651,7 @@
       </w:pPr>
     </w:lvl>
   </w:abstractNum>
-  <w:abstractNum w:abstractNumId="19" w15:restartNumberingAfterBreak="0">
+  <w:abstractNum w:abstractNumId="20" w15:restartNumberingAfterBreak="0">
     <w:nsid w:val="263442B5"/>
     <w:multiLevelType w:val="hybridMultilevel"/>
     <w:tmpl w:val="F2D6AD52"/>
@@ -3877,7 +4740,7 @@
       </w:pPr>
     </w:lvl>
   </w:abstractNum>
-  <w:abstractNum w:abstractNumId="20" w15:restartNumberingAfterBreak="0">
+  <w:abstractNum w:abstractNumId="21" w15:restartNumberingAfterBreak="0">
     <w:nsid w:val="266A7A59"/>
     <w:multiLevelType w:val="multilevel"/>
     <w:tmpl w:val="0409001D"/>
@@ -3963,7 +4826,7 @@
       </w:pPr>
     </w:lvl>
   </w:abstractNum>
-  <w:abstractNum w:abstractNumId="21" w15:restartNumberingAfterBreak="0">
+  <w:abstractNum w:abstractNumId="22" w15:restartNumberingAfterBreak="0">
     <w:nsid w:val="2BDF4C14"/>
     <w:multiLevelType w:val="hybridMultilevel"/>
     <w:tmpl w:val="B8646928"/>
@@ -4052,7 +4915,7 @@
       </w:pPr>
     </w:lvl>
   </w:abstractNum>
-  <w:abstractNum w:abstractNumId="22" w15:restartNumberingAfterBreak="0">
+  <w:abstractNum w:abstractNumId="23" w15:restartNumberingAfterBreak="0">
     <w:nsid w:val="2D170EA7"/>
     <w:multiLevelType w:val="multilevel"/>
     <w:tmpl w:val="09B48B1C"/>
@@ -4187,7 +5050,7 @@
       </w:rPr>
     </w:lvl>
   </w:abstractNum>
-  <w:abstractNum w:abstractNumId="23" w15:restartNumberingAfterBreak="0">
+  <w:abstractNum w:abstractNumId="24" w15:restartNumberingAfterBreak="0">
     <w:nsid w:val="2E245C90"/>
     <w:multiLevelType w:val="hybridMultilevel"/>
     <w:tmpl w:val="30440E1C"/>
@@ -4276,7 +5139,7 @@
       </w:pPr>
     </w:lvl>
   </w:abstractNum>
-  <w:abstractNum w:abstractNumId="24" w15:restartNumberingAfterBreak="0">
+  <w:abstractNum w:abstractNumId="25" w15:restartNumberingAfterBreak="0">
     <w:nsid w:val="330D2671"/>
     <w:multiLevelType w:val="hybridMultilevel"/>
     <w:tmpl w:val="3A1E0C44"/>
@@ -4365,7 +5228,7 @@
       </w:pPr>
     </w:lvl>
   </w:abstractNum>
-  <w:abstractNum w:abstractNumId="25" w15:restartNumberingAfterBreak="0">
+  <w:abstractNum w:abstractNumId="26" w15:restartNumberingAfterBreak="0">
     <w:nsid w:val="34BF3E54"/>
     <w:multiLevelType w:val="multilevel"/>
     <w:tmpl w:val="BAFE31E0"/>
@@ -4506,7 +5369,7 @@
       </w:rPr>
     </w:lvl>
   </w:abstractNum>
-  <w:abstractNum w:abstractNumId="26" w15:restartNumberingAfterBreak="0">
+  <w:abstractNum w:abstractNumId="27" w15:restartNumberingAfterBreak="0">
     <w:nsid w:val="3939095C"/>
     <w:multiLevelType w:val="hybridMultilevel"/>
     <w:tmpl w:val="3B0C83F2"/>
@@ -4595,7 +5458,7 @@
       </w:pPr>
     </w:lvl>
   </w:abstractNum>
-  <w:abstractNum w:abstractNumId="27" w15:restartNumberingAfterBreak="0">
+  <w:abstractNum w:abstractNumId="28" w15:restartNumberingAfterBreak="0">
     <w:nsid w:val="3E35302A"/>
     <w:multiLevelType w:val="multilevel"/>
     <w:tmpl w:val="D2D257EA"/>
@@ -4708,7 +5571,7 @@
       </w:pPr>
     </w:lvl>
   </w:abstractNum>
-  <w:abstractNum w:abstractNumId="28" w15:restartNumberingAfterBreak="0">
+  <w:abstractNum w:abstractNumId="29" w15:restartNumberingAfterBreak="0">
     <w:nsid w:val="3F044F20"/>
     <w:multiLevelType w:val="hybridMultilevel"/>
     <w:tmpl w:val="443870A4"/>
@@ -4797,7 +5660,7 @@
       </w:pPr>
     </w:lvl>
   </w:abstractNum>
-  <w:abstractNum w:abstractNumId="29" w15:restartNumberingAfterBreak="0">
+  <w:abstractNum w:abstractNumId="30" w15:restartNumberingAfterBreak="0">
     <w:nsid w:val="40733874"/>
     <w:multiLevelType w:val="hybridMultilevel"/>
     <w:tmpl w:val="F8B865E2"/>
@@ -4883,7 +5746,7 @@
       </w:pPr>
     </w:lvl>
   </w:abstractNum>
-  <w:abstractNum w:abstractNumId="30" w15:restartNumberingAfterBreak="0">
+  <w:abstractNum w:abstractNumId="31" w15:restartNumberingAfterBreak="0">
     <w:nsid w:val="46876897"/>
     <w:multiLevelType w:val="hybridMultilevel"/>
     <w:tmpl w:val="9284396A"/>
@@ -5000,7 +5863,7 @@
       </w:pPr>
     </w:lvl>
   </w:abstractNum>
-  <w:abstractNum w:abstractNumId="31" w15:restartNumberingAfterBreak="0">
+  <w:abstractNum w:abstractNumId="32" w15:restartNumberingAfterBreak="0">
     <w:nsid w:val="52CA544A"/>
     <w:multiLevelType w:val="singleLevel"/>
     <w:tmpl w:val="AED6D67E"/>
@@ -5027,7 +5890,7 @@
       </w:rPr>
     </w:lvl>
   </w:abstractNum>
-  <w:abstractNum w:abstractNumId="32" w15:restartNumberingAfterBreak="0">
+  <w:abstractNum w:abstractNumId="33" w15:restartNumberingAfterBreak="0">
     <w:nsid w:val="539D07A3"/>
     <w:multiLevelType w:val="hybridMultilevel"/>
     <w:tmpl w:val="49244454"/>
@@ -5113,7 +5976,7 @@
       </w:pPr>
     </w:lvl>
   </w:abstractNum>
-  <w:abstractNum w:abstractNumId="33" w15:restartNumberingAfterBreak="0">
+  <w:abstractNum w:abstractNumId="34" w15:restartNumberingAfterBreak="0">
     <w:nsid w:val="554B53A5"/>
     <w:multiLevelType w:val="multilevel"/>
     <w:tmpl w:val="1A2C5E10"/>
@@ -5254,7 +6117,7 @@
       </w:rPr>
     </w:lvl>
   </w:abstractNum>
-  <w:abstractNum w:abstractNumId="34" w15:restartNumberingAfterBreak="0">
+  <w:abstractNum w:abstractNumId="35" w15:restartNumberingAfterBreak="0">
     <w:nsid w:val="5A5671AA"/>
     <w:multiLevelType w:val="hybridMultilevel"/>
     <w:tmpl w:val="52D8BA4C"/>
@@ -5343,7 +6206,7 @@
       </w:pPr>
     </w:lvl>
   </w:abstractNum>
-  <w:abstractNum w:abstractNumId="35" w15:restartNumberingAfterBreak="0">
+  <w:abstractNum w:abstractNumId="36" w15:restartNumberingAfterBreak="0">
     <w:nsid w:val="5D4F7A3C"/>
     <w:multiLevelType w:val="hybridMultilevel"/>
     <w:tmpl w:val="518A6A3E"/>
@@ -5456,7 +6319,7 @@
       </w:rPr>
     </w:lvl>
   </w:abstractNum>
-  <w:abstractNum w:abstractNumId="36" w15:restartNumberingAfterBreak="0">
+  <w:abstractNum w:abstractNumId="37" w15:restartNumberingAfterBreak="0">
     <w:nsid w:val="60560767"/>
     <w:multiLevelType w:val="multilevel"/>
     <w:tmpl w:val="0409001D"/>
@@ -5542,7 +6405,7 @@
       </w:pPr>
     </w:lvl>
   </w:abstractNum>
-  <w:abstractNum w:abstractNumId="37" w15:restartNumberingAfterBreak="0">
+  <w:abstractNum w:abstractNumId="38" w15:restartNumberingAfterBreak="0">
     <w:nsid w:val="60DA5A95"/>
     <w:multiLevelType w:val="hybridMultilevel"/>
     <w:tmpl w:val="D108B47E"/>
@@ -5628,7 +6491,7 @@
       </w:pPr>
     </w:lvl>
   </w:abstractNum>
-  <w:abstractNum w:abstractNumId="38" w15:restartNumberingAfterBreak="0">
+  <w:abstractNum w:abstractNumId="39" w15:restartNumberingAfterBreak="0">
     <w:nsid w:val="612D4DC5"/>
     <w:multiLevelType w:val="hybridMultilevel"/>
     <w:tmpl w:val="C13A82DE"/>
@@ -5742,7 +6605,7 @@
       </w:rPr>
     </w:lvl>
   </w:abstractNum>
-  <w:abstractNum w:abstractNumId="39" w15:restartNumberingAfterBreak="0">
+  <w:abstractNum w:abstractNumId="40" w15:restartNumberingAfterBreak="0">
     <w:nsid w:val="6204797A"/>
     <w:multiLevelType w:val="hybridMultilevel"/>
     <w:tmpl w:val="E97A8A70"/>
@@ -5859,7 +6722,7 @@
       </w:pPr>
     </w:lvl>
   </w:abstractNum>
-  <w:abstractNum w:abstractNumId="40" w15:restartNumberingAfterBreak="0">
+  <w:abstractNum w:abstractNumId="41" w15:restartNumberingAfterBreak="0">
     <w:nsid w:val="67445E99"/>
     <w:multiLevelType w:val="multilevel"/>
     <w:tmpl w:val="9F46EC34"/>
@@ -6000,7 +6863,7 @@
       </w:rPr>
     </w:lvl>
   </w:abstractNum>
-  <w:abstractNum w:abstractNumId="41" w15:restartNumberingAfterBreak="0">
+  <w:abstractNum w:abstractNumId="42" w15:restartNumberingAfterBreak="0">
     <w:nsid w:val="6B415F8A"/>
     <w:multiLevelType w:val="multilevel"/>
     <w:tmpl w:val="0409001D"/>
@@ -6086,7 +6949,7 @@
       </w:pPr>
     </w:lvl>
   </w:abstractNum>
-  <w:abstractNum w:abstractNumId="42" w15:restartNumberingAfterBreak="0">
+  <w:abstractNum w:abstractNumId="43" w15:restartNumberingAfterBreak="0">
     <w:nsid w:val="6B8E7CF9"/>
     <w:multiLevelType w:val="hybridMultilevel"/>
     <w:tmpl w:val="4E7C556E"/>
@@ -6203,7 +7066,7 @@
       </w:pPr>
     </w:lvl>
   </w:abstractNum>
-  <w:abstractNum w:abstractNumId="43" w15:restartNumberingAfterBreak="0">
+  <w:abstractNum w:abstractNumId="44" w15:restartNumberingAfterBreak="0">
     <w:nsid w:val="78E364D1"/>
     <w:multiLevelType w:val="hybridMultilevel"/>
     <w:tmpl w:val="E8B85892"/>
@@ -6316,7 +7179,7 @@
       </w:rPr>
     </w:lvl>
   </w:abstractNum>
-  <w:abstractNum w:abstractNumId="44" w15:restartNumberingAfterBreak="0">
+  <w:abstractNum w:abstractNumId="45" w15:restartNumberingAfterBreak="0">
     <w:nsid w:val="799051AC"/>
     <w:multiLevelType w:val="multilevel"/>
     <w:tmpl w:val="04090023"/>
@@ -6407,7 +7270,7 @@
       </w:pPr>
     </w:lvl>
   </w:abstractNum>
-  <w:abstractNum w:abstractNumId="45" w15:restartNumberingAfterBreak="0">
+  <w:abstractNum w:abstractNumId="46" w15:restartNumberingAfterBreak="0">
     <w:nsid w:val="7E7B01F4"/>
     <w:multiLevelType w:val="hybridMultilevel"/>
     <w:tmpl w:val="4EF20644"/>
@@ -6520,31 +7383,31 @@
     </w:lvl>
   </w:abstractNum>
   <w:num w:numId="1" w16cid:durableId="2022782234">
-    <w:abstractNumId w:val="44"/>
+    <w:abstractNumId w:val="45"/>
   </w:num>
   <w:num w:numId="2" w16cid:durableId="2080859904">
-    <w:abstractNumId w:val="22"/>
+    <w:abstractNumId w:val="23"/>
   </w:num>
   <w:num w:numId="3" w16cid:durableId="892350026">
     <w:abstractNumId w:val="13"/>
   </w:num>
   <w:num w:numId="4" w16cid:durableId="997073771">
-    <w:abstractNumId w:val="42"/>
+    <w:abstractNumId w:val="43"/>
   </w:num>
   <w:num w:numId="5" w16cid:durableId="1078940792">
-    <w:abstractNumId w:val="30"/>
+    <w:abstractNumId w:val="31"/>
   </w:num>
   <w:num w:numId="6" w16cid:durableId="426271885">
-    <w:abstractNumId w:val="25"/>
+    <w:abstractNumId w:val="26"/>
   </w:num>
   <w:num w:numId="7" w16cid:durableId="735517764">
-    <w:abstractNumId w:val="40"/>
+    <w:abstractNumId w:val="41"/>
   </w:num>
   <w:num w:numId="8" w16cid:durableId="1379205174">
-    <w:abstractNumId w:val="33"/>
+    <w:abstractNumId w:val="34"/>
   </w:num>
   <w:num w:numId="9" w16cid:durableId="900360002">
-    <w:abstractNumId w:val="39"/>
+    <w:abstractNumId w:val="40"/>
   </w:num>
   <w:num w:numId="10" w16cid:durableId="2023893594">
     <w:abstractNumId w:val="9"/>
@@ -6577,28 +7440,28 @@
     <w:abstractNumId w:val="0"/>
   </w:num>
   <w:num w:numId="20" w16cid:durableId="707532753">
-    <w:abstractNumId w:val="31"/>
+    <w:abstractNumId w:val="32"/>
   </w:num>
   <w:num w:numId="21" w16cid:durableId="938677704">
-    <w:abstractNumId w:val="38"/>
+    <w:abstractNumId w:val="39"/>
   </w:num>
   <w:num w:numId="22" w16cid:durableId="1721902005">
-    <w:abstractNumId w:val="45"/>
+    <w:abstractNumId w:val="46"/>
   </w:num>
   <w:num w:numId="23" w16cid:durableId="355664175">
-    <w:abstractNumId w:val="20"/>
+    <w:abstractNumId w:val="21"/>
   </w:num>
   <w:num w:numId="24" w16cid:durableId="984504560">
-    <w:abstractNumId w:val="41"/>
+    <w:abstractNumId w:val="42"/>
   </w:num>
   <w:num w:numId="25" w16cid:durableId="1268468940">
-    <w:abstractNumId w:val="36"/>
+    <w:abstractNumId w:val="37"/>
   </w:num>
   <w:num w:numId="26" w16cid:durableId="809130060">
-    <w:abstractNumId w:val="26"/>
+    <w:abstractNumId w:val="27"/>
   </w:num>
   <w:num w:numId="27" w16cid:durableId="1986856959">
-    <w:abstractNumId w:val="29"/>
+    <w:abstractNumId w:val="30"/>
     <w:lvlOverride w:ilvl="0">
       <w:startOverride w:val="1"/>
     </w:lvlOverride>
@@ -6628,7 +7491,7 @@
     </w:lvlOverride>
   </w:num>
   <w:num w:numId="28" w16cid:durableId="1247837294">
-    <w:abstractNumId w:val="26"/>
+    <w:abstractNumId w:val="27"/>
     <w:lvlOverride w:ilvl="0">
       <w:startOverride w:val="1"/>
     </w:lvlOverride>
@@ -6656,19 +7519,19 @@
     </w:lvlOverride>
   </w:num>
   <w:num w:numId="29" w16cid:durableId="36859808">
-    <w:abstractNumId w:val="27"/>
+    <w:abstractNumId w:val="28"/>
   </w:num>
   <w:num w:numId="30" w16cid:durableId="674576484">
+    <w:abstractNumId w:val="19"/>
+  </w:num>
+  <w:num w:numId="31" w16cid:durableId="402975">
+    <w:abstractNumId w:val="17"/>
+  </w:num>
+  <w:num w:numId="32" w16cid:durableId="1497529740">
     <w:abstractNumId w:val="18"/>
   </w:num>
-  <w:num w:numId="31" w16cid:durableId="402975">
-    <w:abstractNumId w:val="16"/>
-  </w:num>
-  <w:num w:numId="32" w16cid:durableId="1497529740">
-    <w:abstractNumId w:val="17"/>
-  </w:num>
   <w:num w:numId="33" w16cid:durableId="90974568">
-    <w:abstractNumId w:val="28"/>
+    <w:abstractNumId w:val="29"/>
   </w:num>
   <w:num w:numId="34" w16cid:durableId="843516092">
     <w:abstractNumId w:val="10"/>
@@ -6677,40 +7540,43 @@
     <w:abstractNumId w:val="11"/>
   </w:num>
   <w:num w:numId="36" w16cid:durableId="862285758">
-    <w:abstractNumId w:val="21"/>
+    <w:abstractNumId w:val="22"/>
   </w:num>
   <w:num w:numId="37" w16cid:durableId="2106025993">
-    <w:abstractNumId w:val="24"/>
+    <w:abstractNumId w:val="25"/>
   </w:num>
   <w:num w:numId="38" w16cid:durableId="688336335">
     <w:abstractNumId w:val="15"/>
   </w:num>
   <w:num w:numId="39" w16cid:durableId="610665911">
-    <w:abstractNumId w:val="35"/>
+    <w:abstractNumId w:val="36"/>
   </w:num>
   <w:num w:numId="40" w16cid:durableId="1391079113">
     <w:abstractNumId w:val="12"/>
   </w:num>
   <w:num w:numId="41" w16cid:durableId="222721765">
-    <w:abstractNumId w:val="43"/>
+    <w:abstractNumId w:val="44"/>
   </w:num>
   <w:num w:numId="42" w16cid:durableId="1033726843">
     <w:abstractNumId w:val="14"/>
   </w:num>
   <w:num w:numId="43" w16cid:durableId="1858763475">
-    <w:abstractNumId w:val="32"/>
+    <w:abstractNumId w:val="33"/>
   </w:num>
   <w:num w:numId="44" w16cid:durableId="362293649">
-    <w:abstractNumId w:val="37"/>
+    <w:abstractNumId w:val="38"/>
   </w:num>
   <w:num w:numId="45" w16cid:durableId="223030662">
-    <w:abstractNumId w:val="19"/>
+    <w:abstractNumId w:val="20"/>
   </w:num>
   <w:num w:numId="46" w16cid:durableId="2093698777">
-    <w:abstractNumId w:val="23"/>
+    <w:abstractNumId w:val="24"/>
   </w:num>
   <w:num w:numId="47" w16cid:durableId="1354768103">
-    <w:abstractNumId w:val="34"/>
+    <w:abstractNumId w:val="35"/>
+  </w:num>
+  <w:num w:numId="48" w16cid:durableId="1369914186">
+    <w:abstractNumId w:val="16"/>
   </w:num>
   <w:numIdMacAtCleanup w:val="22"/>
 </w:numbering>
@@ -7340,6 +8206,7 @@
   <w:style w:type="character" w:default="1" w:styleId="DefaultParagraphFont">
     <w:name w:val="Default Paragraph Font"/>
     <w:uiPriority w:val="1"/>
+    <w:semiHidden/>
     <w:unhideWhenUsed/>
   </w:style>
   <w:style w:type="table" w:default="1" w:styleId="TableNormal">
@@ -8744,7 +9611,6 @@
   </w:style>
   <w:style w:type="paragraph" w:customStyle="1" w:styleId="Para">
     <w:name w:val="Para"/>
-    <w:autoRedefine/>
     <w:qFormat/>
     <w:rsid w:val="00CE079F"/>
     <w:pPr>
@@ -9431,16 +10297,18 @@
     <w:name w:val="caption"/>
     <w:basedOn w:val="Normal"/>
     <w:next w:val="Normal"/>
-    <w:autoRedefine/>
     <w:uiPriority w:val="35"/>
     <w:unhideWhenUsed/>
     <w:qFormat/>
     <w:locked/>
-    <w:rsid w:val="00586A35"/>
+    <w:rsid w:val="00122BBC"/>
+    <w:pPr>
+      <w:spacing w:line="360" w:lineRule="auto"/>
+      <w:jc w:val="center"/>
+    </w:pPr>
     <w:rPr>
       <w:b/>
       <w:bCs/>
-      <w:color w:val="4F81BD" w:themeColor="accent1"/>
       <w:szCs w:val="18"/>
     </w:rPr>
   </w:style>

</xml_diff>

<commit_message>
finish and tidy up report
</commit_message>
<xml_diff>
--- a/report/Assignment Report.docx
+++ b/report/Assignment Report.docx
@@ -313,7 +313,31 @@
         <w:t>organisers</w:t>
       </w:r>
       <w:r>
-        <w:t xml:space="preserve"> with tools to enable them to make the most out of an event. The systems include features such as:</w:t>
+        <w:t xml:space="preserve"> with tools to enable them to make the most out of an event. The systems include features such as</w:t>
+      </w:r>
+      <w:r>
+        <w:t xml:space="preserve"> </w:t>
+      </w:r>
+      <w:r>
+        <w:fldChar w:fldCharType="begin" w:fldLock="1"/>
+      </w:r>
+      <w:r>
+        <w:instrText>ADDIN CSL_CITATION {"citationItems":[{"id":"ITEM-1","itemData":{"URL":"https://whova.com/blog/free-event-planning-software-make-you-rockstar/","accessed":{"date-parts":[["2022","12","8"]]},"container-title":"Whova","id":"ITEM-1","issued":{"date-parts":[["2022"]]},"title":"9 Event Management Software That Will Make You a Rockstar","type":"webpage"},"uris":["http://www.mendeley.com/documents/?uuid=e8ef9ba4-59f5-3e31-9116-ed443954d129"]}],"mendeley":{"formattedCitation":"[1]","plainTextFormattedCitation":"[1]","previouslyFormattedCitation":"[1]"},"properties":{"noteIndex":0},"schema":"https://github.com/citation-style-language/schema/raw/master/csl-citation.json"}</w:instrText>
+      </w:r>
+      <w:r>
+        <w:fldChar w:fldCharType="separate"/>
+      </w:r>
+      <w:r>
+        <w:rPr>
+          <w:noProof/>
+        </w:rPr>
+        <w:t>[1]</w:t>
+      </w:r>
+      <w:r>
+        <w:fldChar w:fldCharType="end"/>
+      </w:r>
+      <w:r>
+        <w:t>:</w:t>
       </w:r>
     </w:p>
     <w:p>
@@ -476,10 +500,16 @@
         <w:t xml:space="preserve">With the advent of AI, these features are made possible </w:t>
       </w:r>
       <w:r>
-        <w:t xml:space="preserve">by building a recommender system that narrows down a set of places for an event based on previously held events. </w:t>
-      </w:r>
-      <w:r>
-        <w:t xml:space="preserve">Additionally, better supply chain requirements can be </w:t>
+        <w:t>by building a recommender system that narrows down a set of places for an event based on previously</w:t>
+      </w:r>
+      <w:r>
+        <w:t xml:space="preserve"> successfully</w:t>
+      </w:r>
+      <w:r>
+        <w:t xml:space="preserve"> </w:t>
+      </w:r>
+      <w:r>
+        <w:t xml:space="preserve">held events. Additionally, better supply chain requirements can be </w:t>
       </w:r>
       <w:r>
         <w:t>forecasted based on historical data.</w:t>
@@ -500,32 +530,6 @@
       </w:r>
       <w:r>
         <w:t>OBJECTIVES</w:t>
-      </w:r>
-    </w:p>
-    <w:p>
-      <w:pPr>
-        <w:pStyle w:val="Para"/>
-        <w:rPr>
-          <w:highlight w:val="yellow"/>
-        </w:rPr>
-      </w:pPr>
-      <w:r>
-        <w:rPr>
-          <w:highlight w:val="yellow"/>
-        </w:rPr>
-        <w:t>How will</w:t>
-      </w:r>
-      <w:r>
-        <w:rPr>
-          <w:highlight w:val="yellow"/>
-        </w:rPr>
-        <w:t xml:space="preserve"> it</w:t>
-      </w:r>
-      <w:r>
-        <w:rPr>
-          <w:highlight w:val="yellow"/>
-        </w:rPr>
-        <w:t xml:space="preserve"> do it?</w:t>
       </w:r>
     </w:p>
     <w:p>
@@ -575,7 +579,13 @@
         <w:t>n event type</w:t>
       </w:r>
       <w:r>
-        <w:t>. The machine learning algorithm is an unsupervised learning technique called clustering.</w:t>
+        <w:t xml:space="preserve">. The machine learning </w:t>
+      </w:r>
+      <w:r>
+        <w:t xml:space="preserve">(ML) </w:t>
+      </w:r>
+      <w:r>
+        <w:t>algorithm is an unsupervised learning technique called clustering.</w:t>
       </w:r>
     </w:p>
     <w:p>
@@ -617,25 +627,10 @@
     <w:p>
       <w:pPr>
         <w:pStyle w:val="Para"/>
-      </w:pPr>
-      <w:r>
-        <w:rPr>
-          <w:highlight w:val="yellow"/>
-        </w:rPr>
-        <w:t xml:space="preserve">What constraints or limitations </w:t>
-      </w:r>
-      <w:r>
-        <w:rPr>
-          <w:highlight w:val="yellow"/>
-        </w:rPr>
-        <w:t>will your system</w:t>
-      </w:r>
-      <w:r>
-        <w:rPr>
-          <w:highlight w:val="yellow"/>
-        </w:rPr>
-        <w:t xml:space="preserve"> have?</w:t>
-      </w:r>
+        <w:rPr>
+          <w:color w:val="FF0000"/>
+        </w:rPr>
+      </w:pPr>
     </w:p>
     <w:p>
       <w:pPr>
@@ -669,7 +664,16 @@
         <w:t>use</w:t>
       </w:r>
       <w:r>
-        <w:t xml:space="preserve"> it as it would also benefit the country’s tourism department. Hence, there is an incentive for the government/local council to collect and make public such information to systems.</w:t>
+        <w:t xml:space="preserve"> it as it would also benefit the country’s tourism department. Hence, there is an incentive for the government/local </w:t>
+      </w:r>
+      <w:r>
+        <w:t>authority</w:t>
+      </w:r>
+      <w:r>
+        <w:t xml:space="preserve"> to collect and make such information</w:t>
+      </w:r>
+      <w:r>
+        <w:t xml:space="preserve"> public.</w:t>
       </w:r>
     </w:p>
     <w:p>
@@ -695,19 +699,43 @@
         <w:t>,</w:t>
       </w:r>
       <w:r>
-        <w:t xml:space="preserve"> tooling and monitoring metrics will be developed</w:t>
+        <w:t xml:space="preserve"> </w:t>
+      </w:r>
+      <w:r>
+        <w:t xml:space="preserve">better </w:t>
+      </w:r>
+      <w:r>
+        <w:t>tooling and monitoring</w:t>
+      </w:r>
+      <w:r>
+        <w:t xml:space="preserve"> systems</w:t>
+      </w:r>
+      <w:r>
+        <w:t xml:space="preserve"> will be developed</w:t>
       </w:r>
       <w:r>
         <w:t xml:space="preserve"> in due course</w:t>
       </w:r>
       <w:r>
-        <w:t xml:space="preserve"> to aid in deploying the </w:t>
+        <w:t xml:space="preserve"> to aid in</w:t>
+      </w:r>
+      <w:r>
+        <w:t xml:space="preserve"> successfully deploying and utilising</w:t>
+      </w:r>
+      <w:r>
+        <w:t xml:space="preserve"> </w:t>
       </w:r>
       <w:r>
         <w:t xml:space="preserve">ML </w:t>
       </w:r>
       <w:r>
-        <w:t>models to production.</w:t>
+        <w:t xml:space="preserve">models </w:t>
+      </w:r>
+      <w:r>
+        <w:t>in</w:t>
+      </w:r>
+      <w:r>
+        <w:t xml:space="preserve"> production.</w:t>
       </w:r>
       <w:r>
         <w:t xml:space="preserve">  </w:t>
@@ -728,54 +756,6 @@
       </w:r>
       <w:r>
         <w:t>FUNCTIONAL DESCRIPTION</w:t>
-      </w:r>
-    </w:p>
-    <w:p>
-      <w:pPr>
-        <w:pStyle w:val="Para"/>
-        <w:rPr>
-          <w:highlight w:val="yellow"/>
-        </w:rPr>
-      </w:pPr>
-      <w:r>
-        <w:rPr>
-          <w:highlight w:val="yellow"/>
-        </w:rPr>
-        <w:t>Give details of the techniques to be used.</w:t>
-      </w:r>
-    </w:p>
-    <w:p>
-      <w:pPr>
-        <w:pStyle w:val="Para"/>
-      </w:pPr>
-      <w:r>
-        <w:rPr>
-          <w:highlight w:val="yellow"/>
-        </w:rPr>
-        <w:t>Design a pipeline and provide the sketch here for each system</w:t>
-      </w:r>
-    </w:p>
-    <w:p>
-      <w:pPr>
-        <w:pStyle w:val="Para"/>
-      </w:pPr>
-      <w:r>
-        <w:rPr>
-          <w:highlight w:val="yellow"/>
-        </w:rPr>
-        <w:t xml:space="preserve">Also provide pseudocode for the </w:t>
-      </w:r>
-      <w:r>
-        <w:rPr>
-          <w:highlight w:val="yellow"/>
-        </w:rPr>
-        <w:t>two</w:t>
-      </w:r>
-      <w:r>
-        <w:rPr>
-          <w:highlight w:val="yellow"/>
-        </w:rPr>
-        <w:t xml:space="preserve"> algorithms proposed</w:t>
       </w:r>
     </w:p>
     <w:p>
@@ -893,7 +873,6 @@
         <w:pStyle w:val="Head2"/>
       </w:pPr>
       <w:r>
-        <w:lastRenderedPageBreak/>
         <w:t>3.1</w:t>
       </w:r>
       <w:r>
@@ -918,6 +897,83 @@
     </w:p>
     <w:p>
       <w:pPr>
+        <w:pStyle w:val="Head2"/>
+        <w:keepNext/>
+        <w:jc w:val="center"/>
+      </w:pPr>
+      <w:r>
+        <w:rPr>
+          <w:noProof/>
+        </w:rPr>
+        <w:lastRenderedPageBreak/>
+        <w:drawing>
+          <wp:inline distT="0" distB="0" distL="0" distR="0" wp14:anchorId="5AB59F13" wp14:editId="18AB8B48">
+            <wp:extent cx="2749054" cy="949569"/>
+            <wp:effectExtent l="0" t="0" r="0" b="3175"/>
+            <wp:docPr id="5" name="Picture 5" descr="Diagram&#10;&#10;Description automatically generated"/>
+            <wp:cNvGraphicFramePr>
+              <a:graphicFrameLocks xmlns:a="http://schemas.openxmlformats.org/drawingml/2006/main" noChangeAspect="1"/>
+            </wp:cNvGraphicFramePr>
+            <a:graphic xmlns:a="http://schemas.openxmlformats.org/drawingml/2006/main">
+              <a:graphicData uri="http://schemas.openxmlformats.org/drawingml/2006/picture">
+                <pic:pic xmlns:pic="http://schemas.openxmlformats.org/drawingml/2006/picture">
+                  <pic:nvPicPr>
+                    <pic:cNvPr id="5" name="Picture 5" descr="Diagram&#10;&#10;Description automatically generated"/>
+                    <pic:cNvPicPr/>
+                  </pic:nvPicPr>
+                  <pic:blipFill>
+                    <a:blip r:embed="rId16"/>
+                    <a:stretch>
+                      <a:fillRect/>
+                    </a:stretch>
+                  </pic:blipFill>
+                  <pic:spPr>
+                    <a:xfrm>
+                      <a:off x="0" y="0"/>
+                      <a:ext cx="2793942" cy="965074"/>
+                    </a:xfrm>
+                    <a:prstGeom prst="rect">
+                      <a:avLst/>
+                    </a:prstGeom>
+                  </pic:spPr>
+                </pic:pic>
+              </a:graphicData>
+            </a:graphic>
+          </wp:inline>
+        </w:drawing>
+      </w:r>
+    </w:p>
+    <w:p>
+      <w:pPr>
+        <w:pStyle w:val="Caption"/>
+      </w:pPr>
+      <w:r>
+        <w:t xml:space="preserve">Figure </w:t>
+      </w:r>
+      <w:r>
+        <w:fldChar w:fldCharType="begin"/>
+      </w:r>
+      <w:r>
+        <w:instrText xml:space="preserve"> SEQ Figure \* ARABIC </w:instrText>
+      </w:r>
+      <w:r>
+        <w:fldChar w:fldCharType="separate"/>
+      </w:r>
+      <w:r>
+        <w:rPr>
+          <w:noProof/>
+        </w:rPr>
+        <w:t>2</w:t>
+      </w:r>
+      <w:r>
+        <w:fldChar w:fldCharType="end"/>
+      </w:r>
+      <w:r>
+        <w:t>: Recommender System using k-means Clustering</w:t>
+      </w:r>
+    </w:p>
+    <w:p>
+      <w:pPr>
         <w:pStyle w:val="Para"/>
       </w:pPr>
       <w:r>
@@ -933,7 +989,37 @@
         <w:t>k-nearest</w:t>
       </w:r>
       <w:r>
-        <w:t xml:space="preserve"> events for a new event. The similarity measure would </w:t>
+        <w:t xml:space="preserve"> </w:t>
+      </w:r>
+      <w:r>
+        <w:t xml:space="preserve">past </w:t>
+      </w:r>
+      <w:r>
+        <w:t>events for a new event</w:t>
+      </w:r>
+      <w:r>
+        <w:t xml:space="preserve"> </w:t>
+      </w:r>
+      <w:r>
+        <w:fldChar w:fldCharType="begin" w:fldLock="1"/>
+      </w:r>
+      <w:r>
+        <w:instrText>ADDIN CSL_CITATION {"citationItems":[{"id":"ITEM-1","itemData":{"DOI":"10.1109/ICDM.2010.152","ISBN":"9780769542560","ISSN":"15504786","abstract":"A city offers thousands of social events a day, and it is difficult for dwellers to make choices. The combination of mobile phones and recommender systems can change the way one deals with such abundance. Mobile phones with positioning technology are now widely available, making it easy for people to broadcast their whereabouts; recommender systems can now identify patterns in people's movements in order to, for example, recommend events. To do so, the system relies on having mobile users who share their attendance at a large number of social events: cold-start users, who have no location history, cannot receive recommendations. We set out to address the mobile cold-start problem by answering the following research question: how can social events be recommended to a cold-start user based only on his home location? To answer this question, we carry out a study of the relationship between preferences for social events and geography, the first of its kind in a large metropolitan area. We sample location estimations of one million mobile phone users in Greater Boston, combine the sample with social events in the same area, and infer the social events attended by 2,519 residents. Upon this data, we test a variety of algorithms for recommending social events. We find that the most effective algorithm recommends events that are popular among residents of an area. The least effective, instead, recommends events that are geographically close to the area. This last result has interesting implications for location-based services that emphasize recommending nearby events. © 2010 IEEE.","author":[{"dropping-particle":"","family":"Quercia","given":"Daniele","non-dropping-particle":"","parse-names":false,"suffix":""},{"dropping-particle":"","family":"Lathia","given":"Neal","non-dropping-particle":"","parse-names":false,"suffix":""},{"dropping-particle":"","family":"Calabrese","given":"Francesco","non-dropping-particle":"","parse-names":false,"suffix":""},{"dropping-particle":"","family":"Lorenzo","given":"Giusy","non-dropping-particle":"Di","parse-names":false,"suffix":""},{"dropping-particle":"","family":"Crowcroft","given":"Jon","non-dropping-particle":"","parse-names":false,"suffix":""}],"container-title":"Proceedings - IEEE International Conference on Data Mining, ICDM","id":"ITEM-1","issued":{"date-parts":[["2010"]]},"page":"971-976","title":"Recommending social events from mobile phone location data","type":"article-journal"},"uris":["http://www.mendeley.com/documents/?uuid=16254421-3201-385c-9d7f-0c1b7f879d83"]}],"mendeley":{"formattedCitation":"[2]","plainTextFormattedCitation":"[2]","previouslyFormattedCitation":"[2]"},"properties":{"noteIndex":0},"schema":"https://github.com/citation-style-language/schema/raw/master/csl-citation.json"}</w:instrText>
+      </w:r>
+      <w:r>
+        <w:fldChar w:fldCharType="separate"/>
+      </w:r>
+      <w:r>
+        <w:rPr>
+          <w:noProof/>
+        </w:rPr>
+        <w:t>[2]</w:t>
+      </w:r>
+      <w:r>
+        <w:fldChar w:fldCharType="end"/>
+      </w:r>
+      <w:r>
+        <w:t xml:space="preserve">. The similarity measure would </w:t>
       </w:r>
       <w:r>
         <w:t>use</w:t>
@@ -963,10 +1049,40 @@
         <w:t xml:space="preserve"> The data would need to be obtained from an event ticketing system</w:t>
       </w:r>
       <w:r>
-        <w:t xml:space="preserve">, i.e., </w:t>
-      </w:r>
-      <w:r>
-        <w:t>Eventbrite. However, the Activities dataset published by F</w:t>
+        <w:t>,</w:t>
+      </w:r>
+      <w:r>
+        <w:t xml:space="preserve"> like</w:t>
+      </w:r>
+      <w:r>
+        <w:t xml:space="preserve"> </w:t>
+      </w:r>
+      <w:r>
+        <w:t>Eventbrite</w:t>
+      </w:r>
+      <w:r>
+        <w:t xml:space="preserve"> </w:t>
+      </w:r>
+      <w:r>
+        <w:fldChar w:fldCharType="begin" w:fldLock="1"/>
+      </w:r>
+      <w:r>
+        <w:instrText>ADDIN CSL_CITATION {"citationItems":[{"id":"ITEM-1","itemData":{"URL":"https://www.eventbrite.com/platform/api","accessed":{"date-parts":[["2022","12","8"]]},"container-title":"Eventbrite","id":"ITEM-1","issued":{"date-parts":[["2022"]]},"title":"API Reference | Eventbrite Platform","type":"webpage"},"uris":["http://www.mendeley.com/documents/?uuid=18c80400-bfc9-327d-97fb-9d8ef70ebc16"]}],"mendeley":{"formattedCitation":"[3]","plainTextFormattedCitation":"[3]","previouslyFormattedCitation":"[3]"},"properties":{"noteIndex":0},"schema":"https://github.com/citation-style-language/schema/raw/master/csl-citation.json"}</w:instrText>
+      </w:r>
+      <w:r>
+        <w:fldChar w:fldCharType="separate"/>
+      </w:r>
+      <w:r>
+        <w:rPr>
+          <w:noProof/>
+        </w:rPr>
+        <w:t>[3]</w:t>
+      </w:r>
+      <w:r>
+        <w:fldChar w:fldCharType="end"/>
+      </w:r>
+      <w:r>
+        <w:t>. However, the Activities dataset published by F</w:t>
       </w:r>
       <w:r>
         <w:rPr>
@@ -975,7 +1091,34 @@
         <w:t>á</w:t>
       </w:r>
       <w:r>
-        <w:t xml:space="preserve">ilte Ireland can be a good starting point for the service. The </w:t>
+        <w:t>ilte Ireland can be a good starting point for the service</w:t>
+      </w:r>
+      <w:r>
+        <w:t xml:space="preserve"> </w:t>
+      </w:r>
+      <w:r>
+        <w:fldChar w:fldCharType="begin" w:fldLock="1"/>
+      </w:r>
+      <w:r>
+        <w:instrText>ADDIN CSL_CITATION {"citationItems":[{"id":"ITEM-1","itemData":{"URL":"https://data.gov.ie/dataset/activities","accessed":{"date-parts":[["2022","12","8"]]},"container-title":"Fáilte Ireland","id":"ITEM-1","issued":{"date-parts":[["2019"]]},"title":"Activities - Datasets - data.gov.ie","type":"webpage"},"uris":["http://www.mendeley.com/documents/?uuid=59ea74dd-7d55-361e-8c53-cf1e97451199"]}],"mendeley":{"formattedCitation":"[4]","plainTextFormattedCitation":"[4]","previouslyFormattedCitation":"[4]"},"properties":{"noteIndex":0},"schema":"https://github.com/citation-style-language/schema/raw/master/csl-citation.json"}</w:instrText>
+      </w:r>
+      <w:r>
+        <w:fldChar w:fldCharType="separate"/>
+      </w:r>
+      <w:r>
+        <w:rPr>
+          <w:noProof/>
+        </w:rPr>
+        <w:t>[4]</w:t>
+      </w:r>
+      <w:r>
+        <w:fldChar w:fldCharType="end"/>
+      </w:r>
+      <w:r>
+        <w:t>.</w:t>
+      </w:r>
+      <w:r>
+        <w:t xml:space="preserve"> The </w:t>
       </w:r>
       <w:r>
         <w:t>data-gathering</w:t>
@@ -1008,7 +1151,13 @@
         <w:t xml:space="preserve">. The following </w:t>
       </w:r>
       <w:r>
-        <w:t>data points would be required:</w:t>
+        <w:t>data points</w:t>
+      </w:r>
+      <w:r>
+        <w:t xml:space="preserve"> are</w:t>
+      </w:r>
+      <w:r>
+        <w:t xml:space="preserve"> required:</w:t>
       </w:r>
     </w:p>
     <w:p>
@@ -1111,7 +1260,22 @@
         <w:t>,</w:t>
       </w:r>
       <w:r>
-        <w:t xml:space="preserve"> with cluster labels being the event type. The feature set for the similarity measure will include the type, location, </w:t>
+        <w:t xml:space="preserve"> with cluster labels being the event </w:t>
+      </w:r>
+      <w:r>
+        <w:t>type</w:t>
+      </w:r>
+      <w:r>
+        <w:t>. The feature set for the similarity measure will include the</w:t>
+      </w:r>
+      <w:r>
+        <w:t xml:space="preserve"> event</w:t>
+      </w:r>
+      <w:r>
+        <w:t xml:space="preserve"> type, location, </w:t>
+      </w:r>
+      <w:r>
+        <w:t xml:space="preserve">amenities, </w:t>
       </w:r>
       <w:r>
         <w:t xml:space="preserve">and </w:t>
@@ -1125,7 +1289,13 @@
         <w:pStyle w:val="Para"/>
       </w:pPr>
       <w:r>
-        <w:t xml:space="preserve">Upon successfully training the model, it can output a </w:t>
+        <w:t xml:space="preserve">Upon successfully training the model, it </w:t>
+      </w:r>
+      <w:r>
+        <w:t>will</w:t>
+      </w:r>
+      <w:r>
+        <w:t xml:space="preserve"> output a </w:t>
       </w:r>
       <w:r>
         <w:t xml:space="preserve">specific </w:t>
@@ -1150,6 +1320,9 @@
       </w:r>
       <w:r>
         <w:t xml:space="preserve"> according to the user preference</w:t>
+      </w:r>
+      <w:r>
+        <w:t xml:space="preserve"> in the UI</w:t>
       </w:r>
       <w:r>
         <w:t>.</w:t>
@@ -1211,96 +1384,82 @@
     </w:p>
     <w:p>
       <w:pPr>
-        <w:pStyle w:val="Para"/>
-      </w:pPr>
-      <w:r>
-        <w:t xml:space="preserve">Supply chain forecasting, also known as demand prediction, </w:t>
-      </w:r>
-      <w:r>
-        <w:t>is</w:t>
-      </w:r>
-      <w:r>
-        <w:t xml:space="preserve"> generally done using traditional statistical methods. These methods are prone to error due to their inability to capture patterns in the data appropriately. On the other hand, machine learning models will be able to learn inherent patterns </w:t>
-      </w:r>
-      <w:r>
-        <w:t xml:space="preserve">and relationships </w:t>
-      </w:r>
-      <w:r>
-        <w:t xml:space="preserve">in the data where the dataset could be a compilation of multiple different datasets, </w:t>
-      </w:r>
-      <w:r>
-        <w:t>e.g.,</w:t>
-      </w:r>
-      <w:r>
-        <w:t xml:space="preserve"> products’ sales data could be combined with the weather data to draw a better picture of the scene. </w:t>
-      </w:r>
-      <w:r>
-        <w:t>These patterns are derived directly from the historical demand dataset, i.e., seasonality and trend of the products.</w:t>
-      </w:r>
-      <w:r>
-        <w:t xml:space="preserve"> </w:t>
+        <w:pStyle w:val="Head2"/>
+        <w:keepNext/>
+        <w:jc w:val="center"/>
+      </w:pPr>
+      <w:r>
+        <w:rPr>
+          <w:noProof/>
+          <w:lang w:val="en-GB"/>
+        </w:rPr>
+        <w:drawing>
+          <wp:inline distT="0" distB="0" distL="0" distR="0" wp14:anchorId="40385D08" wp14:editId="57CFAF9D">
+            <wp:extent cx="2794782" cy="1113837"/>
+            <wp:effectExtent l="0" t="0" r="0" b="3810"/>
+            <wp:docPr id="6" name="Picture 6" descr="Diagram&#10;&#10;Description automatically generated"/>
+            <wp:cNvGraphicFramePr>
+              <a:graphicFrameLocks xmlns:a="http://schemas.openxmlformats.org/drawingml/2006/main" noChangeAspect="1"/>
+            </wp:cNvGraphicFramePr>
+            <a:graphic xmlns:a="http://schemas.openxmlformats.org/drawingml/2006/main">
+              <a:graphicData uri="http://schemas.openxmlformats.org/drawingml/2006/picture">
+                <pic:pic xmlns:pic="http://schemas.openxmlformats.org/drawingml/2006/picture">
+                  <pic:nvPicPr>
+                    <pic:cNvPr id="6" name="Picture 6" descr="Diagram&#10;&#10;Description automatically generated"/>
+                    <pic:cNvPicPr/>
+                  </pic:nvPicPr>
+                  <pic:blipFill>
+                    <a:blip r:embed="rId17"/>
+                    <a:stretch>
+                      <a:fillRect/>
+                    </a:stretch>
+                  </pic:blipFill>
+                  <pic:spPr>
+                    <a:xfrm>
+                      <a:off x="0" y="0"/>
+                      <a:ext cx="2837733" cy="1130955"/>
+                    </a:xfrm>
+                    <a:prstGeom prst="rect">
+                      <a:avLst/>
+                    </a:prstGeom>
+                  </pic:spPr>
+                </pic:pic>
+              </a:graphicData>
+            </a:graphic>
+          </wp:inline>
+        </w:drawing>
       </w:r>
     </w:p>
     <w:p>
       <w:pPr>
-        <w:pStyle w:val="Para"/>
-      </w:pPr>
-      <w:r>
-        <w:t>The Random Forest ensemble algorithm can be used for forecasting</w:t>
-      </w:r>
-      <w:r>
-        <w:t>,</w:t>
-      </w:r>
-      <w:r>
-        <w:t xml:space="preserve"> with the </w:t>
-      </w:r>
-      <w:r>
-        <w:t xml:space="preserve">core </w:t>
-      </w:r>
-      <w:r>
-        <w:t xml:space="preserve">idea being that there is wisdom in crowds. </w:t>
-      </w:r>
-      <w:r>
-        <w:t xml:space="preserve">Each tree in a random forest is a decision tree capable of learning different patterns and relationships in the data compared to its sibling. Decision trees perform the </w:t>
-      </w:r>
-      <w:r>
-        <w:t>classification or regression task</w:t>
-      </w:r>
-      <w:r>
-        <w:t xml:space="preserve"> by recursively </w:t>
-      </w:r>
-      <w:r>
-        <w:t xml:space="preserve">asking </w:t>
-      </w:r>
-      <w:r>
-        <w:t xml:space="preserve">simple true or false questions that split the data into the purest possible subgroups. In this </w:t>
-      </w:r>
-      <w:r>
-        <w:t xml:space="preserve">ensembling method, several decision trees are trained, and the output from each </w:t>
-      </w:r>
-      <w:r>
-        <w:t>tree is averaged as the random forest’s output.</w:t>
-      </w:r>
-      <w:r>
-        <w:t xml:space="preserve"> The idea </w:t>
-      </w:r>
-      <w:r>
-        <w:t>is</w:t>
-      </w:r>
-      <w:r>
-        <w:t xml:space="preserve"> </w:t>
-      </w:r>
-      <w:r>
-        <w:t>that insight</w:t>
-      </w:r>
-      <w:r>
-        <w:t xml:space="preserve"> drawn from a large group of models </w:t>
-      </w:r>
-      <w:r>
-        <w:t>is likely to be more accurate than any model's prediction</w:t>
-      </w:r>
-      <w:r>
-        <w:t xml:space="preserve"> alone.</w:t>
+        <w:pStyle w:val="Caption"/>
+        <w:rPr>
+          <w14:ligatures w14:val="standard"/>
+        </w:rPr>
+      </w:pPr>
+      <w:r>
+        <w:t xml:space="preserve">Figure </w:t>
+      </w:r>
+      <w:r>
+        <w:fldChar w:fldCharType="begin"/>
+      </w:r>
+      <w:r>
+        <w:instrText xml:space="preserve"> SEQ Figure \* ARABIC </w:instrText>
+      </w:r>
+      <w:r>
+        <w:fldChar w:fldCharType="separate"/>
+      </w:r>
+      <w:r>
+        <w:rPr>
+          <w:noProof/>
+        </w:rPr>
+        <w:t>3</w:t>
+      </w:r>
+      <w:r>
+        <w:fldChar w:fldCharType="end"/>
+      </w:r>
+      <w:r>
+        <w:t>: Supply Chain Forecasting using Random Forest</w:t>
       </w:r>
     </w:p>
     <w:p>
@@ -1308,19 +1467,155 @@
         <w:pStyle w:val="Para"/>
       </w:pPr>
       <w:r>
+        <w:t xml:space="preserve">Supply chain forecasting, also known as demand prediction, </w:t>
+      </w:r>
+      <w:r>
+        <w:t>is</w:t>
+      </w:r>
+      <w:r>
+        <w:t xml:space="preserve"> generally done using traditional statistical methods. These methods are prone to error due to their inability to capture patterns in the data </w:t>
+      </w:r>
+      <w:r>
+        <w:t>appropriately</w:t>
+      </w:r>
+      <w:r>
+        <w:t xml:space="preserve">. On the other hand, machine learning models will be able to learn inherent patterns </w:t>
+      </w:r>
+      <w:r>
+        <w:t xml:space="preserve">and relationships </w:t>
+      </w:r>
+      <w:r>
+        <w:t xml:space="preserve">in </w:t>
+      </w:r>
+      <w:r>
+        <w:t xml:space="preserve">the data where the dataset could be a compilation of multiple different datasets, </w:t>
+      </w:r>
+      <w:r>
+        <w:t>e.g.,</w:t>
+      </w:r>
+      <w:r>
+        <w:t xml:space="preserve"> products’ sales data could be combined with the weather data to draw a better picture of the scene. </w:t>
+      </w:r>
+      <w:r>
+        <w:t xml:space="preserve">These patterns are derived directly from the historical demand dataset, </w:t>
+      </w:r>
+      <w:r>
+        <w:t>such as</w:t>
+      </w:r>
+      <w:r>
+        <w:t xml:space="preserve"> seasonality and trend of the products.</w:t>
+      </w:r>
+      <w:r>
+        <w:t xml:space="preserve"> </w:t>
+      </w:r>
+    </w:p>
+    <w:p>
+      <w:pPr>
+        <w:pStyle w:val="Para"/>
+      </w:pPr>
+      <w:r>
+        <w:t>The Random Forest ensemble algorithm can be used for forecasting</w:t>
+      </w:r>
+      <w:r>
+        <w:t>,</w:t>
+      </w:r>
+      <w:r>
+        <w:t xml:space="preserve"> with the </w:t>
+      </w:r>
+      <w:r>
+        <w:t xml:space="preserve">core </w:t>
+      </w:r>
+      <w:r>
+        <w:t xml:space="preserve">idea being that there is wisdom in crowds. </w:t>
+      </w:r>
+      <w:r>
+        <w:t xml:space="preserve">Each tree in a random forest is a decision tree capable of learning different patterns and relationships in the data compared to its sibling. Decision trees perform the </w:t>
+      </w:r>
+      <w:r>
+        <w:t>classification or regression task</w:t>
+      </w:r>
+      <w:r>
+        <w:t xml:space="preserve"> by recursively </w:t>
+      </w:r>
+      <w:r>
+        <w:t xml:space="preserve">asking </w:t>
+      </w:r>
+      <w:r>
+        <w:t xml:space="preserve">simple true or false questions that split the data into the purest possible subgroups. In this </w:t>
+      </w:r>
+      <w:r>
+        <w:t xml:space="preserve">ensembling method, several decision trees are trained, and the output from each </w:t>
+      </w:r>
+      <w:r>
+        <w:t>tree is averaged as the random forest’s output.</w:t>
+      </w:r>
+      <w:r>
+        <w:t xml:space="preserve"> The idea </w:t>
+      </w:r>
+      <w:r>
+        <w:t>is</w:t>
+      </w:r>
+      <w:r>
+        <w:t xml:space="preserve"> </w:t>
+      </w:r>
+      <w:r>
+        <w:t>that insight</w:t>
+      </w:r>
+      <w:r>
+        <w:t xml:space="preserve"> drawn from a large group of models </w:t>
+      </w:r>
+      <w:r>
+        <w:t>is likely to be more accurate than any model's prediction</w:t>
+      </w:r>
+      <w:r>
+        <w:t xml:space="preserve"> </w:t>
+      </w:r>
+      <w:r>
+        <w:t>alone</w:t>
+      </w:r>
+      <w:r>
+        <w:t xml:space="preserve"> </w:t>
+      </w:r>
+      <w:r>
+        <w:fldChar w:fldCharType="begin" w:fldLock="1"/>
+      </w:r>
+      <w:r>
+        <w:instrText>ADDIN CSL_CITATION {"citationItems":[{"id":"ITEM-1","itemData":{"ISBN":"9781730969430","author":[{"dropping-particle":"","family":"Vandeput","given":"N","non-dropping-particle":"","parse-names":false,"suffix":""}],"id":"ITEM-1","issued":{"date-parts":[["2018"]]},"publisher":"Amazon Digital Services LLC - KDP Print US","title":"Data Science for Supply Chain Forecast","type":"book"},"uris":["http://www.mendeley.com/documents/?uuid=97b62c71-8640-4a33-a4f5-3e001de14435"]}],"mendeley":{"formattedCitation":"[5]","plainTextFormattedCitation":"[5]","previouslyFormattedCitation":"[5]"},"properties":{"noteIndex":0},"schema":"https://github.com/citation-style-language/schema/raw/master/csl-citation.json"}</w:instrText>
+      </w:r>
+      <w:r>
+        <w:fldChar w:fldCharType="separate"/>
+      </w:r>
+      <w:r>
+        <w:rPr>
+          <w:noProof/>
+        </w:rPr>
+        <w:t>[5]</w:t>
+      </w:r>
+      <w:r>
+        <w:fldChar w:fldCharType="end"/>
+      </w:r>
+      <w:r>
+        <w:t>.</w:t>
+      </w:r>
+    </w:p>
+    <w:p>
+      <w:pPr>
+        <w:pStyle w:val="Para"/>
+      </w:pPr>
+      <w:r>
         <w:t xml:space="preserve">The data required for the random forest algorithm </w:t>
       </w:r>
       <w:r>
         <w:t xml:space="preserve">would need to be collected from the hosted events. </w:t>
       </w:r>
       <w:r>
+        <w:t xml:space="preserve">The products and services are sold inside the venue where the event is held, as it would be difficult to control and gather data from the surrounding area. </w:t>
+      </w:r>
+      <w:r>
         <w:t>Consequently</w:t>
       </w:r>
       <w:r>
-        <w:t xml:space="preserve">, this part of </w:t>
-      </w:r>
-      <w:r>
-        <w:t>the system would undergo slower growth. The data requirements are:</w:t>
+        <w:t>, this part of the system would undergo slower growth. The data requirements are:</w:t>
       </w:r>
     </w:p>
     <w:p>
@@ -1365,7 +1660,10 @@
         </w:numPr>
       </w:pPr>
       <w:r>
-        <w:t>Real-time location data within the event premises – consented collection</w:t>
+        <w:t>L</w:t>
+      </w:r>
+      <w:r>
+        <w:t>ocation data within the event premises – consented collection</w:t>
       </w:r>
       <w:r>
         <w:t>.</w:t>
@@ -1461,7 +1759,13 @@
         <w:t xml:space="preserve">his </w:t>
       </w:r>
       <w:r>
-        <w:t>data collection and analysis provides valuable insights into what products and services people gravitate to the most at a specific event, enabling future events to cater to the customer’s expectations and demands accurately</w:t>
+        <w:t xml:space="preserve">data collection and analysis provides valuable insights into what products and services people gravitate to the most at a specific </w:t>
+      </w:r>
+      <w:r>
+        <w:t xml:space="preserve">type of </w:t>
+      </w:r>
+      <w:r>
+        <w:t>event, enabling future events to cater to the customer’s expectations and demands accurately</w:t>
       </w:r>
       <w:r>
         <w:t>.</w:t>
@@ -1471,28 +1775,6 @@
       <w:pPr>
         <w:pStyle w:val="Para"/>
       </w:pPr>
-    </w:p>
-    <w:p>
-      <w:pPr>
-        <w:pStyle w:val="Para"/>
-      </w:pPr>
-      <w:r>
-        <w:rPr>
-          <w:highlight w:val="yellow"/>
-        </w:rPr>
-        <w:t>Include an analysis of the pros and cons of your design.</w:t>
-      </w:r>
-    </w:p>
-    <w:p>
-      <w:pPr>
-        <w:pStyle w:val="Para"/>
-      </w:pPr>
-      <w:r>
-        <w:rPr>
-          <w:highlight w:val="yellow"/>
-        </w:rPr>
-        <w:t>Pros and cons of random forest – take from video</w:t>
-      </w:r>
     </w:p>
     <w:p>
       <w:pPr>
@@ -1629,6 +1911,7 @@
         </w:numPr>
       </w:pPr>
       <w:r>
+        <w:lastRenderedPageBreak/>
         <w:t>It is computationally expensive due to the requirement of building and training multiple trees as part of a single model.</w:t>
       </w:r>
     </w:p>
@@ -1636,25 +1919,6 @@
       <w:pPr>
         <w:pStyle w:val="Para"/>
       </w:pPr>
-    </w:p>
-    <w:p>
-      <w:pPr>
-        <w:pStyle w:val="Para"/>
-      </w:pPr>
-      <w:r>
-        <w:rPr>
-          <w:highlight w:val="yellow"/>
-        </w:rPr>
-        <w:t>Pros and cons of clustering</w:t>
-      </w:r>
-      <w:proofErr w:type="gramStart"/>
-      <w:r>
-        <w:rPr>
-          <w:highlight w:val="yellow"/>
-        </w:rPr>
-        <w:t>… ?</w:t>
-      </w:r>
-      <w:proofErr w:type="gramEnd"/>
     </w:p>
     <w:p>
       <w:pPr>
@@ -1689,7 +1953,13 @@
         </w:numPr>
       </w:pPr>
       <w:r>
-        <w:t>It is relatively simple to implement.</w:t>
+        <w:t>It is relatively simple to implement</w:t>
+      </w:r>
+      <w:r>
+        <w:t>, especially when there is little knowledge about data distribution</w:t>
+      </w:r>
+      <w:r>
+        <w:t>.</w:t>
       </w:r>
     </w:p>
     <w:p>
@@ -1827,7 +2097,6 @@
         </w:numPr>
       </w:pPr>
       <w:r>
-        <w:lastRenderedPageBreak/>
         <w:t xml:space="preserve">It produces clusters with uniform </w:t>
       </w:r>
       <w:r>
@@ -1871,28 +2140,6 @@
         <w:pStyle w:val="Para"/>
       </w:pPr>
       <w:r>
-        <w:rPr>
-          <w:highlight w:val="yellow"/>
-        </w:rPr>
-        <w:t>Pros and cons of data gathering phase</w:t>
-      </w:r>
-      <w:proofErr w:type="gramStart"/>
-      <w:r>
-        <w:rPr>
-          <w:highlight w:val="yellow"/>
-        </w:rPr>
-        <w:t>… ?</w:t>
-      </w:r>
-      <w:proofErr w:type="gramEnd"/>
-      <w:r>
-        <w:t xml:space="preserve"> </w:t>
-      </w:r>
-    </w:p>
-    <w:p>
-      <w:pPr>
-        <w:pStyle w:val="Para"/>
-      </w:pPr>
-      <w:r>
         <w:t xml:space="preserve">The advantages of </w:t>
       </w:r>
       <w:r>
@@ -1917,7 +2164,25 @@
         <w:t xml:space="preserve">for </w:t>
       </w:r>
       <w:r>
-        <w:t xml:space="preserve">the collection of quality data required for the models as opposed to using an open dataset which is </w:t>
+        <w:t xml:space="preserve">the collection of quality data required </w:t>
+      </w:r>
+      <w:r>
+        <w:t xml:space="preserve">specifically </w:t>
+      </w:r>
+      <w:r>
+        <w:t>for the models</w:t>
+      </w:r>
+      <w:r>
+        <w:t>’ use case</w:t>
+      </w:r>
+      <w:r>
+        <w:t xml:space="preserve"> </w:t>
+      </w:r>
+      <w:r>
+        <w:t>instead of</w:t>
+      </w:r>
+      <w:r>
+        <w:t xml:space="preserve"> using an open dataset which is </w:t>
       </w:r>
       <w:r>
         <w:t>only sometimes</w:t>
@@ -1953,7 +2218,10 @@
         </w:numPr>
       </w:pPr>
       <w:r>
-        <w:t>It is proprietary.</w:t>
+        <w:t>It is proprietary</w:t>
+      </w:r>
+      <w:r>
+        <w:t xml:space="preserve"> – not easy to replicate by other systems (companies)</w:t>
       </w:r>
     </w:p>
     <w:p>
@@ -2033,103 +2301,161 @@
         <w:pStyle w:val="Para"/>
       </w:pPr>
       <w:r>
-        <w:rPr>
-          <w:highlight w:val="yellow"/>
-        </w:rPr>
-        <w:t>Explain how the system would be assessed and evaluated.</w:t>
+        <w:t>Several</w:t>
+      </w:r>
+      <w:r>
+        <w:t xml:space="preserve"> evaluation/performance metrics </w:t>
+      </w:r>
+      <w:r>
+        <w:t xml:space="preserve">can be employed to </w:t>
+      </w:r>
+      <w:r>
+        <w:t>quantify</w:t>
+      </w:r>
+      <w:r>
+        <w:t xml:space="preserve"> the </w:t>
+      </w:r>
+      <w:r>
+        <w:t xml:space="preserve">trained model’s </w:t>
+      </w:r>
+      <w:r>
+        <w:t>quality.</w:t>
+      </w:r>
+      <w:r>
+        <w:t xml:space="preserve"> The proposed systems use different machine learning paradigms: unsupervised learning (recommender system) and supervised learning (supply chain forecasting).</w:t>
+      </w:r>
+      <w:r>
+        <w:t xml:space="preserve"> The </w:t>
+      </w:r>
+      <w:r>
+        <w:rPr>
+          <w:i/>
+          <w:iCs w:val="0"/>
+        </w:rPr>
+        <w:t>k</w:t>
+      </w:r>
+      <w:r>
+        <w:t xml:space="preserve">-means clustering is an unsupervised learning technique. </w:t>
+      </w:r>
+      <w:r>
+        <w:t>Random</w:t>
+      </w:r>
+      <w:r>
+        <w:t xml:space="preserve"> forest is a supervised learning technique. The main difference between unsupervised and supervised learning techniques is the availability of labels. The supervised learning techniques usually require the ground truth labels to be available, whereas the unsupervised learning techniques don’t require ground truth labels to draw insights/patterns from the data</w:t>
+      </w:r>
+      <w:r>
+        <w:t xml:space="preserve"> </w:t>
+      </w:r>
+      <w:r>
+        <w:fldChar w:fldCharType="begin" w:fldLock="1"/>
+      </w:r>
+      <w:r>
+        <w:instrText>ADDIN CSL_CITATION {"citationItems":[{"id":"ITEM-1","itemData":{"URL":"https://www.ibm.com/cloud/blog/supervised-vs-unsupervised-learning","accessed":{"date-parts":[["2022","12","9"]]},"author":[{"dropping-particle":"","family":"Delua","given":"Julianna","non-dropping-particle":"","parse-names":false,"suffix":""}],"container-title":"IBM Analytics","id":"ITEM-1","issued":{"date-parts":[["2021"]]},"title":"Supervised vs. Unsupervised Learning: What’s the Difference? | IBM","type":"webpage"},"uris":["http://www.mendeley.com/documents/?uuid=d314efed-08a1-3fb4-9e55-f54e1a2a3791"]}],"mendeley":{"formattedCitation":"[6]","plainTextFormattedCitation":"[6]","previouslyFormattedCitation":"[6]"},"properties":{"noteIndex":0},"schema":"https://github.com/citation-style-language/schema/raw/master/csl-citation.json"}</w:instrText>
+      </w:r>
+      <w:r>
+        <w:fldChar w:fldCharType="separate"/>
+      </w:r>
+      <w:r>
+        <w:rPr>
+          <w:noProof/>
+        </w:rPr>
+        <w:t>[6]</w:t>
+      </w:r>
+      <w:r>
+        <w:fldChar w:fldCharType="end"/>
+      </w:r>
+      <w:r>
+        <w:t>.</w:t>
       </w:r>
     </w:p>
     <w:p>
       <w:pPr>
-        <w:pStyle w:val="Para"/>
-      </w:pPr>
-      <w:r>
-        <w:t>Several</w:t>
-      </w:r>
-      <w:r>
-        <w:t xml:space="preserve"> evaluation/performance metrics </w:t>
-      </w:r>
-      <w:r>
-        <w:t xml:space="preserve">can be employed to </w:t>
-      </w:r>
-      <w:r>
-        <w:t>quantify</w:t>
-      </w:r>
-      <w:r>
-        <w:t xml:space="preserve"> the </w:t>
-      </w:r>
-      <w:r>
-        <w:t xml:space="preserve">trained model’s </w:t>
-      </w:r>
-      <w:r>
-        <w:t>quality.</w:t>
-      </w:r>
-      <w:r>
-        <w:t xml:space="preserve"> The proposed systems use different machine learning paradigms: unsupervised learning (recommender system) and supervised learning (supply chain forecasting).</w:t>
-      </w:r>
-      <w:r>
-        <w:t xml:space="preserve"> The </w:t>
+        <w:pStyle w:val="Head2"/>
+      </w:pPr>
+      <w:r>
+        <w:t>4.1</w:t>
+      </w:r>
+      <w:r>
+        <w:rPr>
+          <w:lang w:val="en-GB"/>
+          <w14:ligatures w14:val="standard"/>
+        </w:rPr>
+        <w:t> </w:t>
       </w:r>
       <w:r>
         <w:rPr>
           <w:i/>
-          <w:iCs w:val="0"/>
+          <w:iCs/>
         </w:rPr>
         <w:t>k</w:t>
       </w:r>
       <w:r>
-        <w:t xml:space="preserve">-means clustering is an unsupervised learning technique. </w:t>
-      </w:r>
-      <w:r>
-        <w:t>Random</w:t>
-      </w:r>
-      <w:r>
-        <w:t xml:space="preserve"> forest is a supervised learning technique. The main difference between unsupervised and supervised learning techniques is the availability of labels. The supervised learning techniques usually require the ground truth labels to be available, whereas the unsupervised learning techniques don’t require ground truth labels to draw insights/patterns from the data.</w:t>
+        <w:t xml:space="preserve">-means </w:t>
+      </w:r>
+      <w:r>
+        <w:t>C</w:t>
+      </w:r>
+      <w:r>
+        <w:t>lustering</w:t>
       </w:r>
     </w:p>
     <w:p>
       <w:pPr>
-        <w:pStyle w:val="Head2"/>
-      </w:pPr>
-      <w:r>
-        <w:t>4.1</w:t>
-      </w:r>
-      <w:r>
-        <w:rPr>
-          <w:lang w:val="en-GB"/>
-          <w14:ligatures w14:val="standard"/>
-        </w:rPr>
-        <w:t> </w:t>
-      </w:r>
-      <w:r>
-        <w:rPr>
-          <w:i/>
-          <w:iCs/>
-        </w:rPr>
-        <w:t>k</w:t>
-      </w:r>
-      <w:r>
-        <w:t xml:space="preserve">-means </w:t>
-      </w:r>
-      <w:r>
-        <w:t>C</w:t>
-      </w:r>
-      <w:r>
-        <w:t>lustering</w:t>
-      </w:r>
-    </w:p>
-    <w:p>
-      <w:pPr>
         <w:pStyle w:val="Para"/>
       </w:pPr>
       <w:r>
         <w:t xml:space="preserve">Accurately measuring the performance of a clustering algorithm is vital as it usually requires thorough inspection </w:t>
       </w:r>
       <w:r>
-        <w:t xml:space="preserve">and validation. Therefore, </w:t>
-      </w:r>
-      <w:r>
-        <w:t>a few different metrics would be used to determine the model performance:</w:t>
+        <w:t xml:space="preserve">and </w:t>
+      </w:r>
+      <w:r>
+        <w:t xml:space="preserve">validation. Therefore, </w:t>
+      </w:r>
+      <w:r>
+        <w:t>a few different metrics would be used to determine the model performance</w:t>
+      </w:r>
+      <w:r>
+        <w:t xml:space="preserve"> </w:t>
+      </w:r>
+      <w:r>
+        <w:fldChar w:fldCharType="begin" w:fldLock="1"/>
+      </w:r>
+      <w:r>
+        <w:instrText>ADDIN CSL_CITATION {"citationItems":[{"id":"ITEM-1","itemData":{"URL":"https://towardsdatascience.com/performance-metrics-in-machine-learning-part-3-clustering-d69550662dc6","accessed":{"date-parts":[["2022","12","9"]]},"author":[{"dropping-particle":"","family":"Zuccarelli","given":"Eugenio","non-dropping-particle":"","parse-names":false,"suffix":""}],"container-title":"Towards Data Science","id":"ITEM-1","issued":{"date-parts":[["2021"]]},"title":"Performance Metrics in ML - Part 3: Clustering | Towards Data Science","type":"webpage"},"uris":["http://www.mendeley.com/documents/?uuid=82afe490-e17a-3a27-8e43-e8eaf2286d54"]}],"mendeley":{"formattedCitation":"[7]","plainTextFormattedCitation":"[7]","previouslyFormattedCitation":"[7]"},"properties":{"noteIndex":0},"schema":"https://github.com/citation-style-language/schema/raw/master/csl-citation.json"}</w:instrText>
+      </w:r>
+      <w:r>
+        <w:fldChar w:fldCharType="separate"/>
+      </w:r>
+      <w:r>
+        <w:rPr>
+          <w:noProof/>
+        </w:rPr>
+        <w:t>[7]</w:t>
+      </w:r>
+      <w:r>
+        <w:fldChar w:fldCharType="end"/>
+      </w:r>
+      <w:r>
+        <w:fldChar w:fldCharType="begin" w:fldLock="1"/>
+      </w:r>
+      <w:r>
+        <w:instrText>ADDIN CSL_CITATION {"citationItems":[{"id":"ITEM-1","itemData":{"DOI":"10.1088/1757-899X/569/5/052024","ISBN":"213.202.130.9","ISSN":"1757-899X","abstract":"The evaluation of clustering effects has been an important issue for a long time. How to effectively evaluate the clustering results of clustering algorithms is the key to the problem. The clustering effect evaluation is generally divided into internal clustering effect evaluation and external clustering effect evaluation. This paper focuses on the internal clustering effect evaluation, and proposes an improved index based on the Silhouette index and the Calinski-Harabasz index: Peak Weight Index (PWI). PWI combines the characteristics of Silhouette index and Calinski-Harabasz index, and takes the peak value of the two indexes as the impact point and gives appropriate weight within a certain range. Silhouette index and Calinski-Harabasz index will help improve the fluctuation of clustering results in the data set. Through the simulation experiments on four self-built influence data sets and two real data sets, it will prove that the PWI has excellent evaluation of clustering results.","author":[{"dropping-particle":"","family":"Wang","given":"Xu","non-dropping-particle":"","parse-names":false,"suffix":""},{"dropping-particle":"","family":"Xu","given":"Yusheng","non-dropping-particle":"","parse-names":false,"suffix":""}],"container-title":"IOP Conference Series: Materials Science and Engineering","id":"ITEM-1","issue":"5","issued":{"date-parts":[["2019","7","1"]]},"page":"052024","publisher":"IOP Publishing","title":"An improved index for clustering validation based on Silhouette index and Calinski-Harabasz index","type":"article-journal","volume":"569"},"uris":["http://www.mendeley.com/documents/?uuid=71fac1a6-791e-35de-8e46-12e5a0ecdd5d"]}],"mendeley":{"formattedCitation":"[8]","plainTextFormattedCitation":"[8]","previouslyFormattedCitation":"[8]"},"properties":{"noteIndex":0},"schema":"https://github.com/citation-style-language/schema/raw/master/csl-citation.json"}</w:instrText>
+      </w:r>
+      <w:r>
+        <w:fldChar w:fldCharType="separate"/>
+      </w:r>
+      <w:r>
+        <w:rPr>
+          <w:noProof/>
+        </w:rPr>
+        <w:t>[8]</w:t>
+      </w:r>
+      <w:r>
+        <w:fldChar w:fldCharType="end"/>
+      </w:r>
+      <w:r>
+        <w:t>:</w:t>
       </w:r>
     </w:p>
     <w:p>
@@ -2287,6 +2613,54 @@
           <w:iCs w:val="0"/>
         </w:rPr>
         <w:t>k</w:t>
+      </w:r>
+      <w:r>
+        <w:rPr>
+          <w:rFonts w:eastAsiaTheme="minorEastAsia"/>
+          <w:i/>
+          <w:iCs w:val="0"/>
+        </w:rPr>
+        <w:t xml:space="preserve"> </w:t>
+      </w:r>
+      <w:r>
+        <w:rPr>
+          <w:rFonts w:eastAsiaTheme="minorEastAsia"/>
+          <w:i/>
+          <w:iCs w:val="0"/>
+        </w:rPr>
+        <w:fldChar w:fldCharType="begin" w:fldLock="1"/>
+      </w:r>
+      <w:r>
+        <w:rPr>
+          <w:rFonts w:eastAsiaTheme="minorEastAsia"/>
+          <w:i/>
+          <w:iCs w:val="0"/>
+        </w:rPr>
+        <w:instrText>ADDIN CSL_CITATION {"citationItems":[{"id":"ITEM-1","itemData":{"DOI":"10.1109/DSAA49011.2020.00096","ISBN":"9781728182063","abstract":"Clustering is an important phase in data mining. Selecting the number of clusters in a clustering algorithm, e.g. choosing the best value of k in the various k-means algorithms [1], can be difficult. We studied the use of silhouette scores and scatter plots to suggest, and then validate, the number of clusters we specified in running the k-means clustering algorithm on two publicly available data sets. Scikit-learn's [4] silhouette score method, which is a measure of the quality of a cluster, was used to find the mean silhouette co-efficient of all the samples for different number of clusters. The highest silhouette score indicates the optimal number of clusters. We present several instances of utilizing the silhouette score to determine the best value of k for those data sets.","author":[{"dropping-particle":"","family":"Shahapure","given":"Ketan Rajshekhar","non-dropping-particle":"","parse-names":false,"suffix":""},{"dropping-particle":"","family":"Nicholas","given":"Charles","non-dropping-particle":"","parse-names":false,"suffix":""}],"container-title":"Proceedings - 2020 IEEE 7th International Conference on Data Science and Advanced Analytics, DSAA 2020","id":"ITEM-1","issued":{"date-parts":[["2020","10","1"]]},"page":"747-748","publisher":"Institute of Electrical and Electronics Engineers Inc.","title":"Cluster quality analysis using silhouette score","type":"article-journal"},"uris":["http://www.mendeley.com/documents/?uuid=2ba2aaaf-d960-393e-8d6a-85cd4ad2a4d8"]}],"mendeley":{"formattedCitation":"[9]","plainTextFormattedCitation":"[9]","previouslyFormattedCitation":"[9]"},"properties":{"noteIndex":0},"schema":"https://github.com/citation-style-language/schema/raw/master/csl-citation.json"}</w:instrText>
+      </w:r>
+      <w:r>
+        <w:rPr>
+          <w:rFonts w:eastAsiaTheme="minorEastAsia"/>
+          <w:i/>
+          <w:iCs w:val="0"/>
+        </w:rPr>
+        <w:fldChar w:fldCharType="separate"/>
+      </w:r>
+      <w:r>
+        <w:rPr>
+          <w:rFonts w:eastAsiaTheme="minorEastAsia"/>
+          <w:iCs w:val="0"/>
+          <w:noProof/>
+        </w:rPr>
+        <w:t>[9]</w:t>
+      </w:r>
+      <w:r>
+        <w:rPr>
+          <w:rFonts w:eastAsiaTheme="minorEastAsia"/>
+          <w:i/>
+          <w:iCs w:val="0"/>
+        </w:rPr>
+        <w:fldChar w:fldCharType="end"/>
       </w:r>
       <w:r>
         <w:rPr>
@@ -2678,10 +3052,34 @@
         <w:t xml:space="preserve"> to </w:t>
       </w:r>
       <w:r>
-        <w:t>accurately measure the model's performance with two metrics that communicate different aspects of the model: an error measure</w:t>
-      </w:r>
-      <w:r>
-        <w:t xml:space="preserve"> and a feature correlation measure. </w:t>
+        <w:t>accurately measure the model's performance with metrics that communicate different aspects of the model: an error measure</w:t>
+      </w:r>
+      <w:r>
+        <w:t xml:space="preserve"> and a feature correlation measure</w:t>
+      </w:r>
+      <w:r>
+        <w:t xml:space="preserve"> </w:t>
+      </w:r>
+      <w:r>
+        <w:fldChar w:fldCharType="begin" w:fldLock="1"/>
+      </w:r>
+      <w:r>
+        <w:instrText>ADDIN CSL_CITATION {"citationItems":[{"id":"ITEM-1","itemData":{"URL":"https://towardsdatascience.com/performance-metrics-in-machine-learning-part-2-regression-c60608f3ef6a","accessed":{"date-parts":[["2022","12","9"]]},"author":[{"dropping-particle":"","family":"Zuccarelli","given":"Eugenio","non-dropping-particle":"","parse-names":false,"suffix":""}],"container-title":"Towards Data Science","id":"ITEM-1","issued":{"date-parts":[["2021"]]},"title":"Performance Metrics in ML - Part 2: Regression | Towards Data Science","type":"webpage"},"uris":["http://www.mendeley.com/documents/?uuid=62e4bdf2-460a-38cf-abe4-f6bdfd73b10a"]}],"mendeley":{"formattedCitation":"[10]","plainTextFormattedCitation":"[10]"},"properties":{"noteIndex":0},"schema":"https://github.com/citation-style-language/schema/raw/master/csl-citation.json"}</w:instrText>
+      </w:r>
+      <w:r>
+        <w:fldChar w:fldCharType="separate"/>
+      </w:r>
+      <w:r>
+        <w:rPr>
+          <w:noProof/>
+        </w:rPr>
+        <w:t>[10]</w:t>
+      </w:r>
+      <w:r>
+        <w:fldChar w:fldCharType="end"/>
+      </w:r>
+      <w:r>
+        <w:t xml:space="preserve">. </w:t>
       </w:r>
     </w:p>
     <w:p>
@@ -3231,7 +3629,14 @@
         <w:rPr>
           <w:rFonts w:eastAsiaTheme="minorEastAsia"/>
         </w:rPr>
-        <w:t xml:space="preserve"> role in user engagement</w:t>
+        <w:t xml:space="preserve"> role in user </w:t>
+      </w:r>
+      <w:r>
+        <w:rPr>
+          <w:rFonts w:eastAsiaTheme="minorEastAsia"/>
+        </w:rPr>
+        <w:lastRenderedPageBreak/>
+        <w:t>engagement</w:t>
       </w:r>
       <w:r>
         <w:rPr>
@@ -3328,28 +3733,6 @@
         <w:pStyle w:val="Para"/>
       </w:pPr>
       <w:r>
-        <w:rPr>
-          <w:highlight w:val="yellow"/>
-        </w:rPr>
-        <w:t>How the system could form the basis of a successful business – or – a discussion of the architectural and system design aspects.</w:t>
-      </w:r>
-    </w:p>
-    <w:p>
-      <w:pPr>
-        <w:pStyle w:val="Para"/>
-      </w:pPr>
-      <w:r>
-        <w:rPr>
-          <w:highlight w:val="yellow"/>
-        </w:rPr>
-        <w:t>System design diagram</w:t>
-      </w:r>
-    </w:p>
-    <w:p>
-      <w:pPr>
-        <w:pStyle w:val="Para"/>
-      </w:pPr>
-      <w:r>
         <w:t xml:space="preserve">The system </w:t>
       </w:r>
       <w:r>
@@ -3374,7 +3757,7 @@
         <w:rPr>
           <w:noProof/>
         </w:rPr>
-        <w:t>1</w:t>
+        <w:t>4</w:t>
       </w:r>
       <w:r>
         <w:fldChar w:fldCharType="end"/>
@@ -3407,17 +3790,37 @@
         <w:t>displays</w:t>
       </w:r>
       <w:r>
-        <w:t xml:space="preserve"> all the relevant details regarding that event, e.g., the products and services sold at the location. Alongside the event details, the forecasting tool would be displayed where the user </w:t>
+        <w:t xml:space="preserve"> all the relevant details regarding that event, e.g., the products and services sold at the location</w:t>
+      </w:r>
+      <w:r>
+        <w:t>, attendee satisfaction etc</w:t>
+      </w:r>
+      <w:r>
+        <w:t xml:space="preserve">. Alongside the event details, the forecasting tool would be </w:t>
+      </w:r>
+      <w:r>
+        <w:t>available</w:t>
+      </w:r>
+      <w:r>
+        <w:t xml:space="preserve"> where the user</w:t>
+      </w:r>
+      <w:r>
+        <w:t xml:space="preserve"> (event organiser)</w:t>
+      </w:r>
+      <w:r>
+        <w:t xml:space="preserve"> </w:t>
       </w:r>
       <w:r>
         <w:t>could</w:t>
       </w:r>
       <w:r>
-        <w:t xml:space="preserve"> provide the number of attendees </w:t>
-      </w:r>
-      <w:r>
-        <w:lastRenderedPageBreak/>
-        <w:t>for their event and expect an estimate of the required products and services at the event as an output.</w:t>
+        <w:t xml:space="preserve"> provide the number of</w:t>
+      </w:r>
+      <w:r>
+        <w:t xml:space="preserve"> anticipated</w:t>
+      </w:r>
+      <w:r>
+        <w:t xml:space="preserve"> attendees for their event and expect an estimate of the required products and services at the event as an output.</w:t>
       </w:r>
       <w:r>
         <w:t xml:space="preserve"> </w:t>
@@ -3434,10 +3837,10 @@
           <w:noProof/>
         </w:rPr>
         <w:drawing>
-          <wp:inline distT="0" distB="0" distL="0" distR="0" wp14:anchorId="1F65D241" wp14:editId="1D868629">
-            <wp:extent cx="2717966" cy="4541268"/>
-            <wp:effectExtent l="0" t="0" r="0" b="5715"/>
-            <wp:docPr id="2" name="Picture 2" descr="A picture containing shape&#10;&#10;Description automatically generated"/>
+          <wp:inline distT="0" distB="0" distL="0" distR="0" wp14:anchorId="31E7442C" wp14:editId="4CD11492">
+            <wp:extent cx="3048000" cy="2628265"/>
+            <wp:effectExtent l="0" t="0" r="0" b="635"/>
+            <wp:docPr id="3" name="Picture 3" descr="Diagram&#10;&#10;Description automatically generated"/>
             <wp:cNvGraphicFramePr>
               <a:graphicFrameLocks xmlns:a="http://schemas.openxmlformats.org/drawingml/2006/main" noChangeAspect="1"/>
             </wp:cNvGraphicFramePr>
@@ -3445,11 +3848,11 @@
               <a:graphicData uri="http://schemas.openxmlformats.org/drawingml/2006/picture">
                 <pic:pic xmlns:pic="http://schemas.openxmlformats.org/drawingml/2006/picture">
                   <pic:nvPicPr>
-                    <pic:cNvPr id="2" name="Picture 2" descr="A picture containing shape&#10;&#10;Description automatically generated"/>
+                    <pic:cNvPr id="3" name="Picture 3" descr="Diagram&#10;&#10;Description automatically generated"/>
                     <pic:cNvPicPr/>
                   </pic:nvPicPr>
                   <pic:blipFill>
-                    <a:blip r:embed="rId16"/>
+                    <a:blip r:embed="rId18"/>
                     <a:stretch>
                       <a:fillRect/>
                     </a:stretch>
@@ -3457,7 +3860,7 @@
                   <pic:spPr>
                     <a:xfrm>
                       <a:off x="0" y="0"/>
-                      <a:ext cx="2743144" cy="4583336"/>
+                      <a:ext cx="3082970" cy="2658419"/>
                     </a:xfrm>
                     <a:prstGeom prst="rect">
                       <a:avLst/>
@@ -3491,7 +3894,7 @@
         <w:rPr>
           <w:noProof/>
         </w:rPr>
-        <w:t>2</w:t>
+        <w:t>4</w:t>
       </w:r>
       <w:r>
         <w:fldChar w:fldCharType="end"/>
@@ -3518,7 +3921,13 @@
         <w:t>current</w:t>
       </w:r>
       <w:r>
-        <w:t xml:space="preserve"> services well and provides an end-end experience for their customers, i.e., event organisers.</w:t>
+        <w:t xml:space="preserve"> services </w:t>
+      </w:r>
+      <w:r>
+        <w:t xml:space="preserve">very </w:t>
+      </w:r>
+      <w:r>
+        <w:t>well and provides an end-end experience for their customers, i.e., event organisers.</w:t>
       </w:r>
       <w:r>
         <w:t xml:space="preserve"> The pricing would be a subscription model according to usage</w:t>
@@ -3547,7 +3956,13 @@
         <w:t>events management businesses</w:t>
       </w:r>
       <w:r>
-        <w:t xml:space="preserve"> as they have already established their business. On the other hand, competing against existing big players would require a</w:t>
+        <w:t xml:space="preserve"> as they have already established their business</w:t>
+      </w:r>
+      <w:r>
+        <w:t xml:space="preserve"> in the market</w:t>
+      </w:r>
+      <w:r>
+        <w:t>. On the other hand, competing against existing players would require a</w:t>
       </w:r>
       <w:r>
         <w:t xml:space="preserve"> custom</w:t>
@@ -3613,7 +4028,19 @@
         <w:t xml:space="preserve">In conclusion, </w:t>
       </w:r>
       <w:r>
-        <w:t>technology should be used to make people’s lives easier and not to make big corporations more money.</w:t>
+        <w:t>technology should be used to make people’s lives easier</w:t>
+      </w:r>
+      <w:r>
+        <w:t xml:space="preserve">, </w:t>
+      </w:r>
+      <w:r>
+        <w:t>safer,</w:t>
+      </w:r>
+      <w:r>
+        <w:t xml:space="preserve"> and healthier</w:t>
+      </w:r>
+      <w:r>
+        <w:t xml:space="preserve"> and not to make big corporations more money.</w:t>
       </w:r>
       <w:r>
         <w:t xml:space="preserve"> Even with an abundance of event management systems in the market, </w:t>
@@ -3658,13 +4085,10 @@
         <w:t xml:space="preserve"> primary</w:t>
       </w:r>
       <w:r>
-        <w:t xml:space="preserve"> goal of providing </w:t>
-      </w:r>
-      <w:r>
-        <w:t xml:space="preserve">the most </w:t>
-      </w:r>
-      <w:r>
-        <w:t>value to the consumer.</w:t>
+        <w:t xml:space="preserve"> goal of </w:t>
+      </w:r>
+      <w:r>
+        <w:t>satisfying the information need of the workforce with affordance in mind to cater to a wide range of people.</w:t>
       </w:r>
     </w:p>
     <w:p>
@@ -3684,6 +4108,493 @@
       </w:r>
       <w:bookmarkStart w:id="2" w:name="intm"/>
       <w:bookmarkEnd w:id="2"/>
+    </w:p>
+    <w:p>
+      <w:pPr>
+        <w:widowControl w:val="0"/>
+        <w:autoSpaceDE w:val="0"/>
+        <w:autoSpaceDN w:val="0"/>
+        <w:adjustRightInd w:val="0"/>
+        <w:spacing w:line="240" w:lineRule="auto"/>
+        <w:ind w:left="640" w:hanging="640"/>
+        <w:rPr>
+          <w:rFonts w:cs="Linux Libertine"/>
+          <w:noProof/>
+        </w:rPr>
+      </w:pPr>
+      <w:r>
+        <w:rPr>
+          <w14:ligatures w14:val="standard"/>
+        </w:rPr>
+        <w:fldChar w:fldCharType="begin" w:fldLock="1"/>
+      </w:r>
+      <w:r>
+        <w:rPr>
+          <w14:ligatures w14:val="standard"/>
+        </w:rPr>
+        <w:instrText xml:space="preserve">ADDIN Mendeley Bibliography CSL_BIBLIOGRAPHY </w:instrText>
+      </w:r>
+      <w:r>
+        <w:rPr>
+          <w14:ligatures w14:val="standard"/>
+        </w:rPr>
+        <w:fldChar w:fldCharType="separate"/>
+      </w:r>
+      <w:r>
+        <w:rPr>
+          <w:rFonts w:cs="Linux Libertine"/>
+          <w:noProof/>
+        </w:rPr>
+        <w:t>[1]</w:t>
+      </w:r>
+      <w:r>
+        <w:rPr>
+          <w:rFonts w:cs="Linux Libertine"/>
+          <w:noProof/>
+        </w:rPr>
+        <w:tab/>
+        <w:t xml:space="preserve">“9 Event Management Software That Will Make You a Rockstar,” </w:t>
+      </w:r>
+      <w:r>
+        <w:rPr>
+          <w:rFonts w:cs="Linux Libertine"/>
+          <w:i/>
+          <w:iCs/>
+          <w:noProof/>
+        </w:rPr>
+        <w:t>Whova</w:t>
+      </w:r>
+      <w:r>
+        <w:rPr>
+          <w:rFonts w:cs="Linux Libertine"/>
+          <w:noProof/>
+        </w:rPr>
+        <w:t>, 2022. https://whova.com/blog/free-event-planning-software-make-you-rockstar/ (accessed Dec. 08, 2022).</w:t>
+      </w:r>
+    </w:p>
+    <w:p>
+      <w:pPr>
+        <w:widowControl w:val="0"/>
+        <w:autoSpaceDE w:val="0"/>
+        <w:autoSpaceDN w:val="0"/>
+        <w:adjustRightInd w:val="0"/>
+        <w:spacing w:line="240" w:lineRule="auto"/>
+        <w:ind w:left="640" w:hanging="640"/>
+        <w:rPr>
+          <w:rFonts w:cs="Linux Libertine"/>
+          <w:noProof/>
+        </w:rPr>
+      </w:pPr>
+      <w:r>
+        <w:rPr>
+          <w:rFonts w:cs="Linux Libertine"/>
+          <w:noProof/>
+        </w:rPr>
+        <w:t>[2]</w:t>
+      </w:r>
+      <w:r>
+        <w:rPr>
+          <w:rFonts w:cs="Linux Libertine"/>
+          <w:noProof/>
+        </w:rPr>
+        <w:tab/>
+        <w:t xml:space="preserve">D. Quercia, N. Lathia, F. Calabrese, G. Di Lorenzo, and J. Crowcroft, “Recommending social events from mobile phone location data,” </w:t>
+      </w:r>
+      <w:r>
+        <w:rPr>
+          <w:rFonts w:cs="Linux Libertine"/>
+          <w:i/>
+          <w:iCs/>
+          <w:noProof/>
+        </w:rPr>
+        <w:t>Proc. - IEEE Int. Conf. Data Mining, ICDM</w:t>
+      </w:r>
+      <w:r>
+        <w:rPr>
+          <w:rFonts w:cs="Linux Libertine"/>
+          <w:noProof/>
+        </w:rPr>
+        <w:t>, pp. 971–976, 2010, doi: 10.1109/ICDM.2010.152.</w:t>
+      </w:r>
+    </w:p>
+    <w:p>
+      <w:pPr>
+        <w:widowControl w:val="0"/>
+        <w:autoSpaceDE w:val="0"/>
+        <w:autoSpaceDN w:val="0"/>
+        <w:adjustRightInd w:val="0"/>
+        <w:spacing w:line="240" w:lineRule="auto"/>
+        <w:ind w:left="640" w:hanging="640"/>
+        <w:rPr>
+          <w:rFonts w:cs="Linux Libertine"/>
+          <w:noProof/>
+        </w:rPr>
+      </w:pPr>
+      <w:r>
+        <w:rPr>
+          <w:rFonts w:cs="Linux Libertine"/>
+          <w:noProof/>
+        </w:rPr>
+        <w:t>[3]</w:t>
+      </w:r>
+      <w:r>
+        <w:rPr>
+          <w:rFonts w:cs="Linux Libertine"/>
+          <w:noProof/>
+        </w:rPr>
+        <w:tab/>
+        <w:t xml:space="preserve">“API Reference | Eventbrite Platform,” </w:t>
+      </w:r>
+      <w:r>
+        <w:rPr>
+          <w:rFonts w:cs="Linux Libertine"/>
+          <w:i/>
+          <w:iCs/>
+          <w:noProof/>
+        </w:rPr>
+        <w:t>Eventbrite</w:t>
+      </w:r>
+      <w:r>
+        <w:rPr>
+          <w:rFonts w:cs="Linux Libertine"/>
+          <w:noProof/>
+        </w:rPr>
+        <w:t>, 2022. https://www.eventbrite.com/platform/api (accessed Dec. 08, 2022).</w:t>
+      </w:r>
+    </w:p>
+    <w:p>
+      <w:pPr>
+        <w:widowControl w:val="0"/>
+        <w:autoSpaceDE w:val="0"/>
+        <w:autoSpaceDN w:val="0"/>
+        <w:adjustRightInd w:val="0"/>
+        <w:spacing w:line="240" w:lineRule="auto"/>
+        <w:ind w:left="640" w:hanging="640"/>
+        <w:rPr>
+          <w:rFonts w:cs="Linux Libertine"/>
+          <w:noProof/>
+        </w:rPr>
+      </w:pPr>
+      <w:r>
+        <w:rPr>
+          <w:rFonts w:cs="Linux Libertine"/>
+          <w:noProof/>
+        </w:rPr>
+        <w:t>[4]</w:t>
+      </w:r>
+      <w:r>
+        <w:rPr>
+          <w:rFonts w:cs="Linux Libertine"/>
+          <w:noProof/>
+        </w:rPr>
+        <w:tab/>
+        <w:t xml:space="preserve">“Activities - Datasets - data.gov.ie,” </w:t>
+      </w:r>
+      <w:r>
+        <w:rPr>
+          <w:rFonts w:cs="Linux Libertine"/>
+          <w:i/>
+          <w:iCs/>
+          <w:noProof/>
+        </w:rPr>
+        <w:t>Fáilte Ireland</w:t>
+      </w:r>
+      <w:r>
+        <w:rPr>
+          <w:rFonts w:cs="Linux Libertine"/>
+          <w:noProof/>
+        </w:rPr>
+        <w:t>, 2019. https://data.gov.ie/dataset/activities (accessed Dec. 08, 2022).</w:t>
+      </w:r>
+    </w:p>
+    <w:p>
+      <w:pPr>
+        <w:widowControl w:val="0"/>
+        <w:autoSpaceDE w:val="0"/>
+        <w:autoSpaceDN w:val="0"/>
+        <w:adjustRightInd w:val="0"/>
+        <w:spacing w:line="240" w:lineRule="auto"/>
+        <w:ind w:left="640" w:hanging="640"/>
+        <w:rPr>
+          <w:rFonts w:cs="Linux Libertine"/>
+          <w:noProof/>
+        </w:rPr>
+      </w:pPr>
+      <w:r>
+        <w:rPr>
+          <w:rFonts w:cs="Linux Libertine"/>
+          <w:noProof/>
+        </w:rPr>
+        <w:t>[5]</w:t>
+      </w:r>
+      <w:r>
+        <w:rPr>
+          <w:rFonts w:cs="Linux Libertine"/>
+          <w:noProof/>
+        </w:rPr>
+        <w:tab/>
+        <w:t xml:space="preserve">N. Vandeput, </w:t>
+      </w:r>
+      <w:r>
+        <w:rPr>
+          <w:rFonts w:cs="Linux Libertine"/>
+          <w:i/>
+          <w:iCs/>
+          <w:noProof/>
+        </w:rPr>
+        <w:t>Data Science for Supply Chain Forecast</w:t>
+      </w:r>
+      <w:r>
+        <w:rPr>
+          <w:rFonts w:cs="Linux Libertine"/>
+          <w:noProof/>
+        </w:rPr>
+        <w:t>. Amazon Digital Services LLC - KDP Print US, 2018. [Online]. Available: https://books.google.ie/books?id=gbiRvgEACAAJ</w:t>
+      </w:r>
+    </w:p>
+    <w:p>
+      <w:pPr>
+        <w:widowControl w:val="0"/>
+        <w:autoSpaceDE w:val="0"/>
+        <w:autoSpaceDN w:val="0"/>
+        <w:adjustRightInd w:val="0"/>
+        <w:spacing w:line="240" w:lineRule="auto"/>
+        <w:ind w:left="640" w:hanging="640"/>
+        <w:rPr>
+          <w:rFonts w:cs="Linux Libertine"/>
+          <w:noProof/>
+        </w:rPr>
+      </w:pPr>
+      <w:r>
+        <w:rPr>
+          <w:rFonts w:cs="Linux Libertine"/>
+          <w:noProof/>
+        </w:rPr>
+        <w:t>[6]</w:t>
+      </w:r>
+      <w:r>
+        <w:rPr>
+          <w:rFonts w:cs="Linux Libertine"/>
+          <w:noProof/>
+        </w:rPr>
+        <w:tab/>
+        <w:t xml:space="preserve">J. Delua, “Supervised vs. Unsupervised Learning: What’s the Difference? | IBM,” </w:t>
+      </w:r>
+      <w:r>
+        <w:rPr>
+          <w:rFonts w:cs="Linux Libertine"/>
+          <w:i/>
+          <w:iCs/>
+          <w:noProof/>
+        </w:rPr>
+        <w:t>IBM Analytics</w:t>
+      </w:r>
+      <w:r>
+        <w:rPr>
+          <w:rFonts w:cs="Linux Libertine"/>
+          <w:noProof/>
+        </w:rPr>
+        <w:t>, 2021. https://www.ibm.com/cloud/blog/supervised-vs-unsupervised-learning (accessed Dec. 09, 2022).</w:t>
+      </w:r>
+    </w:p>
+    <w:p>
+      <w:pPr>
+        <w:widowControl w:val="0"/>
+        <w:autoSpaceDE w:val="0"/>
+        <w:autoSpaceDN w:val="0"/>
+        <w:adjustRightInd w:val="0"/>
+        <w:spacing w:line="240" w:lineRule="auto"/>
+        <w:ind w:left="640" w:hanging="640"/>
+        <w:rPr>
+          <w:rFonts w:cs="Linux Libertine"/>
+          <w:noProof/>
+        </w:rPr>
+      </w:pPr>
+      <w:r>
+        <w:rPr>
+          <w:rFonts w:cs="Linux Libertine"/>
+          <w:noProof/>
+        </w:rPr>
+        <w:t>[7]</w:t>
+      </w:r>
+      <w:r>
+        <w:rPr>
+          <w:rFonts w:cs="Linux Libertine"/>
+          <w:noProof/>
+        </w:rPr>
+        <w:tab/>
+        <w:t xml:space="preserve">E. Zuccarelli, “Performance Metrics in ML - Part 3: Clustering | Towards Data Science,” </w:t>
+      </w:r>
+      <w:r>
+        <w:rPr>
+          <w:rFonts w:cs="Linux Libertine"/>
+          <w:i/>
+          <w:iCs/>
+          <w:noProof/>
+        </w:rPr>
+        <w:t>Towards Data Science</w:t>
+      </w:r>
+      <w:r>
+        <w:rPr>
+          <w:rFonts w:cs="Linux Libertine"/>
+          <w:noProof/>
+        </w:rPr>
+        <w:t>, 2021. https://towardsdatascience.com/performance-metrics-in-machine-learning-part-3-clustering-d69550662dc6 (accessed Dec. 09, 2022).</w:t>
+      </w:r>
+    </w:p>
+    <w:p>
+      <w:pPr>
+        <w:widowControl w:val="0"/>
+        <w:autoSpaceDE w:val="0"/>
+        <w:autoSpaceDN w:val="0"/>
+        <w:adjustRightInd w:val="0"/>
+        <w:spacing w:line="240" w:lineRule="auto"/>
+        <w:ind w:left="640" w:hanging="640"/>
+        <w:rPr>
+          <w:rFonts w:cs="Linux Libertine"/>
+          <w:noProof/>
+        </w:rPr>
+      </w:pPr>
+      <w:r>
+        <w:rPr>
+          <w:rFonts w:cs="Linux Libertine"/>
+          <w:noProof/>
+        </w:rPr>
+        <w:t>[8]</w:t>
+      </w:r>
+      <w:r>
+        <w:rPr>
+          <w:rFonts w:cs="Linux Libertine"/>
+          <w:noProof/>
+        </w:rPr>
+        <w:tab/>
+        <w:t xml:space="preserve">X. Wang and Y. Xu, “An improved index for clustering validation based on Silhouette index and Calinski-Harabasz index,” </w:t>
+      </w:r>
+      <w:r>
+        <w:rPr>
+          <w:rFonts w:cs="Linux Libertine"/>
+          <w:i/>
+          <w:iCs/>
+          <w:noProof/>
+        </w:rPr>
+        <w:t>IOP Conf. Ser. Mater. Sci. Eng.</w:t>
+      </w:r>
+      <w:r>
+        <w:rPr>
+          <w:rFonts w:cs="Linux Libertine"/>
+          <w:noProof/>
+        </w:rPr>
+        <w:t>, vol. 569, no. 5, p. 052024, Jul. 2019, doi: 10.1088/1757-899X/569/5/052024.</w:t>
+      </w:r>
+    </w:p>
+    <w:p>
+      <w:pPr>
+        <w:widowControl w:val="0"/>
+        <w:autoSpaceDE w:val="0"/>
+        <w:autoSpaceDN w:val="0"/>
+        <w:adjustRightInd w:val="0"/>
+        <w:spacing w:line="240" w:lineRule="auto"/>
+        <w:ind w:left="640" w:hanging="640"/>
+        <w:rPr>
+          <w:rFonts w:cs="Linux Libertine"/>
+          <w:noProof/>
+        </w:rPr>
+      </w:pPr>
+      <w:r>
+        <w:rPr>
+          <w:rFonts w:cs="Linux Libertine"/>
+          <w:noProof/>
+        </w:rPr>
+        <w:t>[9]</w:t>
+      </w:r>
+      <w:r>
+        <w:rPr>
+          <w:rFonts w:cs="Linux Libertine"/>
+          <w:noProof/>
+        </w:rPr>
+        <w:tab/>
+        <w:t xml:space="preserve">K. R. Shahapure and C. Nicholas, “Cluster quality analysis using silhouette score,” </w:t>
+      </w:r>
+      <w:r>
+        <w:rPr>
+          <w:rFonts w:cs="Linux Libertine"/>
+          <w:i/>
+          <w:iCs/>
+          <w:noProof/>
+        </w:rPr>
+        <w:t>Proc. - 2020 IEEE 7th Int. Conf. Data Sci. Adv. Anal. DSAA 2020</w:t>
+      </w:r>
+      <w:r>
+        <w:rPr>
+          <w:rFonts w:cs="Linux Libertine"/>
+          <w:noProof/>
+        </w:rPr>
+        <w:t>, pp. 747–748, Oct. 2020, doi: 10.1109/DSAA49011.2020.00096.</w:t>
+      </w:r>
+    </w:p>
+    <w:p>
+      <w:pPr>
+        <w:widowControl w:val="0"/>
+        <w:autoSpaceDE w:val="0"/>
+        <w:autoSpaceDN w:val="0"/>
+        <w:adjustRightInd w:val="0"/>
+        <w:spacing w:line="240" w:lineRule="auto"/>
+        <w:ind w:left="640" w:hanging="640"/>
+        <w:rPr>
+          <w:rFonts w:cs="Linux Libertine"/>
+          <w:noProof/>
+        </w:rPr>
+      </w:pPr>
+      <w:r>
+        <w:rPr>
+          <w:rFonts w:cs="Linux Libertine"/>
+          <w:noProof/>
+        </w:rPr>
+        <w:t>[10]</w:t>
+      </w:r>
+      <w:r>
+        <w:rPr>
+          <w:rFonts w:cs="Linux Libertine"/>
+          <w:noProof/>
+        </w:rPr>
+        <w:tab/>
+        <w:t xml:space="preserve">E. Zuccarelli, “Performance Metrics in ML - Part 2: Regression | Towards Data Science,” </w:t>
+      </w:r>
+      <w:r>
+        <w:rPr>
+          <w:rFonts w:cs="Linux Libertine"/>
+          <w:i/>
+          <w:iCs/>
+          <w:noProof/>
+        </w:rPr>
+        <w:t>Towards Data Science</w:t>
+      </w:r>
+      <w:r>
+        <w:rPr>
+          <w:rFonts w:cs="Linux Libertine"/>
+          <w:noProof/>
+        </w:rPr>
+        <w:t>, 2021. https://towardsdatascience.com/performance-metrics-in-machine-learning-part-2-regression-c60608f3ef6a (accessed Dec. 09, 2022).</w:t>
+      </w:r>
+    </w:p>
+    <w:p>
+      <w:pPr>
+        <w:widowControl w:val="0"/>
+        <w:autoSpaceDE w:val="0"/>
+        <w:autoSpaceDN w:val="0"/>
+        <w:adjustRightInd w:val="0"/>
+        <w:spacing w:line="240" w:lineRule="auto"/>
+        <w:ind w:left="640" w:hanging="640"/>
+        <w:rPr>
+          <w14:ligatures w14:val="standard"/>
+        </w:rPr>
+      </w:pPr>
+      <w:r>
+        <w:rPr>
+          <w14:ligatures w14:val="standard"/>
+        </w:rPr>
+        <w:fldChar w:fldCharType="end"/>
+      </w:r>
     </w:p>
     <w:p>
       <w:pPr>

</xml_diff>